<commit_message>
Updated session 04 files
</commit_message>
<xml_diff>
--- a/hands_on_exercises/session04/Patient Story - ACS.docx
+++ b/hands_on_exercises/session04/Patient Story - ACS.docx
@@ -15,23 +15,7 @@
         <w:jc w:val="both"/>
       </w:pPr>
       <w:r>
-        <w:t xml:space="preserve">This document </w:t>
-      </w:r>
-      <w:proofErr w:type="gramStart"/>
-      <w:r>
-        <w:t>is intended</w:t>
-      </w:r>
-      <w:proofErr w:type="gramEnd"/>
-      <w:r>
-        <w:t xml:space="preserve"> for participants to learn identifying FHIR resources to be used. Effort has </w:t>
-      </w:r>
-      <w:proofErr w:type="gramStart"/>
-      <w:r>
-        <w:t>been taken</w:t>
-      </w:r>
-      <w:proofErr w:type="gramEnd"/>
-      <w:r>
-        <w:t xml:space="preserve"> to make the story depicted close to a real-life story. All data mentioned in this document are fictional. </w:t>
+        <w:t xml:space="preserve">This document is intended for participants to learn identifying FHIR resources to be used. Effort has been taken to make the story depicted close to a real-life story. All data mentioned in this document are fictional. </w:t>
       </w:r>
     </w:p>
     <w:p>
@@ -116,15 +100,7 @@
         </w:numPr>
       </w:pPr>
       <w:r>
-        <w:t xml:space="preserve">If a field needs to </w:t>
-      </w:r>
-      <w:proofErr w:type="gramStart"/>
-      <w:r>
-        <w:t>be codified</w:t>
-      </w:r>
-      <w:proofErr w:type="gramEnd"/>
-      <w:r>
-        <w:t xml:space="preserve">, identify the </w:t>
+        <w:t xml:space="preserve">If a field needs to be codified, identify the </w:t>
       </w:r>
       <w:r>
         <w:t xml:space="preserve">medical dictionary </w:t>
@@ -158,48 +134,6 @@
       </w:r>
       <w:r>
         <w:t xml:space="preserve">and observations; CPT for procedures. </w:t>
-      </w:r>
-    </w:p>
-    <w:p>
-      <w:pPr>
-        <w:pStyle w:val="ListParagraph"/>
-        <w:numPr>
-          <w:ilvl w:val="0"/>
-          <w:numId w:val="1"/>
-        </w:numPr>
-      </w:pPr>
-      <w:r>
-        <w:t>T</w:t>
-      </w:r>
-      <w:r>
-        <w:t>ake a decision</w:t>
-      </w:r>
-      <w:r>
-        <w:t xml:space="preserve"> if there is a need </w:t>
-      </w:r>
-      <w:r>
-        <w:t>to encode data into separate resources or into a single bundle.</w:t>
-      </w:r>
-      <w:r>
-        <w:t xml:space="preserve"> </w:t>
-      </w:r>
-      <w:r>
-        <w:t xml:space="preserve">If </w:t>
-      </w:r>
-      <w:r>
-        <w:t xml:space="preserve">the decision is to use a bundle, </w:t>
-      </w:r>
-      <w:r>
-        <w:t xml:space="preserve">identify the </w:t>
-      </w:r>
-      <w:r>
-        <w:t xml:space="preserve">bundle </w:t>
-      </w:r>
-      <w:r>
-        <w:t>type</w:t>
-      </w:r>
-      <w:r>
-        <w:t>.</w:t>
       </w:r>
     </w:p>
     <w:p>
@@ -564,11 +498,9 @@
             <w:pPr>
               <w:pStyle w:val="NoSpacing"/>
             </w:pPr>
-            <w:proofErr w:type="gramStart"/>
             <w:r>
               <w:t>Bangalore</w:t>
             </w:r>
-            <w:proofErr w:type="gramEnd"/>
           </w:p>
         </w:tc>
       </w:tr>
@@ -803,19 +735,10 @@
     </w:tbl>
     <w:p>
       <w:pPr>
-        <w:rPr>
-          <w:rFonts w:ascii="Arial" w:hAnsi="Arial" w:cs="Arial"/>
-          <w:sz w:val="22"/>
-          <w:szCs w:val="22"/>
-          <w:lang w:val="en-GB"/>
-        </w:rPr>
-      </w:pPr>
-    </w:p>
-    <w:p>
-      <w:pPr>
         <w:pStyle w:val="Heading1"/>
       </w:pPr>
       <w:r>
+        <w:lastRenderedPageBreak/>
         <w:t>Patient Story</w:t>
       </w:r>
     </w:p>
@@ -850,21 +773,7 @@
         <w:t>Krishnagiri, Tamil Nadu</w:t>
       </w:r>
       <w:r>
-        <w:t xml:space="preserve">, a lorry driver by profession was traveling to </w:t>
-      </w:r>
-      <w:proofErr w:type="gramStart"/>
-      <w:r>
-        <w:t>Bangalore</w:t>
-      </w:r>
-      <w:proofErr w:type="gramEnd"/>
-      <w:r>
-        <w:t xml:space="preserve"> when he experienced sudden onset of chest pain </w:t>
-      </w:r>
-      <w:r>
-        <w:t>and decided</w:t>
-      </w:r>
-      <w:r>
-        <w:t xml:space="preserve"> to visit a doctor in </w:t>
+        <w:t xml:space="preserve">, a lorry driver by profession was traveling to Bangalore when he experienced sudden onset of chest pain and decided to visit a doctor in </w:t>
       </w:r>
       <w:r>
         <w:rPr>
@@ -1139,13 +1048,7 @@
               <w:pStyle w:val="NoSpacing"/>
             </w:pPr>
             <w:r>
-              <w:t xml:space="preserve">Driving </w:t>
-            </w:r>
-            <w:r>
-              <w:t>License</w:t>
-            </w:r>
-            <w:r>
-              <w:t xml:space="preserve"> Number</w:t>
+              <w:t>Driving License Number</w:t>
             </w:r>
           </w:p>
         </w:tc>
@@ -1294,13 +1197,7 @@
     </w:tbl>
     <w:p>
       <w:r>
-        <w:t xml:space="preserve">The HIS generated </w:t>
-      </w:r>
-      <w:r>
-        <w:t>an</w:t>
-      </w:r>
-      <w:r>
-        <w:t xml:space="preserve"> ID card for Ravindranath bearing Medical Record Number “GWSH-BLR-2404281842”</w:t>
+        <w:t>The HIS generated an ID card for Ravindranath bearing Medical Record Number “GWSH-BLR-2404281842”</w:t>
       </w:r>
     </w:p>
     <w:p>
@@ -1314,27 +1211,13 @@
         <w:t>Ms. Devika</w:t>
       </w:r>
       <w:r>
-        <w:t xml:space="preserve"> </w:t>
-      </w:r>
-      <w:r>
-        <w:t>enquired about</w:t>
-      </w:r>
-      <w:r>
-        <w:t xml:space="preserve"> the reason for the visit, patient Ravindranath replied, “I have been suffering from chest pain for the past 2 days”. The receptionist created a visit with </w:t>
-      </w:r>
-      <w:proofErr w:type="gramStart"/>
+        <w:t xml:space="preserve"> enquired about the reason for the visit, patient Ravindranath replied, “I have been suffering from chest pain for the past 2 days”. The receptionist created a visit with </w:t>
+      </w:r>
       <w:r>
         <w:rPr>
           <w:b/>
         </w:rPr>
-        <w:t xml:space="preserve">Dr.  </w:t>
-      </w:r>
-      <w:proofErr w:type="gramEnd"/>
-      <w:r>
-        <w:rPr>
-          <w:b/>
-        </w:rPr>
-        <w:t>Siddharth</w:t>
+        <w:t>Dr.  Siddharth</w:t>
       </w:r>
       <w:r>
         <w:t xml:space="preserve"> with “</w:t>
@@ -1706,16 +1589,7 @@
         <w:t xml:space="preserve">Mrs. Lavanya </w:t>
       </w:r>
       <w:r>
-        <w:t>asked</w:t>
-      </w:r>
-      <w:r>
-        <w:t xml:space="preserve"> patient Ravindranath to describe the problem, the patient explained about the chest pain for the previous two days and it was increasing with time. The patient described the pain growing from the chest area and radiating to the left arm. When the </w:t>
-      </w:r>
-      <w:r>
-        <w:t>nurse (</w:t>
-      </w:r>
-      <w:r>
-        <w:t xml:space="preserve">Mrs. Lavanya) </w:t>
+        <w:t xml:space="preserve">asked patient Ravindranath to describe the problem, the patient explained about the chest pain for the previous two days and it was increasing with time. The patient described the pain growing from the chest area and radiating to the left arm. When the nurse (Mrs. Lavanya) </w:t>
       </w:r>
       <w:r>
         <w:rPr>
@@ -1786,21 +1660,7 @@
         <w:rPr>
           <w:highlight w:val="white"/>
         </w:rPr>
-        <w:t xml:space="preserve">When the nurse enquired about his lifestyle, the patient provided information about the smoking habits and he smokes around </w:t>
-      </w:r>
-      <w:proofErr w:type="gramStart"/>
-      <w:r>
-        <w:rPr>
-          <w:highlight w:val="white"/>
-        </w:rPr>
-        <w:t>20</w:t>
-      </w:r>
-      <w:proofErr w:type="gramEnd"/>
-      <w:r>
-        <w:rPr>
-          <w:highlight w:val="white"/>
-        </w:rPr>
-        <w:t xml:space="preserve"> cigarettes daily, and he has been </w:t>
+        <w:t xml:space="preserve">When the nurse enquired about his lifestyle, the patient provided information about the smoking habits and he smokes around 20 cigarettes daily, and he has been </w:t>
       </w:r>
       <w:r>
         <w:rPr>
@@ -1831,15 +1691,7 @@
         <w:t>After that she</w:t>
       </w:r>
       <w:r>
-        <w:t xml:space="preserve"> recorded the details in the patient's history and asked him if he has any allergies or a history of any surgeries or if </w:t>
-      </w:r>
-      <w:proofErr w:type="gramStart"/>
-      <w:r>
-        <w:t>he’s</w:t>
-      </w:r>
-      <w:proofErr w:type="gramEnd"/>
-      <w:r>
-        <w:t xml:space="preserve"> on any medication, where Ravindranath answered that he is allergic to penicillin and is not on any medications recently.</w:t>
+        <w:t xml:space="preserve"> recorded the details in the patient's history and asked him if he has any allergies or a history of any surgeries or if he’s on any medication, where Ravindranath answered that he is allergic to penicillin and is not on any medications recently.</w:t>
       </w:r>
     </w:p>
     <w:p>
@@ -1857,6 +1709,9 @@
         <w:lastRenderedPageBreak/>
         <w:t>Doctor’s Office</w:t>
       </w:r>
+      <w:r>
+        <w:t xml:space="preserve"> – Part 1</w:t>
+      </w:r>
     </w:p>
     <w:p>
       <w:pPr>
@@ -1864,21 +1719,7 @@
         <w:jc w:val="both"/>
       </w:pPr>
       <w:r>
-        <w:t xml:space="preserve">Once the vitals </w:t>
-      </w:r>
-      <w:proofErr w:type="gramStart"/>
-      <w:r>
-        <w:t>were done</w:t>
-      </w:r>
-      <w:proofErr w:type="gramEnd"/>
-      <w:r>
-        <w:t xml:space="preserve"> Ravindranath was sent to the waiting area </w:t>
-      </w:r>
-      <w:r>
-        <w:t>to visit</w:t>
-      </w:r>
-      <w:r>
-        <w:t xml:space="preserve"> the doctor. After 15 minutes Ravindranath got his turn and went to the doctor’s cabin where </w:t>
+        <w:t xml:space="preserve">Once the vitals were done Ravindranath was sent to the waiting area to visit the doctor. After 15 minutes Ravindranath got his turn and went to the doctor’s cabin where </w:t>
       </w:r>
       <w:r>
         <w:rPr>
@@ -2030,37 +1871,20 @@
               <w:pStyle w:val="NoSpacing"/>
             </w:pPr>
             <w:r>
-              <w:t xml:space="preserve">The patient, Ravindra, a 47-year-old male, presents with complaints of severe chest pain that started approximately 2 days ago. The pain </w:t>
-            </w:r>
-            <w:proofErr w:type="gramStart"/>
-            <w:r>
-              <w:t>is described</w:t>
-            </w:r>
-            <w:proofErr w:type="gramEnd"/>
-            <w:r>
-              <w:t xml:space="preserve"> as crushing and radiating to the left arm. The patient rates pain as 8/10 on the pain scale. </w:t>
-            </w:r>
-          </w:p>
-          <w:p>
-            <w:pPr>
-              <w:pStyle w:val="NoSpacing"/>
-            </w:pPr>
-          </w:p>
-          <w:p>
-            <w:pPr>
-              <w:pStyle w:val="NoSpacing"/>
-            </w:pPr>
-            <w:r>
-              <w:t>Patients also report</w:t>
-            </w:r>
-            <w:r>
-              <w:t xml:space="preserve"> feeling nauseous and diaphoretic. </w:t>
-            </w:r>
-            <w:r>
-              <w:t>The patient</w:t>
-            </w:r>
-            <w:r>
-              <w:t xml:space="preserve"> denies any recent trauma or injury but admits to a history of smoking. Patient expresses fear and anxiety regarding the current episode of chest pain.</w:t>
+              <w:t xml:space="preserve">The patient, Ravindra, a 47-year-old male, presents with complaints of severe chest pain that started approximately 2 days ago. The pain is described as crushing and radiating to the left arm. The patient rates pain as 8/10 on the pain scale. </w:t>
+            </w:r>
+          </w:p>
+          <w:p>
+            <w:pPr>
+              <w:pStyle w:val="NoSpacing"/>
+            </w:pPr>
+          </w:p>
+          <w:p>
+            <w:pPr>
+              <w:pStyle w:val="NoSpacing"/>
+            </w:pPr>
+            <w:r>
+              <w:t>Patients also report feeling nauseous and diaphoretic. The patient denies any recent trauma or injury but admits to a history of smoking. Patient expresses fear and anxiety regarding the current episode of chest pain.</w:t>
             </w:r>
           </w:p>
         </w:tc>
@@ -2220,15 +2044,7 @@
               </w:numPr>
             </w:pPr>
             <w:r>
-              <w:t xml:space="preserve">Jugular venous distension </w:t>
-            </w:r>
-            <w:proofErr w:type="gramStart"/>
-            <w:r>
-              <w:t>is not noted</w:t>
-            </w:r>
-            <w:proofErr w:type="gramEnd"/>
-            <w:r>
-              <w:t>.</w:t>
+              <w:t>Jugular venous distension is not noted.</w:t>
             </w:r>
           </w:p>
           <w:p>
@@ -2240,15 +2056,7 @@
               </w:numPr>
             </w:pPr>
             <w:r>
-              <w:t xml:space="preserve">No lower extremity edema </w:t>
-            </w:r>
-            <w:proofErr w:type="gramStart"/>
-            <w:r>
-              <w:t>is observed</w:t>
-            </w:r>
-            <w:proofErr w:type="gramEnd"/>
-            <w:r>
-              <w:t>.</w:t>
+              <w:t>No lower extremity edema is observed.</w:t>
             </w:r>
           </w:p>
           <w:p>
@@ -2331,15 +2139,7 @@
               <w:pStyle w:val="NoSpacing"/>
             </w:pPr>
             <w:r>
-              <w:t xml:space="preserve">Based on the patient's clinical presentation of severe chest pain, radiating to the left arm, associated with diaphoresis and nausea, ACS </w:t>
-            </w:r>
-            <w:proofErr w:type="gramStart"/>
-            <w:r>
-              <w:t>is suspected</w:t>
-            </w:r>
-            <w:proofErr w:type="gramEnd"/>
-            <w:r>
-              <w:t>. Initial Dx Code: I20.9 Angina pectoris, unspecified</w:t>
+              <w:t>Based on the patient's clinical presentation of severe chest pain, radiating to the left arm, associated with diaphoresis and nausea, ACS is suspected. Initial Dx Code: I20.9 Angina pectoris, unspecified</w:t>
             </w:r>
           </w:p>
           <w:p>
@@ -2567,35 +2367,10 @@
         <w:rPr>
           <w:b/>
         </w:rPr>
-        <w:t xml:space="preserve"> </w:t>
-      </w:r>
-      <w:r>
-        <w:rPr>
-          <w:b/>
-        </w:rPr>
-        <w:t>ECG</w:t>
-      </w:r>
-      <w:r>
-        <w:t>, patient</w:t>
-      </w:r>
-      <w:r>
-        <w:t xml:space="preserve"> Ravindranath </w:t>
-      </w:r>
-      <w:proofErr w:type="gramStart"/>
-      <w:r>
-        <w:t>was directed</w:t>
-      </w:r>
-      <w:proofErr w:type="gramEnd"/>
-      <w:r>
-        <w:t xml:space="preserve"> to go to the Cath Lab. The patient </w:t>
-      </w:r>
-      <w:proofErr w:type="gramStart"/>
-      <w:r>
-        <w:t>was asked</w:t>
-      </w:r>
-      <w:proofErr w:type="gramEnd"/>
-      <w:r>
-        <w:t xml:space="preserve"> to change into a hospital robe and thereafter six electrodes were placed on the chest as shown below.</w:t>
+        <w:t xml:space="preserve"> ECG</w:t>
+      </w:r>
+      <w:r>
+        <w:t>, patient Ravindranath was directed to go to the Cath Lab. The patient was asked to change into a hospital robe and thereafter six electrodes were placed on the chest as shown below.</w:t>
       </w:r>
     </w:p>
     <w:p>
@@ -2658,15 +2433,7 @@
         </w:drawing>
       </w:r>
       <w:r>
-        <w:t xml:space="preserve">After conducting the ECG procedure, patient Ravindranath </w:t>
-      </w:r>
-      <w:proofErr w:type="gramStart"/>
-      <w:r>
-        <w:t>was advised</w:t>
-      </w:r>
-      <w:proofErr w:type="gramEnd"/>
-      <w:r>
-        <w:t xml:space="preserve"> to move to the next room for conducting the 2D echo procedure. </w:t>
+        <w:t xml:space="preserve">After conducting the ECG procedure, patient Ravindranath was advised to move to the next room for conducting the 2D echo procedure. </w:t>
       </w:r>
     </w:p>
     <w:p>
@@ -2677,13 +2444,7 @@
         </w:rPr>
       </w:pPr>
       <w:r>
-        <w:t>The cath</w:t>
-      </w:r>
-      <w:r>
-        <w:t>-</w:t>
-      </w:r>
-      <w:r>
-        <w:t xml:space="preserve">lab doctor viewed the ECG and noted that the </w:t>
+        <w:t xml:space="preserve">The cath-lab doctor viewed the ECG and noted that the </w:t>
       </w:r>
       <w:r>
         <w:rPr>
@@ -2745,49 +2506,7 @@
         <w:rPr>
           <w:highlight w:val="white"/>
         </w:rPr>
-        <w:t xml:space="preserve">Patient Ravindranath </w:t>
-      </w:r>
-      <w:proofErr w:type="gramStart"/>
-      <w:r>
-        <w:rPr>
-          <w:highlight w:val="white"/>
-        </w:rPr>
-        <w:t>was made</w:t>
-      </w:r>
-      <w:proofErr w:type="gramEnd"/>
-      <w:r>
-        <w:rPr>
-          <w:highlight w:val="white"/>
-        </w:rPr>
-        <w:t xml:space="preserve"> to lie down on a table. Technician Gautam applied a gel to the chest area to enhance ultrasound transmission. A transducer, emitting high-frequency sound waves, </w:t>
-      </w:r>
-      <w:proofErr w:type="gramStart"/>
-      <w:r>
-        <w:rPr>
-          <w:highlight w:val="white"/>
-        </w:rPr>
-        <w:t>was placed</w:t>
-      </w:r>
-      <w:proofErr w:type="gramEnd"/>
-      <w:r>
-        <w:rPr>
-          <w:highlight w:val="white"/>
-        </w:rPr>
-        <w:t xml:space="preserve"> on various points of the chest, capturing images of the heart in real-time. These images </w:t>
-      </w:r>
-      <w:proofErr w:type="gramStart"/>
-      <w:r>
-        <w:rPr>
-          <w:highlight w:val="white"/>
-        </w:rPr>
-        <w:t>were displayed</w:t>
-      </w:r>
-      <w:proofErr w:type="gramEnd"/>
-      <w:r>
-        <w:rPr>
-          <w:highlight w:val="white"/>
-        </w:rPr>
-        <w:t xml:space="preserve"> on a monitor and provided detailed views of the heart's chambers, valves, and blood flow patterns. The technician used doppler ultrasound to evaluate the direction and speed of blood flow within the heart and blood vessels.</w:t>
+        <w:t>Patient Ravindranath was made to lie down on a table. Technician Gautam applied a gel to the chest area to enhance ultrasound transmission. A transducer, emitting high-frequency sound waves, was placed on various points of the chest, capturing images of the heart in real-time. These images were displayed on a monitor and provided detailed views of the heart's chambers, valves, and blood flow patterns. The technician used doppler ultrasound to evaluate the direction and speed of blood flow within the heart and blood vessels.</w:t>
       </w:r>
     </w:p>
     <w:p>
@@ -2799,18 +2518,7 @@
         </w:rPr>
       </w:pPr>
       <w:r>
-        <w:t xml:space="preserve">Patient Ravindranath </w:t>
-      </w:r>
-      <w:proofErr w:type="gramStart"/>
-      <w:r>
-        <w:t>was advised</w:t>
-      </w:r>
-      <w:proofErr w:type="gramEnd"/>
-      <w:r>
-        <w:t xml:space="preserve"> to change to his regular clothes and move to the sample collection room to provide blood samples</w:t>
-      </w:r>
-      <w:r>
-        <w:t xml:space="preserve">. </w:t>
+        <w:t xml:space="preserve">Patient Ravindranath was advised to change to his regular clothes and move to the sample collection room to provide blood samples. </w:t>
       </w:r>
     </w:p>
     <w:p>
@@ -2819,16 +2527,7 @@
         <w:jc w:val="both"/>
       </w:pPr>
       <w:r>
-        <w:t>The cath</w:t>
-      </w:r>
-      <w:r>
-        <w:t>-</w:t>
-      </w:r>
-      <w:r>
-        <w:t xml:space="preserve">lab doctor viewed the images and noted </w:t>
-      </w:r>
-      <w:r>
-        <w:t xml:space="preserve">that </w:t>
+        <w:t xml:space="preserve">The cath-lab doctor viewed the images and noted that </w:t>
       </w:r>
       <w:r>
         <w:rPr>
@@ -2837,31 +2536,11 @@
           <w:i/>
           <w:iCs/>
         </w:rPr>
-        <w:t>“</w:t>
-      </w:r>
-      <w:r>
-        <w:rPr>
-          <w:b/>
-          <w:bCs/>
-          <w:i/>
-          <w:iCs/>
-        </w:rPr>
-        <w:t>Regional wall motion abnormality in the anterior septal aspect of the Heart</w:t>
-      </w:r>
-      <w:proofErr w:type="gramStart"/>
-      <w:r>
-        <w:rPr>
-          <w:b/>
-          <w:bCs/>
-          <w:i/>
-          <w:iCs/>
-        </w:rPr>
-        <w:t>”</w:t>
+        <w:t>“Regional wall motion abnormality in the anterior septal aspect of the Heart”</w:t>
       </w:r>
       <w:r>
         <w:t>.</w:t>
       </w:r>
-      <w:proofErr w:type="gramEnd"/>
     </w:p>
     <w:p>
       <w:r>
@@ -2870,39 +2549,20 @@
     </w:p>
     <w:p>
       <w:pPr>
+        <w:pStyle w:val="Heading2"/>
+      </w:pPr>
+      <w:r>
+        <w:lastRenderedPageBreak/>
+        <w:t>Lab Sample Collection Counter</w:t>
+      </w:r>
+    </w:p>
+    <w:p>
+      <w:pPr>
         <w:spacing w:before="240" w:after="240"/>
         <w:jc w:val="both"/>
-        <w:rPr>
-          <w:b/>
-          <w:sz w:val="28"/>
-          <w:szCs w:val="28"/>
-        </w:rPr>
-      </w:pPr>
-      <w:r>
-        <w:rPr>
-          <w:b/>
-          <w:sz w:val="28"/>
-          <w:szCs w:val="28"/>
-        </w:rPr>
-        <w:lastRenderedPageBreak/>
-        <w:t>Lab Sample Collection Counter</w:t>
-      </w:r>
-    </w:p>
-    <w:p>
-      <w:pPr>
-        <w:spacing w:before="240" w:after="240"/>
-        <w:jc w:val="both"/>
-      </w:pPr>
-      <w:r>
-        <w:t xml:space="preserve">As Ravindranath reached the sample collection room the phlebotomist searched for pending orders in Laboratory Information System (LIS) and saw that two orders </w:t>
-      </w:r>
-      <w:proofErr w:type="gramStart"/>
-      <w:r>
-        <w:t>were transmitted</w:t>
-      </w:r>
-      <w:proofErr w:type="gramEnd"/>
-      <w:r>
-        <w:t xml:space="preserve"> from HIS. </w:t>
+      </w:pPr>
+      <w:r>
+        <w:t xml:space="preserve">As Ravindranath reached the sample collection room the phlebotomist searched for pending orders in Laboratory Information System (LIS) and saw that two orders were transmitted from HIS. </w:t>
       </w:r>
       <w:r>
         <w:rPr>
@@ -2911,23 +2571,7 @@
         <w:t>Phlebotomist Deepak</w:t>
       </w:r>
       <w:r>
-        <w:t xml:space="preserve"> makes patient Ravindranath sit comfortably on a couch and blood samples </w:t>
-      </w:r>
-      <w:proofErr w:type="gramStart"/>
-      <w:r>
-        <w:t>are drawn</w:t>
-      </w:r>
-      <w:proofErr w:type="gramEnd"/>
-      <w:r>
-        <w:t xml:space="preserve"> from the patient’s left arm and collected into a Lavender-top (EDTA), Green top (lithium-heparin) tubes. Labels </w:t>
-      </w:r>
-      <w:proofErr w:type="gramStart"/>
-      <w:r>
-        <w:t>were generated</w:t>
-      </w:r>
-      <w:proofErr w:type="gramEnd"/>
-      <w:r>
-        <w:t xml:space="preserve"> in the LIS as mentioned below:</w:t>
+        <w:t xml:space="preserve"> makes patient Ravindranath sit comfortably on a couch and blood samples are drawn from the patient’s left arm and collected into a Lavender-top (EDTA), Green top (lithium-heparin) tubes. Labels were generated in the LIS as mentioned below:</w:t>
       </w:r>
     </w:p>
     <w:tbl>
@@ -2965,8 +2609,16 @@
           <w:p>
             <w:pPr>
               <w:pStyle w:val="NoSpacing"/>
-            </w:pPr>
-            <w:r>
+              <w:rPr>
+                <w:b/>
+                <w:bCs/>
+              </w:rPr>
+            </w:pPr>
+            <w:r>
+              <w:rPr>
+                <w:b/>
+                <w:bCs/>
+              </w:rPr>
               <w:t>Order ID</w:t>
             </w:r>
           </w:p>
@@ -2985,8 +2637,16 @@
           <w:p>
             <w:pPr>
               <w:pStyle w:val="NoSpacing"/>
-            </w:pPr>
-            <w:r>
+              <w:rPr>
+                <w:b/>
+                <w:bCs/>
+              </w:rPr>
+            </w:pPr>
+            <w:r>
+              <w:rPr>
+                <w:b/>
+                <w:bCs/>
+              </w:rPr>
               <w:t>Accession Number</w:t>
             </w:r>
           </w:p>
@@ -3005,8 +2665,16 @@
           <w:p>
             <w:pPr>
               <w:pStyle w:val="NoSpacing"/>
-            </w:pPr>
-            <w:r>
+              <w:rPr>
+                <w:b/>
+                <w:bCs/>
+              </w:rPr>
+            </w:pPr>
+            <w:r>
+              <w:rPr>
+                <w:b/>
+                <w:bCs/>
+              </w:rPr>
               <w:t>Container Type</w:t>
             </w:r>
           </w:p>
@@ -3025,8 +2693,16 @@
           <w:p>
             <w:pPr>
               <w:pStyle w:val="NoSpacing"/>
-            </w:pPr>
-            <w:r>
+              <w:rPr>
+                <w:b/>
+                <w:bCs/>
+              </w:rPr>
+            </w:pPr>
+            <w:r>
+              <w:rPr>
+                <w:b/>
+                <w:bCs/>
+              </w:rPr>
               <w:t>Sample Volume</w:t>
             </w:r>
           </w:p>
@@ -3213,23 +2889,7 @@
         </w:rPr>
       </w:pPr>
       <w:r>
-        <w:t xml:space="preserve">The samples collected there by the phlebotomist </w:t>
-      </w:r>
-      <w:proofErr w:type="gramStart"/>
-      <w:r>
-        <w:t>were placed</w:t>
-      </w:r>
-      <w:proofErr w:type="gramEnd"/>
-      <w:r>
-        <w:t xml:space="preserve"> into the NMR tube carrier and the samples were sent through a pneumatic tube to the laboratory. LIS transmits the accession numbers with the order references to HIS. Ravindranath </w:t>
-      </w:r>
-      <w:proofErr w:type="gramStart"/>
-      <w:r>
-        <w:t>was asked</w:t>
-      </w:r>
-      <w:proofErr w:type="gramEnd"/>
-      <w:r>
-        <w:t xml:space="preserve"> to visit the radiology department as the patient </w:t>
+        <w:t xml:space="preserve">The samples collected there by the phlebotomist were placed into the NMR tube carrier and the samples were sent through a pneumatic tube to the laboratory. LIS transmits the accession numbers with the order references to HIS. Ravindranath was asked to visit the radiology department as the patient </w:t>
       </w:r>
       <w:r>
         <w:t>had</w:t>
@@ -3280,29 +2940,13 @@
         <w:t>Myocardial Perfusion → Imaging (Order ID: R587439-006)</w:t>
       </w:r>
       <w:r>
-        <w:t xml:space="preserve"> has </w:t>
-      </w:r>
-      <w:proofErr w:type="gramStart"/>
-      <w:r>
-        <w:t>been transmitted</w:t>
-      </w:r>
-      <w:proofErr w:type="gramEnd"/>
-      <w:r>
-        <w:t xml:space="preserve"> from HIS</w:t>
+        <w:t xml:space="preserve"> has been transmitted from HIS</w:t>
       </w:r>
       <w:r>
         <w:t xml:space="preserve">. </w:t>
       </w:r>
       <w:r>
-        <w:t xml:space="preserve">The patient </w:t>
-      </w:r>
-      <w:proofErr w:type="gramStart"/>
-      <w:r>
-        <w:t>is directed</w:t>
-      </w:r>
-      <w:proofErr w:type="gramEnd"/>
-      <w:r>
-        <w:t xml:space="preserve"> to see nurse Akanksha in the initial screening section. </w:t>
+        <w:t xml:space="preserve">The patient is directed to see nurse Akanksha in the initial screening section. </w:t>
       </w:r>
     </w:p>
     <w:p>
@@ -3320,23 +2964,7 @@
         <w:t xml:space="preserve"> </w:t>
       </w:r>
       <w:r>
-        <w:t xml:space="preserve">enquired patient Ravindranath if he had undergone any previous scans or if he was under any medication like beta-blockers. The nurse checked the patient pulse rate of Ravindranath which </w:t>
-      </w:r>
-      <w:proofErr w:type="gramStart"/>
-      <w:r>
-        <w:t>was found</w:t>
-      </w:r>
-      <w:proofErr w:type="gramEnd"/>
-      <w:r>
-        <w:t xml:space="preserve"> to be 101 bpm. Patient Ravindranath </w:t>
-      </w:r>
-      <w:proofErr w:type="gramStart"/>
-      <w:r>
-        <w:t>is asked</w:t>
-      </w:r>
-      <w:proofErr w:type="gramEnd"/>
-      <w:r>
-        <w:t xml:space="preserve"> to </w:t>
+        <w:t xml:space="preserve">enquired patient Ravindranath if he had undergone any previous scans or if he was under any medication like beta-blockers. The nurse checked the patient pulse rate of Ravindranath which was found to be 101 bpm. Patient Ravindranath is asked to </w:t>
       </w:r>
       <w:r>
         <w:t>fill in</w:t>
@@ -3351,15 +2979,7 @@
         <w:jc w:val="both"/>
       </w:pPr>
       <w:r>
-        <w:t xml:space="preserve">After 20 minutes of waiting time, the patient </w:t>
-      </w:r>
-      <w:proofErr w:type="gramStart"/>
-      <w:r>
-        <w:t>is asked</w:t>
-      </w:r>
-      <w:proofErr w:type="gramEnd"/>
-      <w:r>
-        <w:t xml:space="preserve"> to move to the changing room and has been told to change into the hospital gown and remove all metal objects such as </w:t>
+        <w:t xml:space="preserve">After 20 minutes of waiting time, the patient is asked to move to the changing room and has been told to change into the hospital gown and remove all metal objects such as </w:t>
       </w:r>
       <w:r>
         <w:t>rings and</w:t>
@@ -3383,15 +3003,7 @@
         <w:t>Surendranath</w:t>
       </w:r>
       <w:r>
-        <w:t xml:space="preserve"> </w:t>
-      </w:r>
-      <w:proofErr w:type="gramStart"/>
-      <w:r>
-        <w:t>views the images and prepares</w:t>
-      </w:r>
-      <w:proofErr w:type="gramEnd"/>
-      <w:r>
-        <w:t xml:space="preserve"> and transmits the following report to HIS. </w:t>
+        <w:t xml:space="preserve"> views the images and prepares and transmits the following report to HIS. </w:t>
       </w:r>
     </w:p>
     <w:tbl>
@@ -3527,39 +3139,7 @@
               <w:t>Technique:</w:t>
             </w:r>
             <w:r>
-              <w:t xml:space="preserve"> Rest/stress myocardial perfusion imaging </w:t>
-            </w:r>
-            <w:proofErr w:type="gramStart"/>
-            <w:r>
-              <w:t>was performed</w:t>
-            </w:r>
-            <w:proofErr w:type="gramEnd"/>
-            <w:r>
-              <w:t xml:space="preserve"> using technetium-99m Sestamibi. Images </w:t>
-            </w:r>
-            <w:proofErr w:type="gramStart"/>
-            <w:r>
-              <w:t>were acquired</w:t>
-            </w:r>
-            <w:proofErr w:type="gramEnd"/>
-            <w:r>
-              <w:t xml:space="preserve"> at rest and during peak pharmacological stress induced by adenosine infusion. Stress </w:t>
-            </w:r>
-            <w:proofErr w:type="gramStart"/>
-            <w:r>
-              <w:t>was achieved</w:t>
-            </w:r>
-            <w:proofErr w:type="gramEnd"/>
-            <w:r>
-              <w:t xml:space="preserve"> to 85% of the age-predicted maximum heart rate. Single-photon emission computed tomography (SPECT) imaging </w:t>
-            </w:r>
-            <w:proofErr w:type="gramStart"/>
-            <w:r>
-              <w:t>was performed</w:t>
-            </w:r>
-            <w:proofErr w:type="gramEnd"/>
-            <w:r>
-              <w:t xml:space="preserve"> using a dual-head gamma camera system.</w:t>
+              <w:t xml:space="preserve"> Rest/stress myocardial perfusion imaging was performed using technetium-99m Sestamibi. Images were acquired at rest and during peak pharmacological stress induced by adenosine infusion. Stress was achieved to 85% of the age-predicted maximum heart rate. Single-photon emission computed tomography (SPECT) imaging was performed using a dual-head gamma camera system.</w:t>
             </w:r>
           </w:p>
         </w:tc>
@@ -3688,15 +3268,7 @@
               <w:pStyle w:val="NoSpacing"/>
             </w:pPr>
             <w:r>
-              <w:t xml:space="preserve">The myocardial perfusion imaging demonstrates significant inducible ischemia involving the mid to apical anterior, anterolateral, and inferolateral walls. This finding suggests the presence of significant coronary artery disease with associated ischemia. Clinical correlation and further evaluation with coronary angiography </w:t>
-            </w:r>
-            <w:proofErr w:type="gramStart"/>
-            <w:r>
-              <w:t>are recommended</w:t>
-            </w:r>
-            <w:proofErr w:type="gramEnd"/>
-            <w:r>
-              <w:t xml:space="preserve"> for definitive diagnosis and management planning.</w:t>
+              <w:t>The myocardial perfusion imaging demonstrates significant inducible ischemia involving the mid to apical anterior, anterolateral, and inferolateral walls. This finding suggests the presence of significant coronary artery disease with associated ischemia. Clinical correlation and further evaluation with coronary angiography are recommended for definitive diagnosis and management planning.</w:t>
             </w:r>
           </w:p>
         </w:tc>
@@ -3788,33 +3360,7 @@
         <w:jc w:val="both"/>
       </w:pPr>
       <w:r>
-        <w:t xml:space="preserve">After a period of </w:t>
-      </w:r>
-      <w:r>
-        <w:t>rest,</w:t>
-      </w:r>
-      <w:r>
-        <w:t xml:space="preserve"> the patient </w:t>
-      </w:r>
-      <w:proofErr w:type="gramStart"/>
-      <w:r>
-        <w:t xml:space="preserve">is </w:t>
-      </w:r>
-      <w:r>
-        <w:t>instructed</w:t>
-      </w:r>
-      <w:proofErr w:type="gramEnd"/>
-      <w:r>
-        <w:t xml:space="preserve"> </w:t>
-      </w:r>
-      <w:r>
-        <w:t>to go back to the OPD waiting room</w:t>
-      </w:r>
-      <w:r>
-        <w:t xml:space="preserve"> and visit the doctor</w:t>
-      </w:r>
-      <w:r>
-        <w:t xml:space="preserve">. </w:t>
+        <w:t xml:space="preserve">After a period of rest, the patient is instructed to go back to the OPD waiting room and visit the doctor. </w:t>
       </w:r>
     </w:p>
     <w:p>
@@ -3832,19 +3378,17 @@
         <w:lastRenderedPageBreak/>
         <w:t>Doctor's Office</w:t>
       </w:r>
+      <w:r>
+        <w:t xml:space="preserve"> – Part 2</w:t>
+      </w:r>
     </w:p>
     <w:p>
       <w:pPr>
         <w:spacing w:before="240" w:after="240"/>
         <w:jc w:val="both"/>
       </w:pPr>
-      <w:proofErr w:type="gramStart"/>
-      <w:r>
-        <w:t>In due course</w:t>
-      </w:r>
-      <w:proofErr w:type="gramEnd"/>
-      <w:r>
-        <w:t xml:space="preserve"> of time, the LIS and RIS systems have transmitted the Lab and Radiology reports to HIS. </w:t>
+      <w:r>
+        <w:t xml:space="preserve">In due course of time, the LIS and RIS systems have transmitted the Lab and Radiology reports to HIS. </w:t>
       </w:r>
     </w:p>
     <w:p>
@@ -3877,21 +3421,7 @@
         <w:rPr>
           <w:highlight w:val="white"/>
         </w:rPr>
-        <w:t xml:space="preserve">WMR (platelet-activity) had the highest discriminative ability amongst all CBC parameters which may </w:t>
-      </w:r>
-      <w:proofErr w:type="gramStart"/>
-      <w:r>
-        <w:rPr>
-          <w:highlight w:val="white"/>
-        </w:rPr>
-        <w:t>be used</w:t>
-      </w:r>
-      <w:proofErr w:type="gramEnd"/>
-      <w:r>
-        <w:rPr>
-          <w:highlight w:val="white"/>
-        </w:rPr>
-        <w:t xml:space="preserve"> as a prognostic marker in patients with ACS.</w:t>
+        <w:t>WMR (platelet-activity) had the highest discriminative ability amongst all CBC parameters which may be used as a prognostic marker in patients with ACS.</w:t>
       </w:r>
     </w:p>
     <w:p>
@@ -3921,21 +3451,7 @@
         <w:rPr>
           <w:highlight w:val="white"/>
         </w:rPr>
-        <w:t xml:space="preserve">The laboratory results </w:t>
-      </w:r>
-      <w:proofErr w:type="gramStart"/>
-      <w:r>
-        <w:rPr>
-          <w:highlight w:val="white"/>
-        </w:rPr>
-        <w:t>were reported</w:t>
-      </w:r>
-      <w:proofErr w:type="gramEnd"/>
-      <w:r>
-        <w:rPr>
-          <w:highlight w:val="white"/>
-        </w:rPr>
-        <w:t xml:space="preserve"> as positive in Ravindranath’s case with a value of 0.06 ng/mL which was just above the diagnostic limit of 0.04 ng/mL.</w:t>
+        <w:t>The laboratory results were reported as positive in Ravindranath’s case with a value of 0.06 ng/mL which was just above the diagnostic limit of 0.04 ng/mL.</w:t>
       </w:r>
     </w:p>
     <w:p>
@@ -3960,13 +3476,7 @@
         <w:rPr>
           <w:highlight w:val="white"/>
         </w:rPr>
-        <w:t xml:space="preserve">The results of cTn testing often guide the decision for coronary intervention and the reports were positive in Ravindranath’s case indicating there was damage in the coronary </w:t>
-      </w:r>
-      <w:r>
-        <w:rPr>
-          <w:highlight w:val="white"/>
-        </w:rPr>
-        <w:t>artery.</w:t>
+        <w:t>The results of cTn testing often guide the decision for coronary intervention and the reports were positive in Ravindranath’s case indicating there was damage in the coronary artery.</w:t>
       </w:r>
     </w:p>
     <w:p>
@@ -3981,19 +3491,7 @@
         <w:rPr>
           <w:highlight w:val="white"/>
         </w:rPr>
-        <w:t>Dr. Siddharth also described about how his smoking habit will be contributing to the elevation of his condition,</w:t>
-      </w:r>
-      <w:r>
-        <w:rPr>
-          <w:highlight w:val="white"/>
-        </w:rPr>
-        <w:t xml:space="preserve"> </w:t>
-      </w:r>
-      <w:r>
-        <w:rPr>
-          <w:highlight w:val="white"/>
-        </w:rPr>
-        <w:t>and asked him to stop smoking in order to get better outcome from the treatment, he also explained that due to genetic factor he is more prone to diabetics and that his habit will interfere with the medications that he is  going to be prescribed with.</w:t>
+        <w:t>Dr. Siddharth also described about how his smoking habit will be contributing to the elevation of his condition, and asked him to stop smoking in order to get better outcome from the treatment, he also explained that due to genetic factor he is more prone to diabetics and that his habit will interfere with the medications that he is  going to be prescribed with.</w:t>
       </w:r>
     </w:p>
     <w:p>
@@ -4008,55 +3506,7 @@
         <w:rPr>
           <w:highlight w:val="white"/>
         </w:rPr>
-        <w:t>After explaining all the details</w:t>
-      </w:r>
-      <w:r>
-        <w:rPr>
-          <w:highlight w:val="white"/>
-        </w:rPr>
-        <w:t>,</w:t>
-      </w:r>
-      <w:r>
-        <w:rPr>
-          <w:highlight w:val="white"/>
-        </w:rPr>
-        <w:t xml:space="preserve"> Dr. Siddharth prescribed Ravindranath with the medication and also </w:t>
-      </w:r>
-      <w:r>
-        <w:rPr>
-          <w:highlight w:val="white"/>
-        </w:rPr>
-        <w:t xml:space="preserve">asked the patient to come back for </w:t>
-      </w:r>
-      <w:r>
-        <w:rPr>
-          <w:highlight w:val="white"/>
-        </w:rPr>
-        <w:t>a follow</w:t>
-      </w:r>
-      <w:r>
-        <w:rPr>
-          <w:highlight w:val="white"/>
-        </w:rPr>
-        <w:t>-</w:t>
-      </w:r>
-      <w:r>
-        <w:rPr>
-          <w:highlight w:val="white"/>
-        </w:rPr>
-        <w:t xml:space="preserve">up session </w:t>
-      </w:r>
-      <w:r>
-        <w:rPr>
-          <w:highlight w:val="white"/>
-        </w:rPr>
-        <w:t>after three days</w:t>
-      </w:r>
-      <w:r>
-        <w:rPr>
-          <w:highlight w:val="white"/>
-        </w:rPr>
-        <w:t xml:space="preserve">. </w:t>
+        <w:t xml:space="preserve">After explaining all the details, Dr. Siddharth prescribed Ravindranath with the medication and also asked the patient to come back for a follow-up session after three days. </w:t>
       </w:r>
     </w:p>
     <w:p>
@@ -4098,13 +3548,7 @@
         <w:jc w:val="both"/>
       </w:pPr>
       <w:r>
-        <w:t xml:space="preserve">From the </w:t>
-      </w:r>
-      <w:r>
-        <w:t>doctor’s</w:t>
-      </w:r>
-      <w:r>
-        <w:t xml:space="preserve"> cabin Ravindranath goes to the pharmacy in the hospital. Pharmacist </w:t>
+        <w:t xml:space="preserve">From the doctor’s cabin Ravindranath goes to the pharmacy in the hospital. Pharmacist </w:t>
       </w:r>
       <w:r>
         <w:rPr>
@@ -4113,15 +3557,7 @@
         <w:t xml:space="preserve">Ms. Niharika </w:t>
       </w:r>
       <w:r>
-        <w:t xml:space="preserve">searches for the prescriptions for the patient and views that Dr. Siddharth has prescribed patient Ravindranath with Statins (Lipitor-20mg) which </w:t>
-      </w:r>
-      <w:proofErr w:type="gramStart"/>
-      <w:r>
-        <w:t>are used</w:t>
-      </w:r>
-      <w:proofErr w:type="gramEnd"/>
-      <w:r>
-        <w:t xml:space="preserve"> to lower the amount of free cholesterol in blood, and beta blockers (Toprol XL-25mg) to help relax the heart muscles.</w:t>
+        <w:t>searches for the prescriptions for the patient and views that Dr. Siddharth has prescribed patient Ravindranath with Statins (Lipitor-20mg) which are used to lower the amount of free cholesterol in blood, and beta blockers (Toprol XL-25mg) to help relax the heart muscles.</w:t>
       </w:r>
     </w:p>
     <w:p>
@@ -4130,15 +3566,7 @@
         <w:jc w:val="both"/>
       </w:pPr>
       <w:r>
-        <w:t xml:space="preserve">The patient has also </w:t>
-      </w:r>
-      <w:proofErr w:type="gramStart"/>
-      <w:r>
-        <w:t>been prescribed</w:t>
-      </w:r>
-      <w:proofErr w:type="gramEnd"/>
-      <w:r>
-        <w:t xml:space="preserve"> Aspirin (300mg) and a sublingual spray of glyceryl trinitrate (GTN) to be used as “Emergency Medication”.</w:t>
+        <w:t>The patient has also been prescribed Aspirin (300mg) and a sublingual spray of glyceryl trinitrate (GTN) to be used as “Emergency Medication”.</w:t>
       </w:r>
     </w:p>
     <w:p>
@@ -4147,27 +3575,7 @@
         <w:jc w:val="both"/>
       </w:pPr>
       <w:r>
-        <w:t xml:space="preserve">After collecting all the </w:t>
-      </w:r>
-      <w:r>
-        <w:t>medications,</w:t>
-      </w:r>
-      <w:r>
-        <w:t xml:space="preserve"> </w:t>
-      </w:r>
-      <w:r>
-        <w:t>Ms. Niharika</w:t>
-      </w:r>
-      <w:r>
-        <w:t xml:space="preserve"> explains to patient Ravindranath about the process of administering regular medications and also explains when the emergency medication has to </w:t>
-      </w:r>
-      <w:proofErr w:type="gramStart"/>
-      <w:r>
-        <w:t>be used</w:t>
-      </w:r>
-      <w:proofErr w:type="gramEnd"/>
-      <w:r>
-        <w:t xml:space="preserve"> and how to be administered.</w:t>
+        <w:t>After collecting all the medications, Ms. Niharika explains to patient Ravindranath about the process of administering regular medications and also explains when the emergency medication has to be used and how to be administered.</w:t>
       </w:r>
     </w:p>
     <w:p>
@@ -7071,6 +6479,7 @@
   <w:style w:type="character" w:default="1" w:styleId="DefaultParagraphFont">
     <w:name w:val="Default Paragraph Font"/>
     <w:uiPriority w:val="1"/>
+    <w:semiHidden/>
     <w:unhideWhenUsed/>
   </w:style>
   <w:style w:type="table" w:default="1" w:styleId="TableNormal">

</xml_diff>

<commit_message>
Session 04 files updated
</commit_message>
<xml_diff>
--- a/hands_on_exercises/session04/Patient Story - ACS.docx
+++ b/hands_on_exercises/session04/Patient Story - ACS.docx
@@ -2,29 +2,1465 @@
 <file path=word/document.xml><?xml version="1.0" encoding="utf-8"?>
 <w:document xmlns:wpc="http://schemas.microsoft.com/office/word/2010/wordprocessingCanvas" xmlns:cx="http://schemas.microsoft.com/office/drawing/2014/chartex" xmlns:cx1="http://schemas.microsoft.com/office/drawing/2015/9/8/chartex" xmlns:cx2="http://schemas.microsoft.com/office/drawing/2015/10/21/chartex" xmlns:cx3="http://schemas.microsoft.com/office/drawing/2016/5/9/chartex" xmlns:cx4="http://schemas.microsoft.com/office/drawing/2016/5/10/chartex" xmlns:cx5="http://schemas.microsoft.com/office/drawing/2016/5/11/chartex" xmlns:cx6="http://schemas.microsoft.com/office/drawing/2016/5/12/chartex" xmlns:cx7="http://schemas.microsoft.com/office/drawing/2016/5/13/chartex" xmlns:cx8="http://schemas.microsoft.com/office/drawing/2016/5/14/chartex" xmlns:mc="http://schemas.openxmlformats.org/markup-compatibility/2006" xmlns:aink="http://schemas.microsoft.com/office/drawing/2016/ink" xmlns:am3d="http://schemas.microsoft.com/office/drawing/2017/model3d" xmlns:o="urn:schemas-microsoft-com:office:office" xmlns:oel="http://schemas.microsoft.com/office/2019/extlst" xmlns:r="http://schemas.openxmlformats.org/officeDocument/2006/relationships" xmlns:m="http://schemas.openxmlformats.org/officeDocument/2006/math" xmlns:v="urn:schemas-microsoft-com:vml" xmlns:wp14="http://schemas.microsoft.com/office/word/2010/wordprocessingDrawing" xmlns:wp="http://schemas.openxmlformats.org/drawingml/2006/wordprocessingDrawing" xmlns:w10="urn:schemas-microsoft-com:office:word" xmlns:w="http://schemas.openxmlformats.org/wordprocessingml/2006/main" xmlns:w14="http://schemas.microsoft.com/office/word/2010/wordml" xmlns:w15="http://schemas.microsoft.com/office/word/2012/wordml" xmlns:w16cex="http://schemas.microsoft.com/office/word/2018/wordml/cex" xmlns:w16cid="http://schemas.microsoft.com/office/word/2016/wordml/cid" xmlns:w16="http://schemas.microsoft.com/office/word/2018/wordml" xmlns:w16du="http://schemas.microsoft.com/office/word/2023/wordml/word16du" xmlns:w16sdtdh="http://schemas.microsoft.com/office/word/2020/wordml/sdtdatahash" xmlns:w16se="http://schemas.microsoft.com/office/word/2015/wordml/symex" xmlns:wpg="http://schemas.microsoft.com/office/word/2010/wordprocessingGroup" xmlns:wpi="http://schemas.microsoft.com/office/word/2010/wordprocessingInk" xmlns:wne="http://schemas.microsoft.com/office/word/2006/wordml" xmlns:wps="http://schemas.microsoft.com/office/word/2010/wordprocessingShape" mc:Ignorable="w14 w15 w16se w16cid w16 w16cex w16sdtdh w16du wp14">
   <w:body>
+    <w:sdt>
+      <w:sdtPr>
+        <w:rPr>
+          <w:color w:val="156082" w:themeColor="accent1"/>
+        </w:rPr>
+        <w:id w:val="2108992870"/>
+        <w:docPartObj>
+          <w:docPartGallery w:val="Cover Pages"/>
+          <w:docPartUnique/>
+        </w:docPartObj>
+      </w:sdtPr>
+      <w:sdtEndPr>
+        <w:rPr>
+          <w:color w:val="auto"/>
+        </w:rPr>
+      </w:sdtEndPr>
+      <w:sdtContent>
+        <w:p>
+          <w:pPr>
+            <w:pStyle w:val="NoSpacing"/>
+            <w:spacing w:before="1540" w:after="240"/>
+            <w:jc w:val="center"/>
+            <w:rPr>
+              <w:color w:val="156082" w:themeColor="accent1"/>
+            </w:rPr>
+          </w:pPr>
+          <w:r>
+            <w:rPr>
+              <w:noProof/>
+              <w:color w:val="156082" w:themeColor="accent1"/>
+            </w:rPr>
+            <w:drawing>
+              <wp:inline distT="0" distB="0" distL="0" distR="0" wp14:anchorId="24FBCB61" wp14:editId="6AB61D81">
+                <wp:extent cx="1417320" cy="750898"/>
+                <wp:effectExtent l="0" t="0" r="0" b="0"/>
+                <wp:docPr id="143" name="Picture 43"/>
+                <wp:cNvGraphicFramePr>
+                  <a:graphicFrameLocks xmlns:a="http://schemas.openxmlformats.org/drawingml/2006/main" noChangeAspect="1"/>
+                </wp:cNvGraphicFramePr>
+                <a:graphic xmlns:a="http://schemas.openxmlformats.org/drawingml/2006/main">
+                  <a:graphicData uri="http://schemas.openxmlformats.org/drawingml/2006/picture">
+                    <pic:pic xmlns:pic="http://schemas.openxmlformats.org/drawingml/2006/picture">
+                      <pic:nvPicPr>
+                        <pic:cNvPr id="3" name="t55.png"/>
+                        <pic:cNvPicPr/>
+                      </pic:nvPicPr>
+                      <pic:blipFill>
+                        <a:blip r:embed="rId8" cstate="print">
+                          <a:duotone>
+                            <a:schemeClr val="accent1">
+                              <a:shade val="45000"/>
+                              <a:satMod val="135000"/>
+                            </a:schemeClr>
+                            <a:prstClr val="white"/>
+                          </a:duotone>
+                          <a:extLst>
+                            <a:ext uri="{28A0092B-C50C-407E-A947-70E740481C1C}">
+                              <a14:useLocalDpi xmlns:a14="http://schemas.microsoft.com/office/drawing/2010/main" val="0"/>
+                            </a:ext>
+                          </a:extLst>
+                        </a:blip>
+                        <a:stretch>
+                          <a:fillRect/>
+                        </a:stretch>
+                      </pic:blipFill>
+                      <pic:spPr>
+                        <a:xfrm>
+                          <a:off x="0" y="0"/>
+                          <a:ext cx="1417320" cy="750898"/>
+                        </a:xfrm>
+                        <a:prstGeom prst="rect">
+                          <a:avLst/>
+                        </a:prstGeom>
+                        <a:noFill/>
+                        <a:ln>
+                          <a:noFill/>
+                        </a:ln>
+                      </pic:spPr>
+                    </pic:pic>
+                  </a:graphicData>
+                </a:graphic>
+              </wp:inline>
+            </w:drawing>
+          </w:r>
+        </w:p>
+        <w:sdt>
+          <w:sdtPr>
+            <w:rPr>
+              <w:rFonts w:asciiTheme="majorHAnsi" w:eastAsiaTheme="majorEastAsia" w:hAnsiTheme="majorHAnsi" w:cstheme="majorBidi"/>
+              <w:caps/>
+              <w:color w:val="156082" w:themeColor="accent1"/>
+              <w:sz w:val="72"/>
+              <w:szCs w:val="72"/>
+            </w:rPr>
+            <w:alias w:val="Title"/>
+            <w:tag w:val=""/>
+            <w:id w:val="1735040861"/>
+            <w:placeholder>
+              <w:docPart w:val="F0E9A7FF343A48CDB5AC9E212A7A52CD"/>
+            </w:placeholder>
+            <w:dataBinding w:prefixMappings="xmlns:ns0='http://purl.org/dc/elements/1.1/' xmlns:ns1='http://schemas.openxmlformats.org/package/2006/metadata/core-properties' " w:xpath="/ns1:coreProperties[1]/ns0:title[1]" w:storeItemID="{6C3C8BC8-F283-45AE-878A-BAB7291924A1}"/>
+            <w:text/>
+          </w:sdtPr>
+          <w:sdtContent>
+            <w:p>
+              <w:pPr>
+                <w:pStyle w:val="NoSpacing"/>
+                <w:pBdr>
+                  <w:top w:val="single" w:sz="6" w:space="6" w:color="156082" w:themeColor="accent1"/>
+                  <w:bottom w:val="single" w:sz="6" w:space="6" w:color="156082" w:themeColor="accent1"/>
+                </w:pBdr>
+                <w:spacing w:after="240"/>
+                <w:jc w:val="center"/>
+                <w:rPr>
+                  <w:rFonts w:asciiTheme="majorHAnsi" w:eastAsiaTheme="majorEastAsia" w:hAnsiTheme="majorHAnsi" w:cstheme="majorBidi"/>
+                  <w:caps/>
+                  <w:color w:val="156082" w:themeColor="accent1"/>
+                  <w:sz w:val="80"/>
+                  <w:szCs w:val="80"/>
+                </w:rPr>
+              </w:pPr>
+              <w:r>
+                <w:rPr>
+                  <w:rFonts w:asciiTheme="majorHAnsi" w:eastAsiaTheme="majorEastAsia" w:hAnsiTheme="majorHAnsi" w:cstheme="majorBidi"/>
+                  <w:caps/>
+                  <w:color w:val="156082" w:themeColor="accent1"/>
+                  <w:sz w:val="72"/>
+                  <w:szCs w:val="72"/>
+                </w:rPr>
+                <w:t>Patient Story - Acute Coronary Syndrome</w:t>
+              </w:r>
+            </w:p>
+          </w:sdtContent>
+        </w:sdt>
+        <w:sdt>
+          <w:sdtPr>
+            <w:rPr>
+              <w:color w:val="156082" w:themeColor="accent1"/>
+              <w:sz w:val="28"/>
+              <w:szCs w:val="28"/>
+            </w:rPr>
+            <w:alias w:val="Subtitle"/>
+            <w:tag w:val=""/>
+            <w:id w:val="328029620"/>
+            <w:placeholder>
+              <w:docPart w:val="B60A1BAEC3FC467B89EBFFAA2528FAC1"/>
+            </w:placeholder>
+            <w:dataBinding w:prefixMappings="xmlns:ns0='http://purl.org/dc/elements/1.1/' xmlns:ns1='http://schemas.openxmlformats.org/package/2006/metadata/core-properties' " w:xpath="/ns1:coreProperties[1]/ns0:subject[1]" w:storeItemID="{6C3C8BC8-F283-45AE-878A-BAB7291924A1}"/>
+            <w:text/>
+          </w:sdtPr>
+          <w:sdtContent>
+            <w:p>
+              <w:pPr>
+                <w:pStyle w:val="NoSpacing"/>
+                <w:jc w:val="center"/>
+                <w:rPr>
+                  <w:color w:val="156082" w:themeColor="accent1"/>
+                  <w:sz w:val="28"/>
+                  <w:szCs w:val="28"/>
+                </w:rPr>
+              </w:pPr>
+              <w:r>
+                <w:rPr>
+                  <w:color w:val="156082" w:themeColor="accent1"/>
+                  <w:sz w:val="28"/>
+                  <w:szCs w:val="28"/>
+                </w:rPr>
+                <w:t>Created for hands-on exercise for FHIR Basics conducted by FHIR India community</w:t>
+              </w:r>
+            </w:p>
+          </w:sdtContent>
+        </w:sdt>
+        <w:p>
+          <w:pPr>
+            <w:pStyle w:val="NoSpacing"/>
+            <w:spacing w:before="480"/>
+            <w:jc w:val="center"/>
+            <w:rPr>
+              <w:color w:val="156082" w:themeColor="accent1"/>
+            </w:rPr>
+          </w:pPr>
+          <w:r>
+            <w:rPr>
+              <w:noProof/>
+              <w:color w:val="156082" w:themeColor="accent1"/>
+            </w:rPr>
+            <w:drawing>
+              <wp:inline distT="0" distB="0" distL="0" distR="0" wp14:anchorId="73A8699F" wp14:editId="75B2E3A0">
+                <wp:extent cx="758952" cy="478932"/>
+                <wp:effectExtent l="0" t="0" r="3175" b="0"/>
+                <wp:docPr id="144" name="Picture 45"/>
+                <wp:cNvGraphicFramePr>
+                  <a:graphicFrameLocks xmlns:a="http://schemas.openxmlformats.org/drawingml/2006/main" noChangeAspect="1"/>
+                </wp:cNvGraphicFramePr>
+                <a:graphic xmlns:a="http://schemas.openxmlformats.org/drawingml/2006/main">
+                  <a:graphicData uri="http://schemas.openxmlformats.org/drawingml/2006/picture">
+                    <pic:pic xmlns:pic="http://schemas.openxmlformats.org/drawingml/2006/picture">
+                      <pic:nvPicPr>
+                        <pic:cNvPr id="9" name="roco bottom.png"/>
+                        <pic:cNvPicPr/>
+                      </pic:nvPicPr>
+                      <pic:blipFill>
+                        <a:blip r:embed="rId9" cstate="print">
+                          <a:duotone>
+                            <a:schemeClr val="accent1">
+                              <a:shade val="45000"/>
+                              <a:satMod val="135000"/>
+                            </a:schemeClr>
+                            <a:prstClr val="white"/>
+                          </a:duotone>
+                          <a:extLst>
+                            <a:ext uri="{28A0092B-C50C-407E-A947-70E740481C1C}">
+                              <a14:useLocalDpi xmlns:a14="http://schemas.microsoft.com/office/drawing/2010/main" val="0"/>
+                            </a:ext>
+                          </a:extLst>
+                        </a:blip>
+                        <a:stretch>
+                          <a:fillRect/>
+                        </a:stretch>
+                      </pic:blipFill>
+                      <pic:spPr>
+                        <a:xfrm>
+                          <a:off x="0" y="0"/>
+                          <a:ext cx="758952" cy="478932"/>
+                        </a:xfrm>
+                        <a:prstGeom prst="rect">
+                          <a:avLst/>
+                        </a:prstGeom>
+                      </pic:spPr>
+                    </pic:pic>
+                  </a:graphicData>
+                </a:graphic>
+              </wp:inline>
+            </w:drawing>
+          </w:r>
+        </w:p>
+        <w:p>
+          <w:pPr>
+            <w:rPr>
+              <w:rFonts w:asciiTheme="majorHAnsi" w:eastAsiaTheme="majorEastAsia" w:hAnsiTheme="majorHAnsi" w:cstheme="majorBidi"/>
+              <w:color w:val="0F4761" w:themeColor="accent1" w:themeShade="BF"/>
+              <w:kern w:val="0"/>
+              <w:sz w:val="32"/>
+              <w:szCs w:val="32"/>
+              <w14:ligatures w14:val="none"/>
+            </w:rPr>
+          </w:pPr>
+          <w:r>
+            <w:br w:type="page"/>
+          </w:r>
+        </w:p>
+      </w:sdtContent>
+    </w:sdt>
+    <w:sdt>
+      <w:sdtPr>
+        <w:id w:val="-984006822"/>
+        <w:docPartObj>
+          <w:docPartGallery w:val="Table of Contents"/>
+          <w:docPartUnique/>
+        </w:docPartObj>
+      </w:sdtPr>
+      <w:sdtEndPr>
+        <w:rPr>
+          <w:rFonts w:asciiTheme="minorHAnsi" w:eastAsiaTheme="minorHAnsi" w:hAnsiTheme="minorHAnsi" w:cstheme="minorBidi"/>
+          <w:b/>
+          <w:bCs/>
+          <w:noProof/>
+          <w:color w:val="auto"/>
+          <w:kern w:val="2"/>
+          <w:sz w:val="24"/>
+          <w:szCs w:val="24"/>
+          <w14:ligatures w14:val="standardContextual"/>
+        </w:rPr>
+      </w:sdtEndPr>
+      <w:sdtContent>
+        <w:p>
+          <w:pPr>
+            <w:pStyle w:val="TOCHeading"/>
+          </w:pPr>
+          <w:r>
+            <w:t>Contents</w:t>
+          </w:r>
+        </w:p>
+        <w:p>
+          <w:pPr>
+            <w:pStyle w:val="TOC1"/>
+            <w:tabs>
+              <w:tab w:val="right" w:leader="dot" w:pos="9350"/>
+            </w:tabs>
+            <w:rPr>
+              <w:rFonts w:eastAsiaTheme="minorEastAsia"/>
+              <w:noProof/>
+            </w:rPr>
+          </w:pPr>
+          <w:r>
+            <w:fldChar w:fldCharType="begin"/>
+          </w:r>
+          <w:r>
+            <w:instrText xml:space="preserve"> TOC \o "1-3" \h \z \u </w:instrText>
+          </w:r>
+          <w:r>
+            <w:fldChar w:fldCharType="separate"/>
+          </w:r>
+          <w:hyperlink w:anchor="_Toc165796696" w:history="1">
+            <w:r>
+              <w:rPr>
+                <w:rStyle w:val="Hyperlink"/>
+                <w:noProof/>
+              </w:rPr>
+              <w:t>About this document</w:t>
+            </w:r>
+            <w:r>
+              <w:rPr>
+                <w:noProof/>
+                <w:webHidden/>
+              </w:rPr>
+              <w:tab/>
+            </w:r>
+            <w:r>
+              <w:rPr>
+                <w:noProof/>
+                <w:webHidden/>
+              </w:rPr>
+              <w:fldChar w:fldCharType="begin"/>
+            </w:r>
+            <w:r>
+              <w:rPr>
+                <w:noProof/>
+                <w:webHidden/>
+              </w:rPr>
+              <w:instrText xml:space="preserve"> PAGEREF _Toc165796696 \h </w:instrText>
+            </w:r>
+            <w:r>
+              <w:rPr>
+                <w:noProof/>
+                <w:webHidden/>
+              </w:rPr>
+            </w:r>
+            <w:r>
+              <w:rPr>
+                <w:noProof/>
+                <w:webHidden/>
+              </w:rPr>
+              <w:fldChar w:fldCharType="separate"/>
+            </w:r>
+            <w:r>
+              <w:rPr>
+                <w:noProof/>
+                <w:webHidden/>
+              </w:rPr>
+              <w:t>1</w:t>
+            </w:r>
+            <w:r>
+              <w:rPr>
+                <w:noProof/>
+                <w:webHidden/>
+              </w:rPr>
+              <w:fldChar w:fldCharType="end"/>
+            </w:r>
+          </w:hyperlink>
+        </w:p>
+        <w:p>
+          <w:pPr>
+            <w:pStyle w:val="TOC2"/>
+            <w:tabs>
+              <w:tab w:val="right" w:leader="dot" w:pos="9350"/>
+            </w:tabs>
+            <w:rPr>
+              <w:rFonts w:eastAsiaTheme="minorEastAsia"/>
+              <w:noProof/>
+            </w:rPr>
+          </w:pPr>
+          <w:hyperlink w:anchor="_Toc165796697" w:history="1">
+            <w:r>
+              <w:rPr>
+                <w:rStyle w:val="Hyperlink"/>
+                <w:noProof/>
+              </w:rPr>
+              <w:t>How to use the document</w:t>
+            </w:r>
+            <w:r>
+              <w:rPr>
+                <w:noProof/>
+                <w:webHidden/>
+              </w:rPr>
+              <w:tab/>
+            </w:r>
+            <w:r>
+              <w:rPr>
+                <w:noProof/>
+                <w:webHidden/>
+              </w:rPr>
+              <w:fldChar w:fldCharType="begin"/>
+            </w:r>
+            <w:r>
+              <w:rPr>
+                <w:noProof/>
+                <w:webHidden/>
+              </w:rPr>
+              <w:instrText xml:space="preserve"> PAGEREF _Toc165796697 \h </w:instrText>
+            </w:r>
+            <w:r>
+              <w:rPr>
+                <w:noProof/>
+                <w:webHidden/>
+              </w:rPr>
+            </w:r>
+            <w:r>
+              <w:rPr>
+                <w:noProof/>
+                <w:webHidden/>
+              </w:rPr>
+              <w:fldChar w:fldCharType="separate"/>
+            </w:r>
+            <w:r>
+              <w:rPr>
+                <w:noProof/>
+                <w:webHidden/>
+              </w:rPr>
+              <w:t>1</w:t>
+            </w:r>
+            <w:r>
+              <w:rPr>
+                <w:noProof/>
+                <w:webHidden/>
+              </w:rPr>
+              <w:fldChar w:fldCharType="end"/>
+            </w:r>
+          </w:hyperlink>
+        </w:p>
+        <w:p>
+          <w:pPr>
+            <w:pStyle w:val="TOC1"/>
+            <w:tabs>
+              <w:tab w:val="right" w:leader="dot" w:pos="9350"/>
+            </w:tabs>
+            <w:rPr>
+              <w:rFonts w:eastAsiaTheme="minorEastAsia"/>
+              <w:noProof/>
+            </w:rPr>
+          </w:pPr>
+          <w:hyperlink w:anchor="_Toc165796698" w:history="1">
+            <w:r>
+              <w:rPr>
+                <w:rStyle w:val="Hyperlink"/>
+                <w:noProof/>
+              </w:rPr>
+              <w:t>Master Data</w:t>
+            </w:r>
+            <w:r>
+              <w:rPr>
+                <w:noProof/>
+                <w:webHidden/>
+              </w:rPr>
+              <w:tab/>
+            </w:r>
+            <w:r>
+              <w:rPr>
+                <w:noProof/>
+                <w:webHidden/>
+              </w:rPr>
+              <w:fldChar w:fldCharType="begin"/>
+            </w:r>
+            <w:r>
+              <w:rPr>
+                <w:noProof/>
+                <w:webHidden/>
+              </w:rPr>
+              <w:instrText xml:space="preserve"> PAGEREF _Toc165796698 \h </w:instrText>
+            </w:r>
+            <w:r>
+              <w:rPr>
+                <w:noProof/>
+                <w:webHidden/>
+              </w:rPr>
+            </w:r>
+            <w:r>
+              <w:rPr>
+                <w:noProof/>
+                <w:webHidden/>
+              </w:rPr>
+              <w:fldChar w:fldCharType="separate"/>
+            </w:r>
+            <w:r>
+              <w:rPr>
+                <w:noProof/>
+                <w:webHidden/>
+              </w:rPr>
+              <w:t>2</w:t>
+            </w:r>
+            <w:r>
+              <w:rPr>
+                <w:noProof/>
+                <w:webHidden/>
+              </w:rPr>
+              <w:fldChar w:fldCharType="end"/>
+            </w:r>
+          </w:hyperlink>
+        </w:p>
+        <w:p>
+          <w:pPr>
+            <w:pStyle w:val="TOC2"/>
+            <w:tabs>
+              <w:tab w:val="right" w:leader="dot" w:pos="9350"/>
+            </w:tabs>
+            <w:rPr>
+              <w:rFonts w:eastAsiaTheme="minorEastAsia"/>
+              <w:noProof/>
+            </w:rPr>
+          </w:pPr>
+          <w:hyperlink w:anchor="_Toc165796699" w:history="1">
+            <w:r>
+              <w:rPr>
+                <w:rStyle w:val="Hyperlink"/>
+                <w:rFonts w:eastAsia="Arial"/>
+                <w:noProof/>
+              </w:rPr>
+              <w:t>Organization</w:t>
+            </w:r>
+            <w:r>
+              <w:rPr>
+                <w:noProof/>
+                <w:webHidden/>
+              </w:rPr>
+              <w:tab/>
+            </w:r>
+            <w:r>
+              <w:rPr>
+                <w:noProof/>
+                <w:webHidden/>
+              </w:rPr>
+              <w:fldChar w:fldCharType="begin"/>
+            </w:r>
+            <w:r>
+              <w:rPr>
+                <w:noProof/>
+                <w:webHidden/>
+              </w:rPr>
+              <w:instrText xml:space="preserve"> PAGEREF _Toc165796699 \h </w:instrText>
+            </w:r>
+            <w:r>
+              <w:rPr>
+                <w:noProof/>
+                <w:webHidden/>
+              </w:rPr>
+            </w:r>
+            <w:r>
+              <w:rPr>
+                <w:noProof/>
+                <w:webHidden/>
+              </w:rPr>
+              <w:fldChar w:fldCharType="separate"/>
+            </w:r>
+            <w:r>
+              <w:rPr>
+                <w:noProof/>
+                <w:webHidden/>
+              </w:rPr>
+              <w:t>2</w:t>
+            </w:r>
+            <w:r>
+              <w:rPr>
+                <w:noProof/>
+                <w:webHidden/>
+              </w:rPr>
+              <w:fldChar w:fldCharType="end"/>
+            </w:r>
+          </w:hyperlink>
+        </w:p>
+        <w:p>
+          <w:pPr>
+            <w:pStyle w:val="TOC2"/>
+            <w:tabs>
+              <w:tab w:val="right" w:leader="dot" w:pos="9350"/>
+            </w:tabs>
+            <w:rPr>
+              <w:rFonts w:eastAsiaTheme="minorEastAsia"/>
+              <w:noProof/>
+            </w:rPr>
+          </w:pPr>
+          <w:hyperlink w:anchor="_Toc165796700" w:history="1">
+            <w:r>
+              <w:rPr>
+                <w:rStyle w:val="Hyperlink"/>
+                <w:noProof/>
+              </w:rPr>
+              <w:t>Persons</w:t>
+            </w:r>
+            <w:r>
+              <w:rPr>
+                <w:noProof/>
+                <w:webHidden/>
+              </w:rPr>
+              <w:tab/>
+            </w:r>
+            <w:r>
+              <w:rPr>
+                <w:noProof/>
+                <w:webHidden/>
+              </w:rPr>
+              <w:fldChar w:fldCharType="begin"/>
+            </w:r>
+            <w:r>
+              <w:rPr>
+                <w:noProof/>
+                <w:webHidden/>
+              </w:rPr>
+              <w:instrText xml:space="preserve"> PAGEREF _Toc165796700 \h </w:instrText>
+            </w:r>
+            <w:r>
+              <w:rPr>
+                <w:noProof/>
+                <w:webHidden/>
+              </w:rPr>
+            </w:r>
+            <w:r>
+              <w:rPr>
+                <w:noProof/>
+                <w:webHidden/>
+              </w:rPr>
+              <w:fldChar w:fldCharType="separate"/>
+            </w:r>
+            <w:r>
+              <w:rPr>
+                <w:noProof/>
+                <w:webHidden/>
+              </w:rPr>
+              <w:t>2</w:t>
+            </w:r>
+            <w:r>
+              <w:rPr>
+                <w:noProof/>
+                <w:webHidden/>
+              </w:rPr>
+              <w:fldChar w:fldCharType="end"/>
+            </w:r>
+          </w:hyperlink>
+        </w:p>
+        <w:p>
+          <w:pPr>
+            <w:pStyle w:val="TOC1"/>
+            <w:tabs>
+              <w:tab w:val="right" w:leader="dot" w:pos="9350"/>
+            </w:tabs>
+            <w:rPr>
+              <w:rFonts w:eastAsiaTheme="minorEastAsia"/>
+              <w:noProof/>
+            </w:rPr>
+          </w:pPr>
+          <w:hyperlink w:anchor="_Toc165796701" w:history="1">
+            <w:r>
+              <w:rPr>
+                <w:rStyle w:val="Hyperlink"/>
+                <w:noProof/>
+              </w:rPr>
+              <w:t>Patient Story</w:t>
+            </w:r>
+            <w:r>
+              <w:rPr>
+                <w:noProof/>
+                <w:webHidden/>
+              </w:rPr>
+              <w:tab/>
+            </w:r>
+            <w:r>
+              <w:rPr>
+                <w:noProof/>
+                <w:webHidden/>
+              </w:rPr>
+              <w:fldChar w:fldCharType="begin"/>
+            </w:r>
+            <w:r>
+              <w:rPr>
+                <w:noProof/>
+                <w:webHidden/>
+              </w:rPr>
+              <w:instrText xml:space="preserve"> PAGEREF _Toc165796701 \h </w:instrText>
+            </w:r>
+            <w:r>
+              <w:rPr>
+                <w:noProof/>
+                <w:webHidden/>
+              </w:rPr>
+            </w:r>
+            <w:r>
+              <w:rPr>
+                <w:noProof/>
+                <w:webHidden/>
+              </w:rPr>
+              <w:fldChar w:fldCharType="separate"/>
+            </w:r>
+            <w:r>
+              <w:rPr>
+                <w:noProof/>
+                <w:webHidden/>
+              </w:rPr>
+              <w:t>3</w:t>
+            </w:r>
+            <w:r>
+              <w:rPr>
+                <w:noProof/>
+                <w:webHidden/>
+              </w:rPr>
+              <w:fldChar w:fldCharType="end"/>
+            </w:r>
+          </w:hyperlink>
+        </w:p>
+        <w:p>
+          <w:pPr>
+            <w:pStyle w:val="TOC2"/>
+            <w:tabs>
+              <w:tab w:val="right" w:leader="dot" w:pos="9350"/>
+            </w:tabs>
+            <w:rPr>
+              <w:rFonts w:eastAsiaTheme="minorEastAsia"/>
+              <w:noProof/>
+            </w:rPr>
+          </w:pPr>
+          <w:hyperlink w:anchor="_Toc165796702" w:history="1">
+            <w:r>
+              <w:rPr>
+                <w:rStyle w:val="Hyperlink"/>
+                <w:noProof/>
+              </w:rPr>
+              <w:t>Registration/Reception Desk</w:t>
+            </w:r>
+            <w:r>
+              <w:rPr>
+                <w:noProof/>
+                <w:webHidden/>
+              </w:rPr>
+              <w:tab/>
+            </w:r>
+            <w:r>
+              <w:rPr>
+                <w:noProof/>
+                <w:webHidden/>
+              </w:rPr>
+              <w:fldChar w:fldCharType="begin"/>
+            </w:r>
+            <w:r>
+              <w:rPr>
+                <w:noProof/>
+                <w:webHidden/>
+              </w:rPr>
+              <w:instrText xml:space="preserve"> PAGEREF _Toc165796702 \h </w:instrText>
+            </w:r>
+            <w:r>
+              <w:rPr>
+                <w:noProof/>
+                <w:webHidden/>
+              </w:rPr>
+            </w:r>
+            <w:r>
+              <w:rPr>
+                <w:noProof/>
+                <w:webHidden/>
+              </w:rPr>
+              <w:fldChar w:fldCharType="separate"/>
+            </w:r>
+            <w:r>
+              <w:rPr>
+                <w:noProof/>
+                <w:webHidden/>
+              </w:rPr>
+              <w:t>3</w:t>
+            </w:r>
+            <w:r>
+              <w:rPr>
+                <w:noProof/>
+                <w:webHidden/>
+              </w:rPr>
+              <w:fldChar w:fldCharType="end"/>
+            </w:r>
+          </w:hyperlink>
+        </w:p>
+        <w:p>
+          <w:pPr>
+            <w:pStyle w:val="TOC2"/>
+            <w:tabs>
+              <w:tab w:val="right" w:leader="dot" w:pos="9350"/>
+            </w:tabs>
+            <w:rPr>
+              <w:rFonts w:eastAsiaTheme="minorEastAsia"/>
+              <w:noProof/>
+            </w:rPr>
+          </w:pPr>
+          <w:hyperlink w:anchor="_Toc165796703" w:history="1">
+            <w:r>
+              <w:rPr>
+                <w:rStyle w:val="Hyperlink"/>
+                <w:noProof/>
+              </w:rPr>
+              <w:t>Nursing Station</w:t>
+            </w:r>
+            <w:r>
+              <w:rPr>
+                <w:noProof/>
+                <w:webHidden/>
+              </w:rPr>
+              <w:tab/>
+            </w:r>
+            <w:r>
+              <w:rPr>
+                <w:noProof/>
+                <w:webHidden/>
+              </w:rPr>
+              <w:fldChar w:fldCharType="begin"/>
+            </w:r>
+            <w:r>
+              <w:rPr>
+                <w:noProof/>
+                <w:webHidden/>
+              </w:rPr>
+              <w:instrText xml:space="preserve"> PAGEREF _Toc165796703 \h </w:instrText>
+            </w:r>
+            <w:r>
+              <w:rPr>
+                <w:noProof/>
+                <w:webHidden/>
+              </w:rPr>
+            </w:r>
+            <w:r>
+              <w:rPr>
+                <w:noProof/>
+                <w:webHidden/>
+              </w:rPr>
+              <w:fldChar w:fldCharType="separate"/>
+            </w:r>
+            <w:r>
+              <w:rPr>
+                <w:noProof/>
+                <w:webHidden/>
+              </w:rPr>
+              <w:t>4</w:t>
+            </w:r>
+            <w:r>
+              <w:rPr>
+                <w:noProof/>
+                <w:webHidden/>
+              </w:rPr>
+              <w:fldChar w:fldCharType="end"/>
+            </w:r>
+          </w:hyperlink>
+        </w:p>
+        <w:p>
+          <w:pPr>
+            <w:pStyle w:val="TOC2"/>
+            <w:tabs>
+              <w:tab w:val="right" w:leader="dot" w:pos="9350"/>
+            </w:tabs>
+            <w:rPr>
+              <w:rFonts w:eastAsiaTheme="minorEastAsia"/>
+              <w:noProof/>
+            </w:rPr>
+          </w:pPr>
+          <w:hyperlink w:anchor="_Toc165796704" w:history="1">
+            <w:r>
+              <w:rPr>
+                <w:rStyle w:val="Hyperlink"/>
+                <w:noProof/>
+              </w:rPr>
+              <w:t>Doctor’s Office – Part 1</w:t>
+            </w:r>
+            <w:r>
+              <w:rPr>
+                <w:noProof/>
+                <w:webHidden/>
+              </w:rPr>
+              <w:tab/>
+            </w:r>
+            <w:r>
+              <w:rPr>
+                <w:noProof/>
+                <w:webHidden/>
+              </w:rPr>
+              <w:fldChar w:fldCharType="begin"/>
+            </w:r>
+            <w:r>
+              <w:rPr>
+                <w:noProof/>
+                <w:webHidden/>
+              </w:rPr>
+              <w:instrText xml:space="preserve"> PAGEREF _Toc165796704 \h </w:instrText>
+            </w:r>
+            <w:r>
+              <w:rPr>
+                <w:noProof/>
+                <w:webHidden/>
+              </w:rPr>
+            </w:r>
+            <w:r>
+              <w:rPr>
+                <w:noProof/>
+                <w:webHidden/>
+              </w:rPr>
+              <w:fldChar w:fldCharType="separate"/>
+            </w:r>
+            <w:r>
+              <w:rPr>
+                <w:noProof/>
+                <w:webHidden/>
+              </w:rPr>
+              <w:t>5</w:t>
+            </w:r>
+            <w:r>
+              <w:rPr>
+                <w:noProof/>
+                <w:webHidden/>
+              </w:rPr>
+              <w:fldChar w:fldCharType="end"/>
+            </w:r>
+          </w:hyperlink>
+        </w:p>
+        <w:p>
+          <w:pPr>
+            <w:pStyle w:val="TOC2"/>
+            <w:tabs>
+              <w:tab w:val="right" w:leader="dot" w:pos="9350"/>
+            </w:tabs>
+            <w:rPr>
+              <w:rFonts w:eastAsiaTheme="minorEastAsia"/>
+              <w:noProof/>
+            </w:rPr>
+          </w:pPr>
+          <w:hyperlink w:anchor="_Toc165796705" w:history="1">
+            <w:r>
+              <w:rPr>
+                <w:rStyle w:val="Hyperlink"/>
+                <w:b/>
+                <w:noProof/>
+              </w:rPr>
+              <w:t>CATH Lab Department</w:t>
+            </w:r>
+            <w:r>
+              <w:rPr>
+                <w:noProof/>
+                <w:webHidden/>
+              </w:rPr>
+              <w:tab/>
+            </w:r>
+            <w:r>
+              <w:rPr>
+                <w:noProof/>
+                <w:webHidden/>
+              </w:rPr>
+              <w:fldChar w:fldCharType="begin"/>
+            </w:r>
+            <w:r>
+              <w:rPr>
+                <w:noProof/>
+                <w:webHidden/>
+              </w:rPr>
+              <w:instrText xml:space="preserve"> PAGEREF _Toc165796705 \h </w:instrText>
+            </w:r>
+            <w:r>
+              <w:rPr>
+                <w:noProof/>
+                <w:webHidden/>
+              </w:rPr>
+            </w:r>
+            <w:r>
+              <w:rPr>
+                <w:noProof/>
+                <w:webHidden/>
+              </w:rPr>
+              <w:fldChar w:fldCharType="separate"/>
+            </w:r>
+            <w:r>
+              <w:rPr>
+                <w:noProof/>
+                <w:webHidden/>
+              </w:rPr>
+              <w:t>7</w:t>
+            </w:r>
+            <w:r>
+              <w:rPr>
+                <w:noProof/>
+                <w:webHidden/>
+              </w:rPr>
+              <w:fldChar w:fldCharType="end"/>
+            </w:r>
+          </w:hyperlink>
+        </w:p>
+        <w:p>
+          <w:pPr>
+            <w:pStyle w:val="TOC3"/>
+            <w:tabs>
+              <w:tab w:val="right" w:leader="dot" w:pos="9350"/>
+            </w:tabs>
+            <w:rPr>
+              <w:rFonts w:eastAsiaTheme="minorEastAsia"/>
+              <w:noProof/>
+            </w:rPr>
+          </w:pPr>
+          <w:hyperlink w:anchor="_Toc165796706" w:history="1">
+            <w:r>
+              <w:rPr>
+                <w:rStyle w:val="Hyperlink"/>
+                <w:noProof/>
+              </w:rPr>
+              <w:t>ECG</w:t>
+            </w:r>
+            <w:r>
+              <w:rPr>
+                <w:noProof/>
+                <w:webHidden/>
+              </w:rPr>
+              <w:tab/>
+            </w:r>
+            <w:r>
+              <w:rPr>
+                <w:noProof/>
+                <w:webHidden/>
+              </w:rPr>
+              <w:fldChar w:fldCharType="begin"/>
+            </w:r>
+            <w:r>
+              <w:rPr>
+                <w:noProof/>
+                <w:webHidden/>
+              </w:rPr>
+              <w:instrText xml:space="preserve"> PAGEREF _Toc165796706 \h </w:instrText>
+            </w:r>
+            <w:r>
+              <w:rPr>
+                <w:noProof/>
+                <w:webHidden/>
+              </w:rPr>
+            </w:r>
+            <w:r>
+              <w:rPr>
+                <w:noProof/>
+                <w:webHidden/>
+              </w:rPr>
+              <w:fldChar w:fldCharType="separate"/>
+            </w:r>
+            <w:r>
+              <w:rPr>
+                <w:noProof/>
+                <w:webHidden/>
+              </w:rPr>
+              <w:t>7</w:t>
+            </w:r>
+            <w:r>
+              <w:rPr>
+                <w:noProof/>
+                <w:webHidden/>
+              </w:rPr>
+              <w:fldChar w:fldCharType="end"/>
+            </w:r>
+          </w:hyperlink>
+        </w:p>
+        <w:p>
+          <w:pPr>
+            <w:pStyle w:val="TOC3"/>
+            <w:tabs>
+              <w:tab w:val="right" w:leader="dot" w:pos="9350"/>
+            </w:tabs>
+            <w:rPr>
+              <w:rFonts w:eastAsiaTheme="minorEastAsia"/>
+              <w:noProof/>
+            </w:rPr>
+          </w:pPr>
+          <w:hyperlink w:anchor="_Toc165796707" w:history="1">
+            <w:r>
+              <w:rPr>
+                <w:rStyle w:val="Hyperlink"/>
+                <w:noProof/>
+              </w:rPr>
+              <w:t>2D ECHO</w:t>
+            </w:r>
+            <w:r>
+              <w:rPr>
+                <w:noProof/>
+                <w:webHidden/>
+              </w:rPr>
+              <w:tab/>
+            </w:r>
+            <w:r>
+              <w:rPr>
+                <w:noProof/>
+                <w:webHidden/>
+              </w:rPr>
+              <w:fldChar w:fldCharType="begin"/>
+            </w:r>
+            <w:r>
+              <w:rPr>
+                <w:noProof/>
+                <w:webHidden/>
+              </w:rPr>
+              <w:instrText xml:space="preserve"> PAGEREF _Toc165796707 \h </w:instrText>
+            </w:r>
+            <w:r>
+              <w:rPr>
+                <w:noProof/>
+                <w:webHidden/>
+              </w:rPr>
+            </w:r>
+            <w:r>
+              <w:rPr>
+                <w:noProof/>
+                <w:webHidden/>
+              </w:rPr>
+              <w:fldChar w:fldCharType="separate"/>
+            </w:r>
+            <w:r>
+              <w:rPr>
+                <w:noProof/>
+                <w:webHidden/>
+              </w:rPr>
+              <w:t>7</w:t>
+            </w:r>
+            <w:r>
+              <w:rPr>
+                <w:noProof/>
+                <w:webHidden/>
+              </w:rPr>
+              <w:fldChar w:fldCharType="end"/>
+            </w:r>
+          </w:hyperlink>
+        </w:p>
+        <w:p>
+          <w:pPr>
+            <w:pStyle w:val="TOC2"/>
+            <w:tabs>
+              <w:tab w:val="right" w:leader="dot" w:pos="9350"/>
+            </w:tabs>
+            <w:rPr>
+              <w:rFonts w:eastAsiaTheme="minorEastAsia"/>
+              <w:noProof/>
+            </w:rPr>
+          </w:pPr>
+          <w:hyperlink w:anchor="_Toc165796708" w:history="1">
+            <w:r>
+              <w:rPr>
+                <w:rStyle w:val="Hyperlink"/>
+                <w:noProof/>
+              </w:rPr>
+              <w:t>Lab Sample Collection Counter</w:t>
+            </w:r>
+            <w:r>
+              <w:rPr>
+                <w:noProof/>
+                <w:webHidden/>
+              </w:rPr>
+              <w:tab/>
+            </w:r>
+            <w:r>
+              <w:rPr>
+                <w:noProof/>
+                <w:webHidden/>
+              </w:rPr>
+              <w:fldChar w:fldCharType="begin"/>
+            </w:r>
+            <w:r>
+              <w:rPr>
+                <w:noProof/>
+                <w:webHidden/>
+              </w:rPr>
+              <w:instrText xml:space="preserve"> PAGEREF _Toc165796708 \h </w:instrText>
+            </w:r>
+            <w:r>
+              <w:rPr>
+                <w:noProof/>
+                <w:webHidden/>
+              </w:rPr>
+            </w:r>
+            <w:r>
+              <w:rPr>
+                <w:noProof/>
+                <w:webHidden/>
+              </w:rPr>
+              <w:fldChar w:fldCharType="separate"/>
+            </w:r>
+            <w:r>
+              <w:rPr>
+                <w:noProof/>
+                <w:webHidden/>
+              </w:rPr>
+              <w:t>8</w:t>
+            </w:r>
+            <w:r>
+              <w:rPr>
+                <w:noProof/>
+                <w:webHidden/>
+              </w:rPr>
+              <w:fldChar w:fldCharType="end"/>
+            </w:r>
+          </w:hyperlink>
+        </w:p>
+        <w:p>
+          <w:pPr>
+            <w:pStyle w:val="TOC2"/>
+            <w:tabs>
+              <w:tab w:val="right" w:leader="dot" w:pos="9350"/>
+            </w:tabs>
+            <w:rPr>
+              <w:rFonts w:eastAsiaTheme="minorEastAsia"/>
+              <w:noProof/>
+            </w:rPr>
+          </w:pPr>
+          <w:hyperlink w:anchor="_Toc165796709" w:history="1">
+            <w:r>
+              <w:rPr>
+                <w:rStyle w:val="Hyperlink"/>
+                <w:noProof/>
+              </w:rPr>
+              <w:t>Radiology Department</w:t>
+            </w:r>
+            <w:r>
+              <w:rPr>
+                <w:noProof/>
+                <w:webHidden/>
+              </w:rPr>
+              <w:tab/>
+            </w:r>
+            <w:r>
+              <w:rPr>
+                <w:noProof/>
+                <w:webHidden/>
+              </w:rPr>
+              <w:fldChar w:fldCharType="begin"/>
+            </w:r>
+            <w:r>
+              <w:rPr>
+                <w:noProof/>
+                <w:webHidden/>
+              </w:rPr>
+              <w:instrText xml:space="preserve"> PAGEREF _Toc165796709 \h </w:instrText>
+            </w:r>
+            <w:r>
+              <w:rPr>
+                <w:noProof/>
+                <w:webHidden/>
+              </w:rPr>
+            </w:r>
+            <w:r>
+              <w:rPr>
+                <w:noProof/>
+                <w:webHidden/>
+              </w:rPr>
+              <w:fldChar w:fldCharType="separate"/>
+            </w:r>
+            <w:r>
+              <w:rPr>
+                <w:noProof/>
+                <w:webHidden/>
+              </w:rPr>
+              <w:t>9</w:t>
+            </w:r>
+            <w:r>
+              <w:rPr>
+                <w:noProof/>
+                <w:webHidden/>
+              </w:rPr>
+              <w:fldChar w:fldCharType="end"/>
+            </w:r>
+          </w:hyperlink>
+        </w:p>
+        <w:p>
+          <w:pPr>
+            <w:pStyle w:val="TOC2"/>
+            <w:tabs>
+              <w:tab w:val="right" w:leader="dot" w:pos="9350"/>
+            </w:tabs>
+            <w:rPr>
+              <w:rFonts w:eastAsiaTheme="minorEastAsia"/>
+              <w:noProof/>
+            </w:rPr>
+          </w:pPr>
+          <w:hyperlink w:anchor="_Toc165796710" w:history="1">
+            <w:r>
+              <w:rPr>
+                <w:rStyle w:val="Hyperlink"/>
+                <w:noProof/>
+              </w:rPr>
+              <w:t>Doctor's Office – Part 2</w:t>
+            </w:r>
+            <w:r>
+              <w:rPr>
+                <w:noProof/>
+                <w:webHidden/>
+              </w:rPr>
+              <w:tab/>
+            </w:r>
+            <w:r>
+              <w:rPr>
+                <w:noProof/>
+                <w:webHidden/>
+              </w:rPr>
+              <w:fldChar w:fldCharType="begin"/>
+            </w:r>
+            <w:r>
+              <w:rPr>
+                <w:noProof/>
+                <w:webHidden/>
+              </w:rPr>
+              <w:instrText xml:space="preserve"> PAGEREF _Toc165796710 \h </w:instrText>
+            </w:r>
+            <w:r>
+              <w:rPr>
+                <w:noProof/>
+                <w:webHidden/>
+              </w:rPr>
+            </w:r>
+            <w:r>
+              <w:rPr>
+                <w:noProof/>
+                <w:webHidden/>
+              </w:rPr>
+              <w:fldChar w:fldCharType="separate"/>
+            </w:r>
+            <w:r>
+              <w:rPr>
+                <w:noProof/>
+                <w:webHidden/>
+              </w:rPr>
+              <w:t>11</w:t>
+            </w:r>
+            <w:r>
+              <w:rPr>
+                <w:noProof/>
+                <w:webHidden/>
+              </w:rPr>
+              <w:fldChar w:fldCharType="end"/>
+            </w:r>
+          </w:hyperlink>
+        </w:p>
+        <w:p>
+          <w:pPr>
+            <w:pStyle w:val="TOC2"/>
+            <w:tabs>
+              <w:tab w:val="right" w:leader="dot" w:pos="9350"/>
+            </w:tabs>
+            <w:rPr>
+              <w:rFonts w:eastAsiaTheme="minorEastAsia"/>
+              <w:noProof/>
+            </w:rPr>
+          </w:pPr>
+          <w:hyperlink w:anchor="_Toc165796711" w:history="1">
+            <w:r>
+              <w:rPr>
+                <w:rStyle w:val="Hyperlink"/>
+                <w:noProof/>
+              </w:rPr>
+              <w:t>Pharmacy</w:t>
+            </w:r>
+            <w:r>
+              <w:rPr>
+                <w:noProof/>
+                <w:webHidden/>
+              </w:rPr>
+              <w:tab/>
+            </w:r>
+            <w:r>
+              <w:rPr>
+                <w:noProof/>
+                <w:webHidden/>
+              </w:rPr>
+              <w:fldChar w:fldCharType="begin"/>
+            </w:r>
+            <w:r>
+              <w:rPr>
+                <w:noProof/>
+                <w:webHidden/>
+              </w:rPr>
+              <w:instrText xml:space="preserve"> PAGEREF _Toc165796711 \h </w:instrText>
+            </w:r>
+            <w:r>
+              <w:rPr>
+                <w:noProof/>
+                <w:webHidden/>
+              </w:rPr>
+            </w:r>
+            <w:r>
+              <w:rPr>
+                <w:noProof/>
+                <w:webHidden/>
+              </w:rPr>
+              <w:fldChar w:fldCharType="separate"/>
+            </w:r>
+            <w:r>
+              <w:rPr>
+                <w:noProof/>
+                <w:webHidden/>
+              </w:rPr>
+              <w:t>12</w:t>
+            </w:r>
+            <w:r>
+              <w:rPr>
+                <w:noProof/>
+                <w:webHidden/>
+              </w:rPr>
+              <w:fldChar w:fldCharType="end"/>
+            </w:r>
+          </w:hyperlink>
+        </w:p>
+        <w:p>
+          <w:pPr>
+            <w:rPr>
+              <w:b/>
+              <w:bCs/>
+              <w:noProof/>
+            </w:rPr>
+          </w:pPr>
+          <w:r>
+            <w:rPr>
+              <w:b/>
+              <w:bCs/>
+              <w:noProof/>
+            </w:rPr>
+            <w:fldChar w:fldCharType="end"/>
+          </w:r>
+        </w:p>
+      </w:sdtContent>
+    </w:sdt>
     <w:p>
       <w:pPr>
         <w:pStyle w:val="Heading1"/>
-      </w:pPr>
-      <w:r>
-        <w:t>About this document</w:t>
-      </w:r>
+        <w:sectPr>
+          <w:headerReference w:type="default" r:id="rId10"/>
+          <w:pgSz w:w="12240" w:h="15840"/>
+          <w:pgMar w:top="1440" w:right="1440" w:bottom="1440" w:left="1440" w:header="708" w:footer="708" w:gutter="0"/>
+          <w:pgNumType w:start="0"/>
+          <w:cols w:space="708"/>
+          <w:titlePg/>
+          <w:docGrid w:linePitch="360"/>
+        </w:sectPr>
+      </w:pPr>
     </w:p>
     <w:p>
       <w:pPr>
-        <w:jc w:val="both"/>
-      </w:pPr>
-      <w:r>
-        <w:t xml:space="preserve">This document is intended for participants to learn identifying FHIR resources to be used. Effort has been taken to make the story depicted close to a real-life story. All data mentioned in this document are fictional. </w:t>
-      </w:r>
+        <w:pStyle w:val="Heading1"/>
+      </w:pPr>
+      <w:bookmarkStart w:id="0" w:name="_Toc165796696"/>
+      <w:r>
+        <w:lastRenderedPageBreak/>
+        <w:t>About this document</w:t>
+      </w:r>
+      <w:bookmarkEnd w:id="0"/>
     </w:p>
     <w:p>
       <w:pPr>
+        <w:jc w:val="both"/>
+      </w:pPr>
+      <w:r>
+        <w:t xml:space="preserve">This document is intended for participants to learn identifying FHIR resources to be used. Effort has been taken to make the story depicted close to a real-life story. All data mentioned in this document are fictional. </w:t>
+      </w:r>
+    </w:p>
+    <w:p>
+      <w:pPr>
         <w:pStyle w:val="Heading2"/>
       </w:pPr>
+      <w:bookmarkStart w:id="1" w:name="_Toc165796697"/>
       <w:r>
         <w:t>How to use the document</w:t>
       </w:r>
+      <w:bookmarkEnd w:id="1"/>
     </w:p>
     <w:p>
       <w:r>
@@ -162,98 +1598,321 @@
     </w:p>
     <w:p>
       <w:pPr>
+        <w:rPr>
+          <w:rFonts w:asciiTheme="majorHAnsi" w:eastAsiaTheme="majorEastAsia" w:hAnsiTheme="majorHAnsi" w:cstheme="majorBidi"/>
+          <w:color w:val="0F4761" w:themeColor="accent1" w:themeShade="BF"/>
+          <w:sz w:val="40"/>
+          <w:szCs w:val="40"/>
+        </w:rPr>
+      </w:pPr>
+      <w:r>
+        <w:br w:type="page"/>
+      </w:r>
+    </w:p>
+    <w:p>
+      <w:pPr>
         <w:pStyle w:val="Heading1"/>
+      </w:pPr>
+      <w:bookmarkStart w:id="2" w:name="_Toc165796698"/>
+      <w:r>
+        <w:lastRenderedPageBreak/>
+        <w:t>Master Data</w:t>
+      </w:r>
+      <w:bookmarkEnd w:id="2"/>
+      <w:r>
+        <w:t xml:space="preserve"> </w:t>
+      </w:r>
+    </w:p>
+    <w:p>
+      <w:pPr>
+        <w:pStyle w:val="Heading2"/>
         <w:rPr>
           <w:rFonts w:eastAsia="Arial"/>
         </w:rPr>
       </w:pPr>
-      <w:r>
-        <w:t>Master Data</w:t>
-      </w:r>
-      <w:r>
-        <w:t xml:space="preserve"> - </w:t>
-      </w:r>
+      <w:bookmarkStart w:id="3" w:name="_Toc165796699"/>
       <w:r>
         <w:rPr>
           <w:rFonts w:eastAsia="Arial"/>
         </w:rPr>
         <w:t>Organization</w:t>
       </w:r>
+      <w:bookmarkEnd w:id="3"/>
     </w:p>
     <w:tbl>
       <w:tblPr>
-        <w:tblW w:w="9000" w:type="dxa"/>
-        <w:tblBorders>
-          <w:top w:val="single" w:sz="8" w:space="0" w:color="000000"/>
-          <w:left w:val="single" w:sz="8" w:space="0" w:color="000000"/>
-          <w:bottom w:val="single" w:sz="8" w:space="0" w:color="000000"/>
-          <w:right w:val="single" w:sz="8" w:space="0" w:color="000000"/>
-          <w:insideH w:val="single" w:sz="8" w:space="0" w:color="000000"/>
-          <w:insideV w:val="single" w:sz="8" w:space="0" w:color="000000"/>
-        </w:tblBorders>
-        <w:tblLayout w:type="fixed"/>
-        <w:tblLook w:val="0600" w:firstRow="0" w:lastRow="0" w:firstColumn="0" w:lastColumn="0" w:noHBand="1" w:noVBand="1"/>
+        <w:tblStyle w:val="TableGrid"/>
+        <w:tblW w:w="0" w:type="auto"/>
+        <w:tblLook w:val="04A0" w:firstRow="1" w:lastRow="0" w:firstColumn="1" w:lastColumn="0" w:noHBand="0" w:noVBand="1"/>
       </w:tblPr>
       <w:tblGrid>
-        <w:gridCol w:w="2760"/>
-        <w:gridCol w:w="6240"/>
+        <w:gridCol w:w="2830"/>
+        <w:gridCol w:w="6520"/>
       </w:tblGrid>
       <w:tr>
-        <w:trPr>
-          <w:trHeight w:val="20"/>
-        </w:trPr>
-        <w:tc>
-          <w:tcPr>
-            <w:tcW w:w="2760" w:type="dxa"/>
-            <w:tcBorders>
-              <w:top w:val="single" w:sz="8" w:space="0" w:color="000000"/>
-              <w:left w:val="single" w:sz="8" w:space="0" w:color="000000"/>
-              <w:bottom w:val="single" w:sz="8" w:space="0" w:color="000000"/>
-              <w:right w:val="single" w:sz="8" w:space="0" w:color="000000"/>
-            </w:tcBorders>
-            <w:shd w:val="clear" w:color="auto" w:fill="C9DAF8"/>
-            <w:tcMar>
-              <w:top w:w="100" w:type="dxa"/>
-              <w:left w:w="100" w:type="dxa"/>
-              <w:bottom w:w="100" w:type="dxa"/>
-              <w:right w:w="100" w:type="dxa"/>
-            </w:tcMar>
-            <w:hideMark/>
-          </w:tcPr>
-          <w:p>
-            <w:pPr>
-              <w:pStyle w:val="NoSpacing"/>
+        <w:tc>
+          <w:tcPr>
+            <w:tcW w:w="2830" w:type="dxa"/>
+            <w:shd w:val="clear" w:color="auto" w:fill="A5C9EB" w:themeFill="text2" w:themeFillTint="40"/>
+          </w:tcPr>
+          <w:p>
+            <w:r>
               <w:rPr>
                 <w:b/>
                 <w:bCs/>
               </w:rPr>
-            </w:pPr>
+              <w:t>Attribute</w:t>
+            </w:r>
+          </w:p>
+        </w:tc>
+        <w:tc>
+          <w:tcPr>
+            <w:tcW w:w="6520" w:type="dxa"/>
+            <w:shd w:val="clear" w:color="auto" w:fill="A5C9EB" w:themeFill="text2" w:themeFillTint="40"/>
+          </w:tcPr>
+          <w:p>
             <w:r>
               <w:rPr>
                 <w:b/>
                 <w:bCs/>
               </w:rPr>
-              <w:t>Attribute</w:t>
-            </w:r>
-          </w:p>
-        </w:tc>
-        <w:tc>
-          <w:tcPr>
-            <w:tcW w:w="6240" w:type="dxa"/>
-            <w:tcBorders>
-              <w:top w:val="single" w:sz="8" w:space="0" w:color="000000"/>
-              <w:left w:val="single" w:sz="8" w:space="0" w:color="000000"/>
-              <w:bottom w:val="single" w:sz="8" w:space="0" w:color="000000"/>
-              <w:right w:val="single" w:sz="8" w:space="0" w:color="000000"/>
-            </w:tcBorders>
-            <w:shd w:val="clear" w:color="auto" w:fill="C9DAF8"/>
-            <w:tcMar>
-              <w:top w:w="100" w:type="dxa"/>
-              <w:left w:w="100" w:type="dxa"/>
-              <w:bottom w:w="100" w:type="dxa"/>
-              <w:right w:w="100" w:type="dxa"/>
-            </w:tcMar>
-            <w:hideMark/>
+              <w:t>Sample Data</w:t>
+            </w:r>
+          </w:p>
+        </w:tc>
+      </w:tr>
+      <w:tr>
+        <w:tc>
+          <w:tcPr>
+            <w:tcW w:w="2830" w:type="dxa"/>
+          </w:tcPr>
+          <w:p>
+            <w:r>
+              <w:t>Identifier</w:t>
+            </w:r>
+          </w:p>
+        </w:tc>
+        <w:tc>
+          <w:tcPr>
+            <w:tcW w:w="6520" w:type="dxa"/>
+          </w:tcPr>
+          <w:p>
+            <w:r>
+              <w:t>HSP20240428</w:t>
+            </w:r>
+          </w:p>
+        </w:tc>
+      </w:tr>
+      <w:tr>
+        <w:tc>
+          <w:tcPr>
+            <w:tcW w:w="2830" w:type="dxa"/>
+          </w:tcPr>
+          <w:p>
+            <w:r>
+              <w:t>Name</w:t>
+            </w:r>
+          </w:p>
+        </w:tc>
+        <w:tc>
+          <w:tcPr>
+            <w:tcW w:w="6520" w:type="dxa"/>
+          </w:tcPr>
+          <w:p>
+            <w:r>
+              <w:t>Get Well Soon Hospital</w:t>
+            </w:r>
+          </w:p>
+        </w:tc>
+      </w:tr>
+      <w:tr>
+        <w:tc>
+          <w:tcPr>
+            <w:tcW w:w="2830" w:type="dxa"/>
+          </w:tcPr>
+          <w:p>
+            <w:r>
+              <w:rPr>
+                <w:rFonts w:hint="eastAsia"/>
+              </w:rPr>
+              <w:t>Address → Line</w:t>
+            </w:r>
+          </w:p>
+        </w:tc>
+        <w:tc>
+          <w:tcPr>
+            <w:tcW w:w="6520" w:type="dxa"/>
+          </w:tcPr>
+          <w:p>
+            <w:r>
+              <w:t>4403 Green Street</w:t>
+            </w:r>
+          </w:p>
+        </w:tc>
+      </w:tr>
+      <w:tr>
+        <w:tc>
+          <w:tcPr>
+            <w:tcW w:w="2830" w:type="dxa"/>
+          </w:tcPr>
+          <w:p>
+            <w:r>
+              <w:rPr>
+                <w:rFonts w:hint="eastAsia"/>
+              </w:rPr>
+              <w:t>Address → City</w:t>
+            </w:r>
+          </w:p>
+        </w:tc>
+        <w:tc>
+          <w:tcPr>
+            <w:tcW w:w="6520" w:type="dxa"/>
+          </w:tcPr>
+          <w:p>
+            <w:r>
+              <w:t>Bangalore</w:t>
+            </w:r>
+          </w:p>
+        </w:tc>
+      </w:tr>
+      <w:tr>
+        <w:tc>
+          <w:tcPr>
+            <w:tcW w:w="2830" w:type="dxa"/>
+          </w:tcPr>
+          <w:p>
+            <w:r>
+              <w:rPr>
+                <w:rFonts w:hint="eastAsia"/>
+              </w:rPr>
+              <w:t>Address → State</w:t>
+            </w:r>
+          </w:p>
+        </w:tc>
+        <w:tc>
+          <w:tcPr>
+            <w:tcW w:w="6520" w:type="dxa"/>
+          </w:tcPr>
+          <w:p>
+            <w:r>
+              <w:t>Karnataka</w:t>
+            </w:r>
+          </w:p>
+        </w:tc>
+      </w:tr>
+      <w:tr>
+        <w:tc>
+          <w:tcPr>
+            <w:tcW w:w="2830" w:type="dxa"/>
+          </w:tcPr>
+          <w:p>
+            <w:r>
+              <w:rPr>
+                <w:rFonts w:hint="eastAsia"/>
+              </w:rPr>
+              <w:t>Address → Country</w:t>
+            </w:r>
+          </w:p>
+        </w:tc>
+        <w:tc>
+          <w:tcPr>
+            <w:tcW w:w="6520" w:type="dxa"/>
+          </w:tcPr>
+          <w:p>
+            <w:r>
+              <w:t>India</w:t>
+            </w:r>
+          </w:p>
+        </w:tc>
+      </w:tr>
+      <w:tr>
+        <w:tc>
+          <w:tcPr>
+            <w:tcW w:w="2830" w:type="dxa"/>
+          </w:tcPr>
+          <w:p>
+            <w:pPr>
+              <w:rPr>
+                <w:rFonts w:hint="eastAsia"/>
+              </w:rPr>
+            </w:pPr>
+            <w:r>
+              <w:rPr>
+                <w:rFonts w:hint="eastAsia"/>
+              </w:rPr>
+              <w:t>Contact → Phone</w:t>
+            </w:r>
+          </w:p>
+        </w:tc>
+        <w:tc>
+          <w:tcPr>
+            <w:tcW w:w="6520" w:type="dxa"/>
+          </w:tcPr>
+          <w:p>
+            <w:r>
+              <w:t>080 4134 4523</w:t>
+            </w:r>
+          </w:p>
+        </w:tc>
+      </w:tr>
+      <w:tr>
+        <w:tc>
+          <w:tcPr>
+            <w:tcW w:w="2830" w:type="dxa"/>
+          </w:tcPr>
+          <w:p>
+            <w:pPr>
+              <w:rPr>
+                <w:rFonts w:hint="eastAsia"/>
+              </w:rPr>
+            </w:pPr>
+            <w:r>
+              <w:rPr>
+                <w:rFonts w:hint="eastAsia"/>
+              </w:rPr>
+              <w:t>Contact → Email</w:t>
+            </w:r>
+          </w:p>
+        </w:tc>
+        <w:tc>
+          <w:tcPr>
+            <w:tcW w:w="6520" w:type="dxa"/>
+          </w:tcPr>
+          <w:p>
+            <w:r>
+              <w:t>getwellsoonhospital@example.com</w:t>
+            </w:r>
+          </w:p>
+        </w:tc>
+      </w:tr>
+    </w:tbl>
+    <w:p/>
+    <w:p>
+      <w:pPr>
+        <w:pStyle w:val="Heading2"/>
+      </w:pPr>
+      <w:bookmarkStart w:id="4" w:name="_Toc165796700"/>
+      <w:r>
+        <w:t>Persons</w:t>
+      </w:r>
+      <w:bookmarkEnd w:id="4"/>
+    </w:p>
+    <w:tbl>
+      <w:tblPr>
+        <w:tblStyle w:val="TableGrid"/>
+        <w:tblW w:w="0" w:type="auto"/>
+        <w:tblLook w:val="04A0" w:firstRow="1" w:lastRow="0" w:firstColumn="1" w:lastColumn="0" w:noHBand="0" w:noVBand="1"/>
+      </w:tblPr>
+      <w:tblGrid>
+        <w:gridCol w:w="2830"/>
+        <w:gridCol w:w="3403"/>
+        <w:gridCol w:w="3117"/>
+      </w:tblGrid>
+      <w:tr>
+        <w:tc>
+          <w:tcPr>
+            <w:tcW w:w="2830" w:type="dxa"/>
+            <w:shd w:val="clear" w:color="auto" w:fill="A5C9EB" w:themeFill="text2" w:themeFillTint="40"/>
           </w:tcPr>
           <w:p>
             <w:pPr>
@@ -268,181 +1927,174 @@
                 <w:b/>
                 <w:bCs/>
               </w:rPr>
-              <w:t>Sample Data</w:t>
+              <w:t>Name</w:t>
+            </w:r>
+          </w:p>
+        </w:tc>
+        <w:tc>
+          <w:tcPr>
+            <w:tcW w:w="3403" w:type="dxa"/>
+            <w:shd w:val="clear" w:color="auto" w:fill="A5C9EB" w:themeFill="text2" w:themeFillTint="40"/>
+          </w:tcPr>
+          <w:p>
+            <w:pPr>
+              <w:pStyle w:val="NoSpacing"/>
+              <w:rPr>
+                <w:b/>
+                <w:bCs/>
+              </w:rPr>
+            </w:pPr>
+            <w:r>
+              <w:rPr>
+                <w:b/>
+                <w:bCs/>
+              </w:rPr>
+              <w:t xml:space="preserve">Role in Story </w:t>
+            </w:r>
+          </w:p>
+        </w:tc>
+        <w:tc>
+          <w:tcPr>
+            <w:tcW w:w="3117" w:type="dxa"/>
+            <w:shd w:val="clear" w:color="auto" w:fill="A5C9EB" w:themeFill="text2" w:themeFillTint="40"/>
+          </w:tcPr>
+          <w:p>
+            <w:pPr>
+              <w:pStyle w:val="NoSpacing"/>
+              <w:rPr>
+                <w:b/>
+                <w:bCs/>
+              </w:rPr>
+            </w:pPr>
+            <w:r>
+              <w:rPr>
+                <w:b/>
+                <w:bCs/>
+              </w:rPr>
+              <w:t>Identifier</w:t>
             </w:r>
           </w:p>
         </w:tc>
       </w:tr>
       <w:tr>
         <w:trPr>
-          <w:trHeight w:val="20"/>
+          <w:trHeight w:val="56"/>
         </w:trPr>
         <w:tc>
           <w:tcPr>
-            <w:tcW w:w="2760" w:type="dxa"/>
-            <w:tcBorders>
-              <w:top w:val="single" w:sz="8" w:space="0" w:color="000000"/>
-              <w:left w:val="single" w:sz="8" w:space="0" w:color="000000"/>
-              <w:bottom w:val="single" w:sz="8" w:space="0" w:color="000000"/>
-              <w:right w:val="single" w:sz="8" w:space="0" w:color="000000"/>
-            </w:tcBorders>
-            <w:tcMar>
-              <w:top w:w="100" w:type="dxa"/>
-              <w:left w:w="100" w:type="dxa"/>
-              <w:bottom w:w="100" w:type="dxa"/>
-              <w:right w:w="100" w:type="dxa"/>
-            </w:tcMar>
-            <w:hideMark/>
-          </w:tcPr>
-          <w:p>
-            <w:pPr>
-              <w:pStyle w:val="NoSpacing"/>
-            </w:pPr>
-            <w:r>
-              <w:t>Identifier</w:t>
-            </w:r>
-          </w:p>
-        </w:tc>
-        <w:tc>
-          <w:tcPr>
-            <w:tcW w:w="6240" w:type="dxa"/>
-            <w:tcBorders>
-              <w:top w:val="single" w:sz="8" w:space="0" w:color="000000"/>
-              <w:left w:val="single" w:sz="8" w:space="0" w:color="000000"/>
-              <w:bottom w:val="single" w:sz="8" w:space="0" w:color="000000"/>
-              <w:right w:val="single" w:sz="8" w:space="0" w:color="000000"/>
-            </w:tcBorders>
-            <w:tcMar>
-              <w:top w:w="100" w:type="dxa"/>
-              <w:left w:w="100" w:type="dxa"/>
-              <w:bottom w:w="100" w:type="dxa"/>
-              <w:right w:w="100" w:type="dxa"/>
-            </w:tcMar>
-            <w:hideMark/>
-          </w:tcPr>
-          <w:p>
-            <w:pPr>
-              <w:pStyle w:val="NoSpacing"/>
-            </w:pPr>
-            <w:r>
-              <w:t>HSP20240428</w:t>
+            <w:tcW w:w="2830" w:type="dxa"/>
+          </w:tcPr>
+          <w:p>
+            <w:pPr>
+              <w:rPr>
+                <w:bCs/>
+              </w:rPr>
+            </w:pPr>
+            <w:r>
+              <w:rPr>
+                <w:bCs/>
+              </w:rPr>
+              <w:t>Ms. Devika</w:t>
+            </w:r>
+          </w:p>
+        </w:tc>
+        <w:tc>
+          <w:tcPr>
+            <w:tcW w:w="3403" w:type="dxa"/>
+          </w:tcPr>
+          <w:p>
+            <w:r>
+              <w:t>Receptionist</w:t>
+            </w:r>
+          </w:p>
+        </w:tc>
+        <w:tc>
+          <w:tcPr>
+            <w:tcW w:w="3117" w:type="dxa"/>
+          </w:tcPr>
+          <w:p>
+            <w:r>
+              <w:t>EMP-SUP-01</w:t>
             </w:r>
           </w:p>
         </w:tc>
       </w:tr>
       <w:tr>
-        <w:trPr>
-          <w:trHeight w:val="20"/>
-        </w:trPr>
-        <w:tc>
-          <w:tcPr>
-            <w:tcW w:w="2760" w:type="dxa"/>
-            <w:tcBorders>
-              <w:top w:val="single" w:sz="8" w:space="0" w:color="000000"/>
-              <w:left w:val="single" w:sz="8" w:space="0" w:color="000000"/>
-              <w:bottom w:val="single" w:sz="8" w:space="0" w:color="000000"/>
-              <w:right w:val="single" w:sz="8" w:space="0" w:color="000000"/>
-            </w:tcBorders>
-            <w:tcMar>
-              <w:top w:w="100" w:type="dxa"/>
-              <w:left w:w="100" w:type="dxa"/>
-              <w:bottom w:w="100" w:type="dxa"/>
-              <w:right w:w="100" w:type="dxa"/>
-            </w:tcMar>
-            <w:hideMark/>
-          </w:tcPr>
-          <w:p>
-            <w:pPr>
-              <w:pStyle w:val="NoSpacing"/>
-            </w:pPr>
-            <w:r>
-              <w:t>Name</w:t>
-            </w:r>
-          </w:p>
-        </w:tc>
-        <w:tc>
-          <w:tcPr>
-            <w:tcW w:w="6240" w:type="dxa"/>
-            <w:tcBorders>
-              <w:top w:val="single" w:sz="8" w:space="0" w:color="000000"/>
-              <w:left w:val="single" w:sz="8" w:space="0" w:color="000000"/>
-              <w:bottom w:val="single" w:sz="8" w:space="0" w:color="000000"/>
-              <w:right w:val="single" w:sz="8" w:space="0" w:color="000000"/>
-            </w:tcBorders>
-            <w:tcMar>
-              <w:top w:w="100" w:type="dxa"/>
-              <w:left w:w="100" w:type="dxa"/>
-              <w:bottom w:w="100" w:type="dxa"/>
-              <w:right w:w="100" w:type="dxa"/>
-            </w:tcMar>
-            <w:hideMark/>
-          </w:tcPr>
-          <w:p>
-            <w:pPr>
-              <w:pStyle w:val="NoSpacing"/>
-            </w:pPr>
-            <w:r>
-              <w:t>Get Well Soon Hospital</w:t>
+        <w:tc>
+          <w:tcPr>
+            <w:tcW w:w="2830" w:type="dxa"/>
+          </w:tcPr>
+          <w:p>
+            <w:pPr>
+              <w:rPr>
+                <w:bCs/>
+              </w:rPr>
+            </w:pPr>
+            <w:r>
+              <w:rPr>
+                <w:bCs/>
+              </w:rPr>
+              <w:t>Dr.  Siddharth</w:t>
+            </w:r>
+          </w:p>
+        </w:tc>
+        <w:tc>
+          <w:tcPr>
+            <w:tcW w:w="3403" w:type="dxa"/>
+          </w:tcPr>
+          <w:p>
+            <w:r>
+              <w:t>Attending Doctor</w:t>
+            </w:r>
+          </w:p>
+        </w:tc>
+        <w:tc>
+          <w:tcPr>
+            <w:tcW w:w="3117" w:type="dxa"/>
+          </w:tcPr>
+          <w:p>
+            <w:r>
+              <w:t>EMP-MED-01</w:t>
             </w:r>
           </w:p>
         </w:tc>
       </w:tr>
       <w:tr>
-        <w:trPr>
-          <w:trHeight w:val="20"/>
-        </w:trPr>
-        <w:tc>
-          <w:tcPr>
-            <w:tcW w:w="2760" w:type="dxa"/>
-            <w:tcBorders>
-              <w:top w:val="single" w:sz="8" w:space="0" w:color="000000"/>
-              <w:left w:val="single" w:sz="8" w:space="0" w:color="000000"/>
-              <w:bottom w:val="single" w:sz="8" w:space="0" w:color="000000"/>
-              <w:right w:val="single" w:sz="8" w:space="0" w:color="000000"/>
-            </w:tcBorders>
-            <w:tcMar>
-              <w:top w:w="100" w:type="dxa"/>
-              <w:left w:w="100" w:type="dxa"/>
-              <w:bottom w:w="100" w:type="dxa"/>
-              <w:right w:w="100" w:type="dxa"/>
-            </w:tcMar>
-            <w:hideMark/>
-          </w:tcPr>
-          <w:p>
-            <w:pPr>
-              <w:pStyle w:val="NoSpacing"/>
-            </w:pPr>
-            <w:r>
-              <w:rPr>
-                <w:rFonts w:hint="eastAsia"/>
-              </w:rPr>
-              <w:t>Address → Line</w:t>
-            </w:r>
-          </w:p>
-        </w:tc>
-        <w:tc>
-          <w:tcPr>
-            <w:tcW w:w="6240" w:type="dxa"/>
-            <w:tcBorders>
-              <w:top w:val="single" w:sz="8" w:space="0" w:color="000000"/>
-              <w:left w:val="single" w:sz="8" w:space="0" w:color="000000"/>
-              <w:bottom w:val="single" w:sz="8" w:space="0" w:color="000000"/>
-              <w:right w:val="single" w:sz="8" w:space="0" w:color="000000"/>
-            </w:tcBorders>
-            <w:tcMar>
-              <w:top w:w="100" w:type="dxa"/>
-              <w:left w:w="100" w:type="dxa"/>
-              <w:bottom w:w="100" w:type="dxa"/>
-              <w:right w:w="100" w:type="dxa"/>
-            </w:tcMar>
-            <w:hideMark/>
-          </w:tcPr>
-          <w:p>
-            <w:pPr>
-              <w:pStyle w:val="NoSpacing"/>
-            </w:pPr>
-            <w:r>
-              <w:t>4403 Green Street</w:t>
+        <w:tc>
+          <w:tcPr>
+            <w:tcW w:w="2830" w:type="dxa"/>
+          </w:tcPr>
+          <w:p>
+            <w:pPr>
+              <w:rPr>
+                <w:bCs/>
+              </w:rPr>
+            </w:pPr>
+            <w:r>
+              <w:rPr>
+                <w:bCs/>
+              </w:rPr>
+              <w:t>Mrs. Lavanya</w:t>
+            </w:r>
+          </w:p>
+        </w:tc>
+        <w:tc>
+          <w:tcPr>
+            <w:tcW w:w="3403" w:type="dxa"/>
+          </w:tcPr>
+          <w:p>
+            <w:r>
+              <w:t>OPD nurse</w:t>
+            </w:r>
+          </w:p>
+        </w:tc>
+        <w:tc>
+          <w:tcPr>
+            <w:tcW w:w="3117" w:type="dxa"/>
+          </w:tcPr>
+          <w:p>
+            <w:r>
+              <w:t>EMP-SUP-02</w:t>
             </w:r>
           </w:p>
         </w:tc>
@@ -450,56 +2102,39 @@
       <w:tr>
         <w:tc>
           <w:tcPr>
-            <w:tcW w:w="2760" w:type="dxa"/>
-            <w:tcBorders>
-              <w:top w:val="single" w:sz="8" w:space="0" w:color="000000"/>
-              <w:left w:val="single" w:sz="8" w:space="0" w:color="000000"/>
-              <w:bottom w:val="single" w:sz="8" w:space="0" w:color="000000"/>
-              <w:right w:val="single" w:sz="8" w:space="0" w:color="000000"/>
-            </w:tcBorders>
-            <w:tcMar>
-              <w:top w:w="100" w:type="dxa"/>
-              <w:left w:w="100" w:type="dxa"/>
-              <w:bottom w:w="100" w:type="dxa"/>
-              <w:right w:w="100" w:type="dxa"/>
-            </w:tcMar>
-            <w:hideMark/>
-          </w:tcPr>
-          <w:p>
-            <w:pPr>
-              <w:pStyle w:val="NoSpacing"/>
-            </w:pPr>
-            <w:r>
-              <w:rPr>
-                <w:rFonts w:hint="eastAsia"/>
-              </w:rPr>
-              <w:t>Address → City</w:t>
-            </w:r>
-          </w:p>
-        </w:tc>
-        <w:tc>
-          <w:tcPr>
-            <w:tcW w:w="6240" w:type="dxa"/>
-            <w:tcBorders>
-              <w:top w:val="single" w:sz="8" w:space="0" w:color="000000"/>
-              <w:left w:val="single" w:sz="8" w:space="0" w:color="000000"/>
-              <w:bottom w:val="single" w:sz="8" w:space="0" w:color="000000"/>
-              <w:right w:val="single" w:sz="8" w:space="0" w:color="000000"/>
-            </w:tcBorders>
-            <w:tcMar>
-              <w:top w:w="100" w:type="dxa"/>
-              <w:left w:w="100" w:type="dxa"/>
-              <w:bottom w:w="100" w:type="dxa"/>
-              <w:right w:w="100" w:type="dxa"/>
-            </w:tcMar>
-            <w:hideMark/>
-          </w:tcPr>
-          <w:p>
-            <w:pPr>
-              <w:pStyle w:val="NoSpacing"/>
-            </w:pPr>
-            <w:r>
-              <w:t>Bangalore</w:t>
+            <w:tcW w:w="2830" w:type="dxa"/>
+          </w:tcPr>
+          <w:p>
+            <w:pPr>
+              <w:rPr>
+                <w:bCs/>
+              </w:rPr>
+            </w:pPr>
+            <w:r>
+              <w:rPr>
+                <w:bCs/>
+              </w:rPr>
+              <w:t>Prasad</w:t>
+            </w:r>
+          </w:p>
+        </w:tc>
+        <w:tc>
+          <w:tcPr>
+            <w:tcW w:w="3403" w:type="dxa"/>
+          </w:tcPr>
+          <w:p>
+            <w:r>
+              <w:t>ECG Technician</w:t>
+            </w:r>
+          </w:p>
+        </w:tc>
+        <w:tc>
+          <w:tcPr>
+            <w:tcW w:w="3117" w:type="dxa"/>
+          </w:tcPr>
+          <w:p>
+            <w:r>
+              <w:t>EMP-SUP-03</w:t>
             </w:r>
           </w:p>
         </w:tc>
@@ -507,56 +2142,39 @@
       <w:tr>
         <w:tc>
           <w:tcPr>
-            <w:tcW w:w="2760" w:type="dxa"/>
-            <w:tcBorders>
-              <w:top w:val="single" w:sz="8" w:space="0" w:color="000000"/>
-              <w:left w:val="single" w:sz="8" w:space="0" w:color="000000"/>
-              <w:bottom w:val="single" w:sz="8" w:space="0" w:color="000000"/>
-              <w:right w:val="single" w:sz="8" w:space="0" w:color="000000"/>
-            </w:tcBorders>
-            <w:tcMar>
-              <w:top w:w="100" w:type="dxa"/>
-              <w:left w:w="100" w:type="dxa"/>
-              <w:bottom w:w="100" w:type="dxa"/>
-              <w:right w:w="100" w:type="dxa"/>
-            </w:tcMar>
-            <w:hideMark/>
-          </w:tcPr>
-          <w:p>
-            <w:pPr>
-              <w:pStyle w:val="NoSpacing"/>
-            </w:pPr>
-            <w:r>
-              <w:rPr>
-                <w:rFonts w:hint="eastAsia"/>
-              </w:rPr>
-              <w:t>Address → State</w:t>
-            </w:r>
-          </w:p>
-        </w:tc>
-        <w:tc>
-          <w:tcPr>
-            <w:tcW w:w="6240" w:type="dxa"/>
-            <w:tcBorders>
-              <w:top w:val="single" w:sz="8" w:space="0" w:color="000000"/>
-              <w:left w:val="single" w:sz="8" w:space="0" w:color="000000"/>
-              <w:bottom w:val="single" w:sz="8" w:space="0" w:color="000000"/>
-              <w:right w:val="single" w:sz="8" w:space="0" w:color="000000"/>
-            </w:tcBorders>
-            <w:tcMar>
-              <w:top w:w="100" w:type="dxa"/>
-              <w:left w:w="100" w:type="dxa"/>
-              <w:bottom w:w="100" w:type="dxa"/>
-              <w:right w:w="100" w:type="dxa"/>
-            </w:tcMar>
-            <w:hideMark/>
-          </w:tcPr>
-          <w:p>
-            <w:pPr>
-              <w:pStyle w:val="NoSpacing"/>
-            </w:pPr>
-            <w:r>
-              <w:t>Karnataka</w:t>
+            <w:tcW w:w="2830" w:type="dxa"/>
+          </w:tcPr>
+          <w:p>
+            <w:pPr>
+              <w:rPr>
+                <w:bCs/>
+              </w:rPr>
+            </w:pPr>
+            <w:r>
+              <w:rPr>
+                <w:bCs/>
+              </w:rPr>
+              <w:t>Gautam</w:t>
+            </w:r>
+          </w:p>
+        </w:tc>
+        <w:tc>
+          <w:tcPr>
+            <w:tcW w:w="3403" w:type="dxa"/>
+          </w:tcPr>
+          <w:p>
+            <w:r>
+              <w:t>2D Echo Technician</w:t>
+            </w:r>
+          </w:p>
+        </w:tc>
+        <w:tc>
+          <w:tcPr>
+            <w:tcW w:w="3117" w:type="dxa"/>
+          </w:tcPr>
+          <w:p>
+            <w:r>
+              <w:t>EMP-SUP-04</w:t>
             </w:r>
           </w:p>
         </w:tc>
@@ -564,56 +2182,39 @@
       <w:tr>
         <w:tc>
           <w:tcPr>
-            <w:tcW w:w="2760" w:type="dxa"/>
-            <w:tcBorders>
-              <w:top w:val="single" w:sz="8" w:space="0" w:color="000000"/>
-              <w:left w:val="single" w:sz="8" w:space="0" w:color="000000"/>
-              <w:bottom w:val="single" w:sz="8" w:space="0" w:color="000000"/>
-              <w:right w:val="single" w:sz="8" w:space="0" w:color="000000"/>
-            </w:tcBorders>
-            <w:tcMar>
-              <w:top w:w="100" w:type="dxa"/>
-              <w:left w:w="100" w:type="dxa"/>
-              <w:bottom w:w="100" w:type="dxa"/>
-              <w:right w:w="100" w:type="dxa"/>
-            </w:tcMar>
-            <w:hideMark/>
-          </w:tcPr>
-          <w:p>
-            <w:pPr>
-              <w:pStyle w:val="NoSpacing"/>
-            </w:pPr>
-            <w:r>
-              <w:rPr>
-                <w:rFonts w:hint="eastAsia"/>
-              </w:rPr>
-              <w:t>Address → Country</w:t>
-            </w:r>
-          </w:p>
-        </w:tc>
-        <w:tc>
-          <w:tcPr>
-            <w:tcW w:w="6240" w:type="dxa"/>
-            <w:tcBorders>
-              <w:top w:val="single" w:sz="8" w:space="0" w:color="000000"/>
-              <w:left w:val="single" w:sz="8" w:space="0" w:color="000000"/>
-              <w:bottom w:val="single" w:sz="8" w:space="0" w:color="000000"/>
-              <w:right w:val="single" w:sz="8" w:space="0" w:color="000000"/>
-            </w:tcBorders>
-            <w:tcMar>
-              <w:top w:w="100" w:type="dxa"/>
-              <w:left w:w="100" w:type="dxa"/>
-              <w:bottom w:w="100" w:type="dxa"/>
-              <w:right w:w="100" w:type="dxa"/>
-            </w:tcMar>
-            <w:hideMark/>
-          </w:tcPr>
-          <w:p>
-            <w:pPr>
-              <w:pStyle w:val="NoSpacing"/>
-            </w:pPr>
-            <w:r>
-              <w:t>India</w:t>
+            <w:tcW w:w="2830" w:type="dxa"/>
+          </w:tcPr>
+          <w:p>
+            <w:pPr>
+              <w:rPr>
+                <w:bCs/>
+              </w:rPr>
+            </w:pPr>
+            <w:r>
+              <w:rPr>
+                <w:bCs/>
+              </w:rPr>
+              <w:t>Dr. Sunil</w:t>
+            </w:r>
+          </w:p>
+        </w:tc>
+        <w:tc>
+          <w:tcPr>
+            <w:tcW w:w="3403" w:type="dxa"/>
+          </w:tcPr>
+          <w:p>
+            <w:r>
+              <w:t>Cathlab Doctor</w:t>
+            </w:r>
+          </w:p>
+        </w:tc>
+        <w:tc>
+          <w:tcPr>
+            <w:tcW w:w="3117" w:type="dxa"/>
+          </w:tcPr>
+          <w:p>
+            <w:r>
+              <w:t>EMP-MED-02</w:t>
             </w:r>
           </w:p>
         </w:tc>
@@ -621,56 +2222,39 @@
       <w:tr>
         <w:tc>
           <w:tcPr>
-            <w:tcW w:w="2760" w:type="dxa"/>
-            <w:tcBorders>
-              <w:top w:val="single" w:sz="8" w:space="0" w:color="000000"/>
-              <w:left w:val="single" w:sz="8" w:space="0" w:color="000000"/>
-              <w:bottom w:val="single" w:sz="8" w:space="0" w:color="000000"/>
-              <w:right w:val="single" w:sz="8" w:space="0" w:color="000000"/>
-            </w:tcBorders>
-            <w:tcMar>
-              <w:top w:w="100" w:type="dxa"/>
-              <w:left w:w="100" w:type="dxa"/>
-              <w:bottom w:w="100" w:type="dxa"/>
-              <w:right w:w="100" w:type="dxa"/>
-            </w:tcMar>
-            <w:hideMark/>
-          </w:tcPr>
-          <w:p>
-            <w:pPr>
-              <w:pStyle w:val="NoSpacing"/>
-            </w:pPr>
-            <w:r>
-              <w:rPr>
-                <w:rFonts w:hint="eastAsia"/>
-              </w:rPr>
-              <w:t>Contact → Phone</w:t>
-            </w:r>
-          </w:p>
-        </w:tc>
-        <w:tc>
-          <w:tcPr>
-            <w:tcW w:w="6240" w:type="dxa"/>
-            <w:tcBorders>
-              <w:top w:val="single" w:sz="8" w:space="0" w:color="000000"/>
-              <w:left w:val="single" w:sz="8" w:space="0" w:color="000000"/>
-              <w:bottom w:val="single" w:sz="8" w:space="0" w:color="000000"/>
-              <w:right w:val="single" w:sz="8" w:space="0" w:color="000000"/>
-            </w:tcBorders>
-            <w:tcMar>
-              <w:top w:w="100" w:type="dxa"/>
-              <w:left w:w="100" w:type="dxa"/>
-              <w:bottom w:w="100" w:type="dxa"/>
-              <w:right w:w="100" w:type="dxa"/>
-            </w:tcMar>
-            <w:hideMark/>
-          </w:tcPr>
-          <w:p>
-            <w:pPr>
-              <w:pStyle w:val="NoSpacing"/>
-            </w:pPr>
-            <w:r>
-              <w:t>080 4134 4523</w:t>
+            <w:tcW w:w="2830" w:type="dxa"/>
+          </w:tcPr>
+          <w:p>
+            <w:pPr>
+              <w:rPr>
+                <w:bCs/>
+              </w:rPr>
+            </w:pPr>
+            <w:r>
+              <w:rPr>
+                <w:bCs/>
+              </w:rPr>
+              <w:t>Deepak</w:t>
+            </w:r>
+          </w:p>
+        </w:tc>
+        <w:tc>
+          <w:tcPr>
+            <w:tcW w:w="3403" w:type="dxa"/>
+          </w:tcPr>
+          <w:p>
+            <w:r>
+              <w:t>Phlebotomist</w:t>
+            </w:r>
+          </w:p>
+        </w:tc>
+        <w:tc>
+          <w:tcPr>
+            <w:tcW w:w="3117" w:type="dxa"/>
+          </w:tcPr>
+          <w:p>
+            <w:r>
+              <w:t>EMP-SUP-05</w:t>
             </w:r>
           </w:p>
         </w:tc>
@@ -678,69 +2262,229 @@
       <w:tr>
         <w:tc>
           <w:tcPr>
-            <w:tcW w:w="2760" w:type="dxa"/>
-            <w:tcBorders>
-              <w:top w:val="single" w:sz="8" w:space="0" w:color="000000"/>
-              <w:left w:val="single" w:sz="8" w:space="0" w:color="000000"/>
-              <w:bottom w:val="single" w:sz="8" w:space="0" w:color="000000"/>
-              <w:right w:val="single" w:sz="8" w:space="0" w:color="000000"/>
-            </w:tcBorders>
-            <w:tcMar>
-              <w:top w:w="100" w:type="dxa"/>
-              <w:left w:w="100" w:type="dxa"/>
-              <w:bottom w:w="100" w:type="dxa"/>
-              <w:right w:w="100" w:type="dxa"/>
-            </w:tcMar>
-            <w:hideMark/>
-          </w:tcPr>
-          <w:p>
-            <w:pPr>
-              <w:pStyle w:val="NoSpacing"/>
-            </w:pPr>
-            <w:r>
-              <w:rPr>
-                <w:rFonts w:hint="eastAsia"/>
-              </w:rPr>
-              <w:t>Contact → Email</w:t>
-            </w:r>
-          </w:p>
-        </w:tc>
-        <w:tc>
-          <w:tcPr>
-            <w:tcW w:w="6240" w:type="dxa"/>
-            <w:tcBorders>
-              <w:top w:val="single" w:sz="8" w:space="0" w:color="000000"/>
-              <w:left w:val="single" w:sz="8" w:space="0" w:color="000000"/>
-              <w:bottom w:val="single" w:sz="8" w:space="0" w:color="000000"/>
-              <w:right w:val="single" w:sz="8" w:space="0" w:color="000000"/>
-            </w:tcBorders>
-            <w:tcMar>
-              <w:top w:w="100" w:type="dxa"/>
-              <w:left w:w="100" w:type="dxa"/>
-              <w:bottom w:w="100" w:type="dxa"/>
-              <w:right w:w="100" w:type="dxa"/>
-            </w:tcMar>
-            <w:hideMark/>
-          </w:tcPr>
-          <w:p>
-            <w:pPr>
-              <w:pStyle w:val="NoSpacing"/>
-            </w:pPr>
-            <w:r>
-              <w:t>getwellsoonhospital@example.com</w:t>
+            <w:tcW w:w="2830" w:type="dxa"/>
+          </w:tcPr>
+          <w:p>
+            <w:pPr>
+              <w:rPr>
+                <w:bCs/>
+              </w:rPr>
+            </w:pPr>
+            <w:r>
+              <w:rPr>
+                <w:bCs/>
+              </w:rPr>
+              <w:t>Rohan</w:t>
+            </w:r>
+          </w:p>
+        </w:tc>
+        <w:tc>
+          <w:tcPr>
+            <w:tcW w:w="3403" w:type="dxa"/>
+          </w:tcPr>
+          <w:p>
+            <w:r>
+              <w:t>Radiology receptionist</w:t>
+            </w:r>
+          </w:p>
+        </w:tc>
+        <w:tc>
+          <w:tcPr>
+            <w:tcW w:w="3117" w:type="dxa"/>
+          </w:tcPr>
+          <w:p>
+            <w:r>
+              <w:t>EMP-SUP-06</w:t>
+            </w:r>
+          </w:p>
+        </w:tc>
+      </w:tr>
+      <w:tr>
+        <w:tc>
+          <w:tcPr>
+            <w:tcW w:w="2830" w:type="dxa"/>
+          </w:tcPr>
+          <w:p>
+            <w:pPr>
+              <w:rPr>
+                <w:bCs/>
+              </w:rPr>
+            </w:pPr>
+            <w:r>
+              <w:rPr>
+                <w:bCs/>
+              </w:rPr>
+              <w:t>Akanksha</w:t>
+            </w:r>
+          </w:p>
+        </w:tc>
+        <w:tc>
+          <w:tcPr>
+            <w:tcW w:w="3403" w:type="dxa"/>
+          </w:tcPr>
+          <w:p>
+            <w:r>
+              <w:t>Radiology nurse</w:t>
+            </w:r>
+          </w:p>
+        </w:tc>
+        <w:tc>
+          <w:tcPr>
+            <w:tcW w:w="3117" w:type="dxa"/>
+          </w:tcPr>
+          <w:p>
+            <w:r>
+              <w:t>EMP-MED-03</w:t>
+            </w:r>
+          </w:p>
+        </w:tc>
+      </w:tr>
+      <w:tr>
+        <w:tc>
+          <w:tcPr>
+            <w:tcW w:w="2830" w:type="dxa"/>
+          </w:tcPr>
+          <w:p>
+            <w:pPr>
+              <w:rPr>
+                <w:bCs/>
+              </w:rPr>
+            </w:pPr>
+            <w:r>
+              <w:rPr>
+                <w:bCs/>
+              </w:rPr>
+              <w:t>Mr. Manish</w:t>
+            </w:r>
+          </w:p>
+        </w:tc>
+        <w:tc>
+          <w:tcPr>
+            <w:tcW w:w="3403" w:type="dxa"/>
+          </w:tcPr>
+          <w:p>
+            <w:r>
+              <w:t>Radiology technician</w:t>
+            </w:r>
+          </w:p>
+        </w:tc>
+        <w:tc>
+          <w:tcPr>
+            <w:tcW w:w="3117" w:type="dxa"/>
+          </w:tcPr>
+          <w:p>
+            <w:r>
+              <w:t>EMP-SUP-07</w:t>
+            </w:r>
+          </w:p>
+        </w:tc>
+      </w:tr>
+      <w:tr>
+        <w:tc>
+          <w:tcPr>
+            <w:tcW w:w="2830" w:type="dxa"/>
+          </w:tcPr>
+          <w:p>
+            <w:pPr>
+              <w:rPr>
+                <w:bCs/>
+              </w:rPr>
+            </w:pPr>
+            <w:r>
+              <w:rPr>
+                <w:bCs/>
+              </w:rPr>
+              <w:t>Surendranath</w:t>
+            </w:r>
+          </w:p>
+        </w:tc>
+        <w:tc>
+          <w:tcPr>
+            <w:tcW w:w="3403" w:type="dxa"/>
+          </w:tcPr>
+          <w:p>
+            <w:r>
+              <w:t>Radiologist</w:t>
+            </w:r>
+          </w:p>
+        </w:tc>
+        <w:tc>
+          <w:tcPr>
+            <w:tcW w:w="3117" w:type="dxa"/>
+          </w:tcPr>
+          <w:p>
+            <w:r>
+              <w:t>EMP-MED-04</w:t>
+            </w:r>
+          </w:p>
+        </w:tc>
+      </w:tr>
+      <w:tr>
+        <w:tc>
+          <w:tcPr>
+            <w:tcW w:w="2830" w:type="dxa"/>
+          </w:tcPr>
+          <w:p>
+            <w:pPr>
+              <w:rPr>
+                <w:bCs/>
+              </w:rPr>
+            </w:pPr>
+            <w:r>
+              <w:rPr>
+                <w:bCs/>
+              </w:rPr>
+              <w:t>Ms. Niharika</w:t>
+            </w:r>
+          </w:p>
+        </w:tc>
+        <w:tc>
+          <w:tcPr>
+            <w:tcW w:w="3403" w:type="dxa"/>
+          </w:tcPr>
+          <w:p>
+            <w:r>
+              <w:t>Pharmacist</w:t>
+            </w:r>
+          </w:p>
+        </w:tc>
+        <w:tc>
+          <w:tcPr>
+            <w:tcW w:w="3117" w:type="dxa"/>
+          </w:tcPr>
+          <w:p>
+            <w:r>
+              <w:t>EMP-SUP-08</w:t>
             </w:r>
           </w:p>
         </w:tc>
       </w:tr>
     </w:tbl>
+    <w:p/>
+    <w:p/>
     <w:p>
       <w:pPr>
+        <w:rPr>
+          <w:rFonts w:asciiTheme="majorHAnsi" w:eastAsiaTheme="majorEastAsia" w:hAnsiTheme="majorHAnsi" w:cstheme="majorBidi"/>
+          <w:color w:val="0F4761" w:themeColor="accent1" w:themeShade="BF"/>
+          <w:sz w:val="40"/>
+          <w:szCs w:val="40"/>
+        </w:rPr>
+      </w:pPr>
+      <w:r>
+        <w:br w:type="page"/>
+      </w:r>
+    </w:p>
+    <w:p>
+      <w:pPr>
         <w:pStyle w:val="Heading1"/>
       </w:pPr>
+      <w:bookmarkStart w:id="5" w:name="_Toc165796701"/>
       <w:r>
         <w:lastRenderedPageBreak/>
         <w:t>Patient Story</w:t>
       </w:r>
+      <w:bookmarkEnd w:id="5"/>
     </w:p>
     <w:p>
       <w:pPr>
@@ -748,9 +2492,11 @@
         <w:spacing w:before="240" w:after="240"/>
         <w:jc w:val="both"/>
       </w:pPr>
+      <w:bookmarkStart w:id="6" w:name="_Toc165796702"/>
       <w:r>
         <w:t>Registration/Reception Desk</w:t>
       </w:r>
+      <w:bookmarkEnd w:id="6"/>
     </w:p>
     <w:p>
       <w:pPr>
@@ -801,6 +2547,443 @@
       </w:r>
       <w:r>
         <w:t xml:space="preserve"> registered Ravindranath as a new patient and entered the following information in the Hospital Information System (HIS)</w:t>
+      </w:r>
+    </w:p>
+    <w:tbl>
+      <w:tblPr>
+        <w:tblStyle w:val="TableGrid"/>
+        <w:tblW w:w="9350" w:type="dxa"/>
+        <w:tblLook w:val="04A0" w:firstRow="1" w:lastRow="0" w:firstColumn="1" w:lastColumn="0" w:noHBand="0" w:noVBand="1"/>
+      </w:tblPr>
+      <w:tblGrid>
+        <w:gridCol w:w="4675"/>
+        <w:gridCol w:w="4675"/>
+      </w:tblGrid>
+      <w:tr>
+        <w:tc>
+          <w:tcPr>
+            <w:tcW w:w="4675" w:type="dxa"/>
+            <w:shd w:val="clear" w:color="auto" w:fill="A5C9EB" w:themeFill="text2" w:themeFillTint="40"/>
+          </w:tcPr>
+          <w:p>
+            <w:pPr>
+              <w:pStyle w:val="NoSpacing"/>
+            </w:pPr>
+            <w:r>
+              <w:t>Attribute</w:t>
+            </w:r>
+          </w:p>
+        </w:tc>
+        <w:tc>
+          <w:tcPr>
+            <w:tcW w:w="4675" w:type="dxa"/>
+            <w:shd w:val="clear" w:color="auto" w:fill="A5C9EB" w:themeFill="text2" w:themeFillTint="40"/>
+          </w:tcPr>
+          <w:p>
+            <w:pPr>
+              <w:pStyle w:val="NoSpacing"/>
+            </w:pPr>
+            <w:r>
+              <w:t>Data</w:t>
+            </w:r>
+          </w:p>
+        </w:tc>
+      </w:tr>
+      <w:tr>
+        <w:tc>
+          <w:tcPr>
+            <w:tcW w:w="4675" w:type="dxa"/>
+          </w:tcPr>
+          <w:p>
+            <w:pPr>
+              <w:pStyle w:val="NoSpacing"/>
+            </w:pPr>
+            <w:r>
+              <w:t xml:space="preserve">First Name </w:t>
+            </w:r>
+          </w:p>
+        </w:tc>
+        <w:tc>
+          <w:tcPr>
+            <w:tcW w:w="4675" w:type="dxa"/>
+          </w:tcPr>
+          <w:p>
+            <w:pPr>
+              <w:pStyle w:val="NoSpacing"/>
+            </w:pPr>
+            <w:r>
+              <w:t>Ravindranath</w:t>
+            </w:r>
+          </w:p>
+        </w:tc>
+      </w:tr>
+      <w:tr>
+        <w:tc>
+          <w:tcPr>
+            <w:tcW w:w="4675" w:type="dxa"/>
+          </w:tcPr>
+          <w:p>
+            <w:pPr>
+              <w:pStyle w:val="NoSpacing"/>
+            </w:pPr>
+            <w:r>
+              <w:t>Last Name</w:t>
+            </w:r>
+          </w:p>
+        </w:tc>
+        <w:tc>
+          <w:tcPr>
+            <w:tcW w:w="4675" w:type="dxa"/>
+          </w:tcPr>
+          <w:p>
+            <w:pPr>
+              <w:pStyle w:val="NoSpacing"/>
+            </w:pPr>
+            <w:r>
+              <w:t>Krishnagiri</w:t>
+            </w:r>
+          </w:p>
+        </w:tc>
+      </w:tr>
+      <w:tr>
+        <w:tc>
+          <w:tcPr>
+            <w:tcW w:w="4675" w:type="dxa"/>
+          </w:tcPr>
+          <w:p>
+            <w:pPr>
+              <w:pStyle w:val="NoSpacing"/>
+            </w:pPr>
+            <w:r>
+              <w:t>Date of Birth</w:t>
+            </w:r>
+          </w:p>
+        </w:tc>
+        <w:tc>
+          <w:tcPr>
+            <w:tcW w:w="4675" w:type="dxa"/>
+          </w:tcPr>
+          <w:p>
+            <w:pPr>
+              <w:pStyle w:val="NoSpacing"/>
+            </w:pPr>
+            <w:r>
+              <w:t>25-October-1974</w:t>
+            </w:r>
+          </w:p>
+        </w:tc>
+      </w:tr>
+      <w:tr>
+        <w:tc>
+          <w:tcPr>
+            <w:tcW w:w="4675" w:type="dxa"/>
+          </w:tcPr>
+          <w:p>
+            <w:pPr>
+              <w:pStyle w:val="NoSpacing"/>
+            </w:pPr>
+            <w:r>
+              <w:t>Gender</w:t>
+            </w:r>
+          </w:p>
+        </w:tc>
+        <w:tc>
+          <w:tcPr>
+            <w:tcW w:w="4675" w:type="dxa"/>
+          </w:tcPr>
+          <w:p>
+            <w:pPr>
+              <w:pStyle w:val="NoSpacing"/>
+            </w:pPr>
+            <w:r>
+              <w:t>Male</w:t>
+            </w:r>
+          </w:p>
+        </w:tc>
+      </w:tr>
+      <w:tr>
+        <w:tc>
+          <w:tcPr>
+            <w:tcW w:w="4675" w:type="dxa"/>
+          </w:tcPr>
+          <w:p>
+            <w:pPr>
+              <w:pStyle w:val="NoSpacing"/>
+            </w:pPr>
+            <w:r>
+              <w:t>Driving License Number</w:t>
+            </w:r>
+          </w:p>
+        </w:tc>
+        <w:tc>
+          <w:tcPr>
+            <w:tcW w:w="4675" w:type="dxa"/>
+          </w:tcPr>
+          <w:p>
+            <w:pPr>
+              <w:pStyle w:val="NoSpacing"/>
+            </w:pPr>
+            <w:r>
+              <w:t>TN-18-ERV2SAWY5R</w:t>
+            </w:r>
+          </w:p>
+        </w:tc>
+      </w:tr>
+      <w:tr>
+        <w:tc>
+          <w:tcPr>
+            <w:tcW w:w="4675" w:type="dxa"/>
+          </w:tcPr>
+          <w:p>
+            <w:pPr>
+              <w:pStyle w:val="NoSpacing"/>
+            </w:pPr>
+            <w:r>
+              <w:rPr>
+                <w:rFonts w:eastAsia="Arial Unicode MS" w:cs="Arial Unicode MS"/>
+              </w:rPr>
+              <w:t>Address → Line 1</w:t>
+            </w:r>
+          </w:p>
+        </w:tc>
+        <w:tc>
+          <w:tcPr>
+            <w:tcW w:w="4675" w:type="dxa"/>
+          </w:tcPr>
+          <w:p>
+            <w:pPr>
+              <w:pStyle w:val="NoSpacing"/>
+            </w:pPr>
+            <w:r>
+              <w:t>201/5G, Indira Nagar, Phase 2</w:t>
+            </w:r>
+          </w:p>
+        </w:tc>
+      </w:tr>
+      <w:tr>
+        <w:tc>
+          <w:tcPr>
+            <w:tcW w:w="4675" w:type="dxa"/>
+          </w:tcPr>
+          <w:p>
+            <w:pPr>
+              <w:pStyle w:val="NoSpacing"/>
+            </w:pPr>
+            <w:r>
+              <w:rPr>
+                <w:rFonts w:eastAsia="Arial Unicode MS" w:cs="Arial Unicode MS"/>
+              </w:rPr>
+              <w:t>Address → Line 2</w:t>
+            </w:r>
+          </w:p>
+        </w:tc>
+        <w:tc>
+          <w:tcPr>
+            <w:tcW w:w="4675" w:type="dxa"/>
+          </w:tcPr>
+          <w:p>
+            <w:pPr>
+              <w:pStyle w:val="NoSpacing"/>
+            </w:pPr>
+            <w:r>
+              <w:t>Kathujuganapalli</w:t>
+            </w:r>
+          </w:p>
+        </w:tc>
+      </w:tr>
+      <w:tr>
+        <w:tc>
+          <w:tcPr>
+            <w:tcW w:w="4675" w:type="dxa"/>
+          </w:tcPr>
+          <w:p>
+            <w:pPr>
+              <w:pStyle w:val="NoSpacing"/>
+            </w:pPr>
+            <w:r>
+              <w:rPr>
+                <w:rFonts w:eastAsia="Arial Unicode MS" w:cs="Arial Unicode MS"/>
+              </w:rPr>
+              <w:t>Address → City</w:t>
+            </w:r>
+          </w:p>
+        </w:tc>
+        <w:tc>
+          <w:tcPr>
+            <w:tcW w:w="4675" w:type="dxa"/>
+          </w:tcPr>
+          <w:p>
+            <w:pPr>
+              <w:pStyle w:val="NoSpacing"/>
+            </w:pPr>
+            <w:r>
+              <w:t>Krishnagiri</w:t>
+            </w:r>
+          </w:p>
+        </w:tc>
+      </w:tr>
+      <w:tr>
+        <w:tc>
+          <w:tcPr>
+            <w:tcW w:w="4675" w:type="dxa"/>
+          </w:tcPr>
+          <w:p>
+            <w:pPr>
+              <w:pStyle w:val="NoSpacing"/>
+            </w:pPr>
+            <w:r>
+              <w:rPr>
+                <w:rFonts w:eastAsia="Arial Unicode MS" w:cs="Arial Unicode MS"/>
+              </w:rPr>
+              <w:t>Address → State</w:t>
+            </w:r>
+          </w:p>
+        </w:tc>
+        <w:tc>
+          <w:tcPr>
+            <w:tcW w:w="4675" w:type="dxa"/>
+          </w:tcPr>
+          <w:p>
+            <w:pPr>
+              <w:pStyle w:val="NoSpacing"/>
+            </w:pPr>
+            <w:r>
+              <w:t>Tamil Nadu</w:t>
+            </w:r>
+          </w:p>
+        </w:tc>
+      </w:tr>
+      <w:tr>
+        <w:tc>
+          <w:tcPr>
+            <w:tcW w:w="4675" w:type="dxa"/>
+          </w:tcPr>
+          <w:p>
+            <w:pPr>
+              <w:pStyle w:val="NoSpacing"/>
+              <w:rPr>
+                <w:rFonts w:eastAsia="Arial Unicode MS" w:cs="Arial Unicode MS"/>
+              </w:rPr>
+            </w:pPr>
+            <w:r>
+              <w:rPr>
+                <w:rFonts w:eastAsia="Arial Unicode MS" w:cs="Arial Unicode MS"/>
+              </w:rPr>
+              <w:t>Address → Pin code</w:t>
+            </w:r>
+          </w:p>
+        </w:tc>
+        <w:tc>
+          <w:tcPr>
+            <w:tcW w:w="4675" w:type="dxa"/>
+          </w:tcPr>
+          <w:p>
+            <w:pPr>
+              <w:pStyle w:val="NoSpacing"/>
+            </w:pPr>
+            <w:r>
+              <w:t>635001</w:t>
+            </w:r>
+          </w:p>
+        </w:tc>
+      </w:tr>
+    </w:tbl>
+    <w:p/>
+    <w:p>
+      <w:r>
+        <w:t>The HIS generated an ID card for Ravindranath bearing Medical Record Number “GWSH-BLR-2404281842”</w:t>
+      </w:r>
+    </w:p>
+    <w:p>
+      <w:r>
+        <w:t xml:space="preserve">When receptionist </w:t>
+      </w:r>
+      <w:r>
+        <w:rPr>
+          <w:b/>
+        </w:rPr>
+        <w:t>Ms. Devika</w:t>
+      </w:r>
+      <w:r>
+        <w:t xml:space="preserve"> enquired about the reason for the visit, patient Ravindranath replied, “I have been suffering from chest pain for the past 2 days”. The receptionist created a visit with </w:t>
+      </w:r>
+      <w:r>
+        <w:rPr>
+          <w:b/>
+        </w:rPr>
+        <w:t>Dr.  Siddharth</w:t>
+      </w:r>
+      <w:r>
+        <w:t xml:space="preserve"> with “</w:t>
+      </w:r>
+      <w:r>
+        <w:rPr>
+          <w:b/>
+        </w:rPr>
+        <w:t>Chest Pain from 2 days</w:t>
+      </w:r>
+      <w:r>
+        <w:t>” as the chief complaint. The HIS generated a visit number “</w:t>
+      </w:r>
+      <w:r>
+        <w:rPr>
+          <w:b/>
+        </w:rPr>
+        <w:t>20240428-0384</w:t>
+      </w:r>
+      <w:r>
+        <w:t>”. The receptionist asked patient Ravindranath to wait in the outpatient waiting area.</w:t>
+      </w:r>
+    </w:p>
+    <w:p>
+      <w:pPr>
+        <w:rPr>
+          <w:rFonts w:asciiTheme="majorHAnsi" w:eastAsiaTheme="majorEastAsia" w:hAnsiTheme="majorHAnsi" w:cstheme="majorBidi"/>
+          <w:color w:val="0F4761" w:themeColor="accent1" w:themeShade="BF"/>
+          <w:sz w:val="32"/>
+          <w:szCs w:val="32"/>
+        </w:rPr>
+      </w:pPr>
+      <w:r>
+        <w:br w:type="page"/>
+      </w:r>
+    </w:p>
+    <w:p>
+      <w:pPr>
+        <w:pStyle w:val="Heading2"/>
+      </w:pPr>
+      <w:bookmarkStart w:id="7" w:name="_Toc165796703"/>
+      <w:r>
+        <w:lastRenderedPageBreak/>
+        <w:t>Nursing Station</w:t>
+      </w:r>
+      <w:bookmarkEnd w:id="7"/>
+    </w:p>
+    <w:p>
+      <w:pPr>
+        <w:spacing w:before="240" w:after="240"/>
+        <w:jc w:val="both"/>
+      </w:pPr>
+      <w:r>
+        <w:t xml:space="preserve">At the outpatient waiting area the OPD nurse </w:t>
+      </w:r>
+      <w:r>
+        <w:rPr>
+          <w:b/>
+        </w:rPr>
+        <w:t xml:space="preserve">Mrs. Lavanya </w:t>
+      </w:r>
+      <w:r>
+        <w:t>called patient</w:t>
+      </w:r>
+      <w:r>
+        <w:rPr>
+          <w:b/>
+        </w:rPr>
+        <w:t xml:space="preserve"> Ravindranath</w:t>
+      </w:r>
+      <w:r>
+        <w:t xml:space="preserve"> into the nursing station and collected the following vitals. </w:t>
       </w:r>
     </w:p>
     <w:tbl>
@@ -836,8 +3019,16 @@
           <w:p>
             <w:pPr>
               <w:pStyle w:val="NoSpacing"/>
-            </w:pPr>
-            <w:r>
+              <w:rPr>
+                <w:b/>
+                <w:bCs/>
+              </w:rPr>
+            </w:pPr>
+            <w:r>
+              <w:rPr>
+                <w:b/>
+                <w:bCs/>
+              </w:rPr>
               <w:t>Attribute</w:t>
             </w:r>
           </w:p>
@@ -856,8 +3047,16 @@
           <w:p>
             <w:pPr>
               <w:pStyle w:val="NoSpacing"/>
-            </w:pPr>
-            <w:r>
+              <w:rPr>
+                <w:b/>
+                <w:bCs/>
+              </w:rPr>
+            </w:pPr>
+            <w:r>
+              <w:rPr>
+                <w:b/>
+                <w:bCs/>
+              </w:rPr>
               <w:t>Data</w:t>
             </w:r>
           </w:p>
@@ -880,7 +3079,7 @@
               <w:pStyle w:val="NoSpacing"/>
             </w:pPr>
             <w:r>
-              <w:t xml:space="preserve">First Name </w:t>
+              <w:t>Blood Pressure - Systolic</w:t>
             </w:r>
           </w:p>
         </w:tc>
@@ -900,7 +3099,7 @@
               <w:pStyle w:val="NoSpacing"/>
             </w:pPr>
             <w:r>
-              <w:t>Ravindranath</w:t>
+              <w:t>180 mmHg</w:t>
             </w:r>
           </w:p>
         </w:tc>
@@ -922,7 +3121,7 @@
               <w:pStyle w:val="NoSpacing"/>
             </w:pPr>
             <w:r>
-              <w:t>Last Name</w:t>
+              <w:t>Blood Pressure - Diastolic</w:t>
             </w:r>
           </w:p>
         </w:tc>
@@ -942,7 +3141,7 @@
               <w:pStyle w:val="NoSpacing"/>
             </w:pPr>
             <w:r>
-              <w:t>Krishnagiri</w:t>
+              <w:t>106 mmHg</w:t>
             </w:r>
           </w:p>
         </w:tc>
@@ -964,7 +3163,7 @@
               <w:pStyle w:val="NoSpacing"/>
             </w:pPr>
             <w:r>
-              <w:t>Date of Birth</w:t>
+              <w:t>Heart Rate</w:t>
             </w:r>
           </w:p>
         </w:tc>
@@ -984,7 +3183,7 @@
               <w:pStyle w:val="NoSpacing"/>
             </w:pPr>
             <w:r>
-              <w:t>25-October-1974</w:t>
+              <w:t>102 beats per minute</w:t>
             </w:r>
           </w:p>
         </w:tc>
@@ -1006,7 +3205,7 @@
               <w:pStyle w:val="NoSpacing"/>
             </w:pPr>
             <w:r>
-              <w:t>Gender</w:t>
+              <w:t>Oxygen Saturation</w:t>
             </w:r>
           </w:p>
         </w:tc>
@@ -1026,7 +3225,7 @@
               <w:pStyle w:val="NoSpacing"/>
             </w:pPr>
             <w:r>
-              <w:t>Male</w:t>
+              <w:t>97%</w:t>
             </w:r>
           </w:p>
         </w:tc>
@@ -1048,7 +3247,7 @@
               <w:pStyle w:val="NoSpacing"/>
             </w:pPr>
             <w:r>
-              <w:t>Driving License Number</w:t>
+              <w:t>Body Temperature</w:t>
             </w:r>
           </w:p>
         </w:tc>
@@ -1068,496 +3267,6 @@
               <w:pStyle w:val="NoSpacing"/>
             </w:pPr>
             <w:r>
-              <w:t>TN-18-ERV2SAWY5R</w:t>
-            </w:r>
-          </w:p>
-        </w:tc>
-      </w:tr>
-      <w:tr>
-        <w:tc>
-          <w:tcPr>
-            <w:tcW w:w="3285" w:type="dxa"/>
-            <w:shd w:val="clear" w:color="auto" w:fill="auto"/>
-            <w:tcMar>
-              <w:top w:w="100" w:type="dxa"/>
-              <w:left w:w="100" w:type="dxa"/>
-              <w:bottom w:w="100" w:type="dxa"/>
-              <w:right w:w="100" w:type="dxa"/>
-            </w:tcMar>
-          </w:tcPr>
-          <w:p>
-            <w:pPr>
-              <w:pStyle w:val="NoSpacing"/>
-            </w:pPr>
-            <w:r>
-              <w:rPr>
-                <w:rFonts w:ascii="Arial Unicode MS" w:eastAsia="Arial Unicode MS" w:hAnsi="Arial Unicode MS" w:cs="Arial Unicode MS"/>
-              </w:rPr>
-              <w:t>Address → Line 1</w:t>
-            </w:r>
-          </w:p>
-          <w:p>
-            <w:pPr>
-              <w:pStyle w:val="NoSpacing"/>
-            </w:pPr>
-            <w:r>
-              <w:rPr>
-                <w:rFonts w:ascii="Arial Unicode MS" w:eastAsia="Arial Unicode MS" w:hAnsi="Arial Unicode MS" w:cs="Arial Unicode MS"/>
-              </w:rPr>
-              <w:t>Address → Line 2</w:t>
-            </w:r>
-          </w:p>
-          <w:p>
-            <w:pPr>
-              <w:pStyle w:val="NoSpacing"/>
-            </w:pPr>
-            <w:r>
-              <w:rPr>
-                <w:rFonts w:ascii="Arial Unicode MS" w:eastAsia="Arial Unicode MS" w:hAnsi="Arial Unicode MS" w:cs="Arial Unicode MS"/>
-              </w:rPr>
-              <w:t>Address → City</w:t>
-            </w:r>
-          </w:p>
-          <w:p>
-            <w:pPr>
-              <w:pStyle w:val="NoSpacing"/>
-            </w:pPr>
-            <w:r>
-              <w:rPr>
-                <w:rFonts w:ascii="Arial Unicode MS" w:eastAsia="Arial Unicode MS" w:hAnsi="Arial Unicode MS" w:cs="Arial Unicode MS"/>
-              </w:rPr>
-              <w:t>Address → State</w:t>
-            </w:r>
-          </w:p>
-          <w:p>
-            <w:pPr>
-              <w:pStyle w:val="NoSpacing"/>
-            </w:pPr>
-            <w:r>
-              <w:rPr>
-                <w:rFonts w:ascii="Arial Unicode MS" w:eastAsia="Arial Unicode MS" w:hAnsi="Arial Unicode MS" w:cs="Arial Unicode MS"/>
-              </w:rPr>
-              <w:t>Address → Pin code</w:t>
-            </w:r>
-          </w:p>
-        </w:tc>
-        <w:tc>
-          <w:tcPr>
-            <w:tcW w:w="5715" w:type="dxa"/>
-            <w:shd w:val="clear" w:color="auto" w:fill="auto"/>
-            <w:tcMar>
-              <w:top w:w="100" w:type="dxa"/>
-              <w:left w:w="100" w:type="dxa"/>
-              <w:bottom w:w="100" w:type="dxa"/>
-              <w:right w:w="100" w:type="dxa"/>
-            </w:tcMar>
-          </w:tcPr>
-          <w:p>
-            <w:pPr>
-              <w:pStyle w:val="NoSpacing"/>
-            </w:pPr>
-            <w:r>
-              <w:t>201/5G, Indira Nagar, Phase 2</w:t>
-            </w:r>
-          </w:p>
-          <w:p>
-            <w:pPr>
-              <w:pStyle w:val="NoSpacing"/>
-            </w:pPr>
-            <w:r>
-              <w:t>Kathujuganapalli</w:t>
-            </w:r>
-          </w:p>
-          <w:p>
-            <w:pPr>
-              <w:pStyle w:val="NoSpacing"/>
-            </w:pPr>
-            <w:r>
-              <w:t>Krishnagiri</w:t>
-            </w:r>
-          </w:p>
-          <w:p>
-            <w:pPr>
-              <w:pStyle w:val="NoSpacing"/>
-            </w:pPr>
-            <w:r>
-              <w:t>Tamil Nadu</w:t>
-            </w:r>
-          </w:p>
-          <w:p>
-            <w:pPr>
-              <w:pStyle w:val="NoSpacing"/>
-            </w:pPr>
-            <w:r>
-              <w:t>635001</w:t>
-            </w:r>
-          </w:p>
-        </w:tc>
-      </w:tr>
-    </w:tbl>
-    <w:p>
-      <w:r>
-        <w:t>The HIS generated an ID card for Ravindranath bearing Medical Record Number “GWSH-BLR-2404281842”</w:t>
-      </w:r>
-    </w:p>
-    <w:p>
-      <w:r>
-        <w:t xml:space="preserve">When receptionist </w:t>
-      </w:r>
-      <w:r>
-        <w:rPr>
-          <w:b/>
-        </w:rPr>
-        <w:t>Ms. Devika</w:t>
-      </w:r>
-      <w:r>
-        <w:t xml:space="preserve"> enquired about the reason for the visit, patient Ravindranath replied, “I have been suffering from chest pain for the past 2 days”. The receptionist created a visit with </w:t>
-      </w:r>
-      <w:r>
-        <w:rPr>
-          <w:b/>
-        </w:rPr>
-        <w:t>Dr.  Siddharth</w:t>
-      </w:r>
-      <w:r>
-        <w:t xml:space="preserve"> with “</w:t>
-      </w:r>
-      <w:r>
-        <w:rPr>
-          <w:b/>
-        </w:rPr>
-        <w:t>Chest Pain from 2 days</w:t>
-      </w:r>
-      <w:r>
-        <w:t>” as the chief complaint. The HIS generated a visit number “</w:t>
-      </w:r>
-      <w:r>
-        <w:rPr>
-          <w:b/>
-        </w:rPr>
-        <w:t>20240428-0384</w:t>
-      </w:r>
-      <w:r>
-        <w:t>”. The receptionist asked patient Ravindranath to wait in the outpatient waiting area.</w:t>
-      </w:r>
-    </w:p>
-    <w:p>
-      <w:pPr>
-        <w:pStyle w:val="Heading2"/>
-      </w:pPr>
-      <w:r>
-        <w:lastRenderedPageBreak/>
-        <w:t>Nursing Station</w:t>
-      </w:r>
-    </w:p>
-    <w:p>
-      <w:pPr>
-        <w:spacing w:before="240" w:after="240"/>
-        <w:jc w:val="both"/>
-      </w:pPr>
-      <w:r>
-        <w:t xml:space="preserve">At the outpatient waiting area the OPD nurse </w:t>
-      </w:r>
-      <w:r>
-        <w:rPr>
-          <w:b/>
-        </w:rPr>
-        <w:t xml:space="preserve">Mrs. Lavanya </w:t>
-      </w:r>
-      <w:r>
-        <w:t>called patient</w:t>
-      </w:r>
-      <w:r>
-        <w:rPr>
-          <w:b/>
-        </w:rPr>
-        <w:t xml:space="preserve"> Ravindranath</w:t>
-      </w:r>
-      <w:r>
-        <w:t xml:space="preserve"> into the nursing station and collected the following vitals. </w:t>
-      </w:r>
-    </w:p>
-    <w:tbl>
-      <w:tblPr>
-        <w:tblW w:w="9000" w:type="dxa"/>
-        <w:tblBorders>
-          <w:top w:val="single" w:sz="8" w:space="0" w:color="000000"/>
-          <w:left w:val="single" w:sz="8" w:space="0" w:color="000000"/>
-          <w:bottom w:val="single" w:sz="8" w:space="0" w:color="000000"/>
-          <w:right w:val="single" w:sz="8" w:space="0" w:color="000000"/>
-          <w:insideH w:val="single" w:sz="8" w:space="0" w:color="000000"/>
-          <w:insideV w:val="single" w:sz="8" w:space="0" w:color="000000"/>
-        </w:tblBorders>
-        <w:tblLayout w:type="fixed"/>
-        <w:tblLook w:val="0600" w:firstRow="0" w:lastRow="0" w:firstColumn="0" w:lastColumn="0" w:noHBand="1" w:noVBand="1"/>
-      </w:tblPr>
-      <w:tblGrid>
-        <w:gridCol w:w="3285"/>
-        <w:gridCol w:w="5715"/>
-      </w:tblGrid>
-      <w:tr>
-        <w:tc>
-          <w:tcPr>
-            <w:tcW w:w="3285" w:type="dxa"/>
-            <w:shd w:val="clear" w:color="auto" w:fill="C9DAF8"/>
-            <w:tcMar>
-              <w:top w:w="100" w:type="dxa"/>
-              <w:left w:w="100" w:type="dxa"/>
-              <w:bottom w:w="100" w:type="dxa"/>
-              <w:right w:w="100" w:type="dxa"/>
-            </w:tcMar>
-          </w:tcPr>
-          <w:p>
-            <w:pPr>
-              <w:pStyle w:val="NoSpacing"/>
-              <w:rPr>
-                <w:b/>
-                <w:bCs/>
-              </w:rPr>
-            </w:pPr>
-            <w:r>
-              <w:rPr>
-                <w:b/>
-                <w:bCs/>
-              </w:rPr>
-              <w:t>Attribute</w:t>
-            </w:r>
-          </w:p>
-        </w:tc>
-        <w:tc>
-          <w:tcPr>
-            <w:tcW w:w="5715" w:type="dxa"/>
-            <w:shd w:val="clear" w:color="auto" w:fill="C9DAF8"/>
-            <w:tcMar>
-              <w:top w:w="100" w:type="dxa"/>
-              <w:left w:w="100" w:type="dxa"/>
-              <w:bottom w:w="100" w:type="dxa"/>
-              <w:right w:w="100" w:type="dxa"/>
-            </w:tcMar>
-          </w:tcPr>
-          <w:p>
-            <w:pPr>
-              <w:pStyle w:val="NoSpacing"/>
-              <w:rPr>
-                <w:b/>
-                <w:bCs/>
-              </w:rPr>
-            </w:pPr>
-            <w:r>
-              <w:rPr>
-                <w:b/>
-                <w:bCs/>
-              </w:rPr>
-              <w:t>Data</w:t>
-            </w:r>
-          </w:p>
-        </w:tc>
-      </w:tr>
-      <w:tr>
-        <w:tc>
-          <w:tcPr>
-            <w:tcW w:w="3285" w:type="dxa"/>
-            <w:shd w:val="clear" w:color="auto" w:fill="auto"/>
-            <w:tcMar>
-              <w:top w:w="100" w:type="dxa"/>
-              <w:left w:w="100" w:type="dxa"/>
-              <w:bottom w:w="100" w:type="dxa"/>
-              <w:right w:w="100" w:type="dxa"/>
-            </w:tcMar>
-          </w:tcPr>
-          <w:p>
-            <w:pPr>
-              <w:pStyle w:val="NoSpacing"/>
-            </w:pPr>
-            <w:r>
-              <w:t>Blood Pressure - Systolic</w:t>
-            </w:r>
-          </w:p>
-        </w:tc>
-        <w:tc>
-          <w:tcPr>
-            <w:tcW w:w="5715" w:type="dxa"/>
-            <w:shd w:val="clear" w:color="auto" w:fill="auto"/>
-            <w:tcMar>
-              <w:top w:w="100" w:type="dxa"/>
-              <w:left w:w="100" w:type="dxa"/>
-              <w:bottom w:w="100" w:type="dxa"/>
-              <w:right w:w="100" w:type="dxa"/>
-            </w:tcMar>
-          </w:tcPr>
-          <w:p>
-            <w:pPr>
-              <w:pStyle w:val="NoSpacing"/>
-            </w:pPr>
-            <w:r>
-              <w:t>180 mmHg</w:t>
-            </w:r>
-          </w:p>
-        </w:tc>
-      </w:tr>
-      <w:tr>
-        <w:tc>
-          <w:tcPr>
-            <w:tcW w:w="3285" w:type="dxa"/>
-            <w:shd w:val="clear" w:color="auto" w:fill="auto"/>
-            <w:tcMar>
-              <w:top w:w="100" w:type="dxa"/>
-              <w:left w:w="100" w:type="dxa"/>
-              <w:bottom w:w="100" w:type="dxa"/>
-              <w:right w:w="100" w:type="dxa"/>
-            </w:tcMar>
-          </w:tcPr>
-          <w:p>
-            <w:pPr>
-              <w:pStyle w:val="NoSpacing"/>
-            </w:pPr>
-            <w:r>
-              <w:t>Blood Pressure - Diastolic</w:t>
-            </w:r>
-          </w:p>
-        </w:tc>
-        <w:tc>
-          <w:tcPr>
-            <w:tcW w:w="5715" w:type="dxa"/>
-            <w:shd w:val="clear" w:color="auto" w:fill="auto"/>
-            <w:tcMar>
-              <w:top w:w="100" w:type="dxa"/>
-              <w:left w:w="100" w:type="dxa"/>
-              <w:bottom w:w="100" w:type="dxa"/>
-              <w:right w:w="100" w:type="dxa"/>
-            </w:tcMar>
-          </w:tcPr>
-          <w:p>
-            <w:pPr>
-              <w:pStyle w:val="NoSpacing"/>
-            </w:pPr>
-            <w:r>
-              <w:t>106 mmHg</w:t>
-            </w:r>
-          </w:p>
-        </w:tc>
-      </w:tr>
-      <w:tr>
-        <w:tc>
-          <w:tcPr>
-            <w:tcW w:w="3285" w:type="dxa"/>
-            <w:shd w:val="clear" w:color="auto" w:fill="auto"/>
-            <w:tcMar>
-              <w:top w:w="100" w:type="dxa"/>
-              <w:left w:w="100" w:type="dxa"/>
-              <w:bottom w:w="100" w:type="dxa"/>
-              <w:right w:w="100" w:type="dxa"/>
-            </w:tcMar>
-          </w:tcPr>
-          <w:p>
-            <w:pPr>
-              <w:pStyle w:val="NoSpacing"/>
-            </w:pPr>
-            <w:r>
-              <w:t>Heart Rate</w:t>
-            </w:r>
-          </w:p>
-        </w:tc>
-        <w:tc>
-          <w:tcPr>
-            <w:tcW w:w="5715" w:type="dxa"/>
-            <w:shd w:val="clear" w:color="auto" w:fill="auto"/>
-            <w:tcMar>
-              <w:top w:w="100" w:type="dxa"/>
-              <w:left w:w="100" w:type="dxa"/>
-              <w:bottom w:w="100" w:type="dxa"/>
-              <w:right w:w="100" w:type="dxa"/>
-            </w:tcMar>
-          </w:tcPr>
-          <w:p>
-            <w:pPr>
-              <w:pStyle w:val="NoSpacing"/>
-            </w:pPr>
-            <w:r>
-              <w:t>102 beats per minute</w:t>
-            </w:r>
-          </w:p>
-        </w:tc>
-      </w:tr>
-      <w:tr>
-        <w:tc>
-          <w:tcPr>
-            <w:tcW w:w="3285" w:type="dxa"/>
-            <w:shd w:val="clear" w:color="auto" w:fill="auto"/>
-            <w:tcMar>
-              <w:top w:w="100" w:type="dxa"/>
-              <w:left w:w="100" w:type="dxa"/>
-              <w:bottom w:w="100" w:type="dxa"/>
-              <w:right w:w="100" w:type="dxa"/>
-            </w:tcMar>
-          </w:tcPr>
-          <w:p>
-            <w:pPr>
-              <w:pStyle w:val="NoSpacing"/>
-            </w:pPr>
-            <w:r>
-              <w:t>Oxygen Saturation</w:t>
-            </w:r>
-          </w:p>
-        </w:tc>
-        <w:tc>
-          <w:tcPr>
-            <w:tcW w:w="5715" w:type="dxa"/>
-            <w:shd w:val="clear" w:color="auto" w:fill="auto"/>
-            <w:tcMar>
-              <w:top w:w="100" w:type="dxa"/>
-              <w:left w:w="100" w:type="dxa"/>
-              <w:bottom w:w="100" w:type="dxa"/>
-              <w:right w:w="100" w:type="dxa"/>
-            </w:tcMar>
-          </w:tcPr>
-          <w:p>
-            <w:pPr>
-              <w:pStyle w:val="NoSpacing"/>
-            </w:pPr>
-            <w:r>
-              <w:t>97%</w:t>
-            </w:r>
-          </w:p>
-        </w:tc>
-      </w:tr>
-      <w:tr>
-        <w:tc>
-          <w:tcPr>
-            <w:tcW w:w="3285" w:type="dxa"/>
-            <w:shd w:val="clear" w:color="auto" w:fill="auto"/>
-            <w:tcMar>
-              <w:top w:w="100" w:type="dxa"/>
-              <w:left w:w="100" w:type="dxa"/>
-              <w:bottom w:w="100" w:type="dxa"/>
-              <w:right w:w="100" w:type="dxa"/>
-            </w:tcMar>
-          </w:tcPr>
-          <w:p>
-            <w:pPr>
-              <w:pStyle w:val="NoSpacing"/>
-            </w:pPr>
-            <w:r>
-              <w:t>Body Temperature</w:t>
-            </w:r>
-          </w:p>
-        </w:tc>
-        <w:tc>
-          <w:tcPr>
-            <w:tcW w:w="5715" w:type="dxa"/>
-            <w:shd w:val="clear" w:color="auto" w:fill="auto"/>
-            <w:tcMar>
-              <w:top w:w="100" w:type="dxa"/>
-              <w:left w:w="100" w:type="dxa"/>
-              <w:bottom w:w="100" w:type="dxa"/>
-              <w:right w:w="100" w:type="dxa"/>
-            </w:tcMar>
-          </w:tcPr>
-          <w:p>
-            <w:pPr>
-              <w:pStyle w:val="NoSpacing"/>
-            </w:pPr>
-            <w:r>
               <w:t>37.2</w:t>
             </w:r>
             <w:r>
@@ -1705,6 +3414,7 @@
         <w:spacing w:before="240" w:after="240"/>
         <w:jc w:val="both"/>
       </w:pPr>
+      <w:bookmarkStart w:id="8" w:name="_Toc165796704"/>
       <w:r>
         <w:lastRenderedPageBreak/>
         <w:t>Doctor’s Office</w:t>
@@ -1712,6 +3422,7 @@
       <w:r>
         <w:t xml:space="preserve"> – Part 1</w:t>
       </w:r>
+      <w:bookmarkEnd w:id="8"/>
     </w:p>
     <w:p>
       <w:pPr>
@@ -2332,6 +4043,7 @@
         <w:spacing w:before="240" w:after="240"/>
         <w:jc w:val="both"/>
       </w:pPr>
+      <w:bookmarkStart w:id="9" w:name="_Toc165796705"/>
       <w:r>
         <w:rPr>
           <w:b/>
@@ -2339,6 +4051,7 @@
         <w:lastRenderedPageBreak/>
         <w:t>CATH Lab Department</w:t>
       </w:r>
+      <w:bookmarkEnd w:id="9"/>
       <w:r>
         <w:t xml:space="preserve">  </w:t>
       </w:r>
@@ -2349,11 +4062,13 @@
         <w:spacing w:before="240" w:after="240"/>
         <w:jc w:val="both"/>
       </w:pPr>
-      <w:bookmarkStart w:id="0" w:name="_s1omduikwqu0" w:colFirst="0" w:colLast="0"/>
-      <w:bookmarkEnd w:id="0"/>
+      <w:bookmarkStart w:id="10" w:name="_s1omduikwqu0" w:colFirst="0" w:colLast="0"/>
+      <w:bookmarkStart w:id="11" w:name="_Toc165796706"/>
+      <w:bookmarkEnd w:id="10"/>
       <w:r>
         <w:t>ECG</w:t>
       </w:r>
+      <w:bookmarkEnd w:id="11"/>
     </w:p>
     <w:p>
       <w:pPr>
@@ -2370,7 +4085,33 @@
         <w:t xml:space="preserve"> ECG</w:t>
       </w:r>
       <w:r>
-        <w:t>, patient Ravindranath was directed to go to the Cath Lab. The patient was asked to change into a hospital robe and thereafter six electrodes were placed on the chest as shown below.</w:t>
+        <w:t xml:space="preserve">, patient Ravindranath was directed to go to the Cath Lab. </w:t>
+      </w:r>
+      <w:r>
+        <w:rPr>
+          <w:b/>
+          <w:bCs/>
+        </w:rPr>
+        <w:t>T</w:t>
+      </w:r>
+      <w:r>
+        <w:rPr>
+          <w:b/>
+          <w:bCs/>
+        </w:rPr>
+        <w:t>echnician Prasad</w:t>
+      </w:r>
+      <w:r>
+        <w:t xml:space="preserve"> asked </w:t>
+      </w:r>
+      <w:r>
+        <w:t>patient</w:t>
+      </w:r>
+      <w:r>
+        <w:t xml:space="preserve"> Ravindranath </w:t>
+      </w:r>
+      <w:r>
+        <w:t>to change into a hospital robe and thereafter six electrodes were placed on the chest as shown below.</w:t>
       </w:r>
     </w:p>
     <w:p>
@@ -2404,7 +4145,7 @@
                     <pic:cNvPicPr preferRelativeResize="0"/>
                   </pic:nvPicPr>
                   <pic:blipFill>
-                    <a:blip r:embed="rId7" cstate="print">
+                    <a:blip r:embed="rId11" cstate="print">
                       <a:extLst>
                         <a:ext uri="{28A0092B-C50C-407E-A947-70E740481C1C}">
                           <a14:useLocalDpi xmlns:a14="http://schemas.microsoft.com/office/drawing/2010/main" val="0"/>
@@ -2444,7 +4185,17 @@
         </w:rPr>
       </w:pPr>
       <w:r>
-        <w:t xml:space="preserve">The cath-lab doctor viewed the ECG and noted that the </w:t>
+        <w:rPr>
+          <w:b/>
+          <w:bCs/>
+        </w:rPr>
+        <w:t>Dr. Sunil</w:t>
+      </w:r>
+      <w:r>
+        <w:t xml:space="preserve">, the Cathlab doctor </w:t>
+      </w:r>
+      <w:r>
+        <w:t xml:space="preserve">viewed the ECG and noted that the </w:t>
       </w:r>
       <w:r>
         <w:rPr>
@@ -2488,11 +4239,13 @@
         <w:spacing w:before="240" w:after="240"/>
         <w:jc w:val="both"/>
       </w:pPr>
-      <w:bookmarkStart w:id="1" w:name="_vfmjhk4z47r" w:colFirst="0" w:colLast="0"/>
-      <w:bookmarkEnd w:id="1"/>
+      <w:bookmarkStart w:id="12" w:name="_vfmjhk4z47r" w:colFirst="0" w:colLast="0"/>
+      <w:bookmarkStart w:id="13" w:name="_Toc165796707"/>
+      <w:bookmarkEnd w:id="12"/>
       <w:r>
         <w:t>2D ECHO</w:t>
       </w:r>
+      <w:bookmarkEnd w:id="13"/>
     </w:p>
     <w:p>
       <w:pPr>
@@ -2506,7 +4259,21 @@
         <w:rPr>
           <w:highlight w:val="white"/>
         </w:rPr>
-        <w:t>Patient Ravindranath was made to lie down on a table. Technician Gautam applied a gel to the chest area to enhance ultrasound transmission. A transducer, emitting high-frequency sound waves, was placed on various points of the chest, capturing images of the heart in real-time. These images were displayed on a monitor and provided detailed views of the heart's chambers, valves, and blood flow patterns. The technician used doppler ultrasound to evaluate the direction and speed of blood flow within the heart and blood vessels.</w:t>
+        <w:t xml:space="preserve">Patient Ravindranath was made to lie down on a table. </w:t>
+      </w:r>
+      <w:r>
+        <w:rPr>
+          <w:b/>
+          <w:bCs/>
+          <w:highlight w:val="white"/>
+        </w:rPr>
+        <w:t>Technician Gautam</w:t>
+      </w:r>
+      <w:r>
+        <w:rPr>
+          <w:highlight w:val="white"/>
+        </w:rPr>
+        <w:t xml:space="preserve"> applied a gel to the chest area to enhance ultrasound transmission. A transducer, emitting high-frequency sound waves, was placed on various points of the chest, capturing images of the heart in real-time. These images were displayed on a monitor and provided detailed views of the heart's chambers, valves, and blood flow patterns. The technician used doppler ultrasound to evaluate the direction and speed of blood flow within the heart and blood vessels.</w:t>
       </w:r>
     </w:p>
     <w:p>
@@ -2527,7 +4294,17 @@
         <w:jc w:val="both"/>
       </w:pPr>
       <w:r>
-        <w:t xml:space="preserve">The cath-lab doctor viewed the images and noted that </w:t>
+        <w:rPr>
+          <w:b/>
+          <w:bCs/>
+        </w:rPr>
+        <w:t>Dr. Sunil</w:t>
+      </w:r>
+      <w:r>
+        <w:t xml:space="preserve">, the Cathlab doctor </w:t>
+      </w:r>
+      <w:r>
+        <w:t xml:space="preserve">viewed the images and noted that </w:t>
       </w:r>
       <w:r>
         <w:rPr>
@@ -2551,10 +4328,12 @@
       <w:pPr>
         <w:pStyle w:val="Heading2"/>
       </w:pPr>
+      <w:bookmarkStart w:id="14" w:name="_Toc165796708"/>
       <w:r>
         <w:lastRenderedPageBreak/>
         <w:t>Lab Sample Collection Counter</w:t>
       </w:r>
+      <w:bookmarkEnd w:id="14"/>
     </w:p>
     <w:p>
       <w:pPr>
@@ -2923,10 +4702,12 @@
         <w:spacing w:before="240" w:after="240"/>
         <w:jc w:val="both"/>
       </w:pPr>
+      <w:bookmarkStart w:id="15" w:name="_Toc165796709"/>
       <w:r>
         <w:lastRenderedPageBreak/>
         <w:t>Radiology Department</w:t>
       </w:r>
+      <w:bookmarkEnd w:id="15"/>
     </w:p>
     <w:p>
       <w:pPr>
@@ -2955,6 +4736,10 @@
         <w:jc w:val="both"/>
       </w:pPr>
       <w:r>
+        <w:rPr>
+          <w:b/>
+          <w:bCs/>
+        </w:rPr>
         <w:t>Nurse Akanksha</w:t>
       </w:r>
       <w:r>
@@ -2994,12 +4779,30 @@
         <w:jc w:val="both"/>
       </w:pPr>
       <w:r>
-        <w:t>Mr. Manish the technician</w:t>
-      </w:r>
-      <w:r>
-        <w:t xml:space="preserve"> makes the patient lie on the MRI gurney and moves to the control room of MRI. The procedure takes around 25 minutes. The radiologist </w:t>
-      </w:r>
-      <w:r>
+        <w:rPr>
+          <w:b/>
+          <w:bCs/>
+        </w:rPr>
+        <w:t>Mr. Manish</w:t>
+      </w:r>
+      <w:r>
+        <w:t xml:space="preserve"> the technician</w:t>
+      </w:r>
+      <w:r>
+        <w:t xml:space="preserve"> makes the patient lie on the MRI gurney and moves to the control room of MRI. The procedure takes around 25 minutes. The </w:t>
+      </w:r>
+      <w:r>
+        <w:rPr>
+          <w:b/>
+          <w:bCs/>
+        </w:rPr>
+        <w:t xml:space="preserve">radiologist </w:t>
+      </w:r>
+      <w:r>
+        <w:rPr>
+          <w:b/>
+          <w:bCs/>
+        </w:rPr>
         <w:t>Surendranath</w:t>
       </w:r>
       <w:r>
@@ -3374,6 +5177,7 @@
         <w:spacing w:before="240" w:after="240"/>
         <w:jc w:val="both"/>
       </w:pPr>
+      <w:bookmarkStart w:id="16" w:name="_Toc165796710"/>
       <w:r>
         <w:lastRenderedPageBreak/>
         <w:t>Doctor's Office</w:t>
@@ -3381,6 +5185,7 @@
       <w:r>
         <w:t xml:space="preserve"> – Part 2</w:t>
       </w:r>
+      <w:bookmarkEnd w:id="16"/>
     </w:p>
     <w:p>
       <w:pPr>
@@ -3537,10 +5342,12 @@
         <w:spacing w:before="240" w:after="240"/>
         <w:jc w:val="both"/>
       </w:pPr>
+      <w:bookmarkStart w:id="17" w:name="_Toc165796711"/>
       <w:r>
         <w:lastRenderedPageBreak/>
         <w:t>Pharmacy</w:t>
       </w:r>
+      <w:bookmarkEnd w:id="17"/>
     </w:p>
     <w:p>
       <w:pPr>
@@ -3594,10 +5401,10 @@
       </w:pPr>
     </w:p>
     <w:sectPr>
-      <w:headerReference w:type="default" r:id="rId8"/>
-      <w:footerReference w:type="default" r:id="rId9"/>
+      <w:footerReference w:type="default" r:id="rId12"/>
       <w:pgSz w:w="12240" w:h="15840"/>
       <w:pgMar w:top="1440" w:right="1440" w:bottom="1440" w:left="1440" w:header="708" w:footer="708" w:gutter="0"/>
+      <w:pgNumType w:start="1"/>
       <w:cols w:space="708"/>
       <w:docGrid w:linePitch="360"/>
     </w:sectPr>
@@ -6479,7 +8286,6 @@
   <w:style w:type="character" w:default="1" w:styleId="DefaultParagraphFont">
     <w:name w:val="Default Paragraph Font"/>
     <w:uiPriority w:val="1"/>
-    <w:semiHidden/>
     <w:unhideWhenUsed/>
   </w:style>
   <w:style w:type="table" w:default="1" w:styleId="TableNormal">
@@ -6794,6 +8600,7 @@
   </w:style>
   <w:style w:type="paragraph" w:styleId="NoSpacing">
     <w:name w:val="No Spacing"/>
+    <w:link w:val="NoSpacingChar"/>
     <w:uiPriority w:val="1"/>
     <w:qFormat/>
     <w:rsid w:val="000D221F"/>
@@ -6845,7 +8652,724 @@
     <w:uiPriority w:val="99"/>
     <w:rsid w:val="003D6EA9"/>
   </w:style>
+  <w:style w:type="table" w:styleId="TableGrid">
+    <w:name w:val="Table Grid"/>
+    <w:basedOn w:val="TableNormal"/>
+    <w:uiPriority w:val="39"/>
+    <w:rsid w:val="00023205"/>
+    <w:pPr>
+      <w:spacing w:after="0" w:line="240" w:lineRule="auto"/>
+    </w:pPr>
+    <w:tblPr>
+      <w:tblBorders>
+        <w:top w:val="single" w:sz="4" w:space="0" w:color="auto"/>
+        <w:left w:val="single" w:sz="4" w:space="0" w:color="auto"/>
+        <w:bottom w:val="single" w:sz="4" w:space="0" w:color="auto"/>
+        <w:right w:val="single" w:sz="4" w:space="0" w:color="auto"/>
+        <w:insideH w:val="single" w:sz="4" w:space="0" w:color="auto"/>
+        <w:insideV w:val="single" w:sz="4" w:space="0" w:color="auto"/>
+      </w:tblBorders>
+    </w:tblPr>
+  </w:style>
+  <w:style w:type="paragraph" w:styleId="TOCHeading">
+    <w:name w:val="TOC Heading"/>
+    <w:basedOn w:val="Heading1"/>
+    <w:next w:val="Normal"/>
+    <w:uiPriority w:val="39"/>
+    <w:unhideWhenUsed/>
+    <w:qFormat/>
+    <w:rsid w:val="00023205"/>
+    <w:pPr>
+      <w:spacing w:before="240" w:after="0" w:line="259" w:lineRule="auto"/>
+      <w:outlineLvl w:val="9"/>
+    </w:pPr>
+    <w:rPr>
+      <w:kern w:val="0"/>
+      <w:sz w:val="32"/>
+      <w:szCs w:val="32"/>
+      <w14:ligatures w14:val="none"/>
+    </w:rPr>
+  </w:style>
+  <w:style w:type="paragraph" w:styleId="TOC1">
+    <w:name w:val="toc 1"/>
+    <w:basedOn w:val="Normal"/>
+    <w:next w:val="Normal"/>
+    <w:autoRedefine/>
+    <w:uiPriority w:val="39"/>
+    <w:unhideWhenUsed/>
+    <w:rsid w:val="00023205"/>
+    <w:pPr>
+      <w:spacing w:after="100"/>
+    </w:pPr>
+  </w:style>
+  <w:style w:type="paragraph" w:styleId="TOC2">
+    <w:name w:val="toc 2"/>
+    <w:basedOn w:val="Normal"/>
+    <w:next w:val="Normal"/>
+    <w:autoRedefine/>
+    <w:uiPriority w:val="39"/>
+    <w:unhideWhenUsed/>
+    <w:rsid w:val="00023205"/>
+    <w:pPr>
+      <w:spacing w:after="100"/>
+      <w:ind w:left="240"/>
+    </w:pPr>
+  </w:style>
+  <w:style w:type="paragraph" w:styleId="TOC3">
+    <w:name w:val="toc 3"/>
+    <w:basedOn w:val="Normal"/>
+    <w:next w:val="Normal"/>
+    <w:autoRedefine/>
+    <w:uiPriority w:val="39"/>
+    <w:unhideWhenUsed/>
+    <w:rsid w:val="00023205"/>
+    <w:pPr>
+      <w:spacing w:after="100"/>
+      <w:ind w:left="480"/>
+    </w:pPr>
+  </w:style>
+  <w:style w:type="character" w:styleId="Hyperlink">
+    <w:name w:val="Hyperlink"/>
+    <w:basedOn w:val="DefaultParagraphFont"/>
+    <w:uiPriority w:val="99"/>
+    <w:unhideWhenUsed/>
+    <w:rsid w:val="00023205"/>
+    <w:rPr>
+      <w:color w:val="467886" w:themeColor="hyperlink"/>
+      <w:u w:val="single"/>
+    </w:rPr>
+  </w:style>
+  <w:style w:type="character" w:customStyle="1" w:styleId="NoSpacingChar">
+    <w:name w:val="No Spacing Char"/>
+    <w:basedOn w:val="DefaultParagraphFont"/>
+    <w:link w:val="NoSpacing"/>
+    <w:uiPriority w:val="1"/>
+    <w:rsid w:val="00C339E8"/>
+  </w:style>
 </w:styles>
+</file>
+
+<file path=word/glossary/document.xml><?xml version="1.0" encoding="utf-8"?>
+<w:glossaryDocument xmlns:wpc="http://schemas.microsoft.com/office/word/2010/wordprocessingCanvas" xmlns:cx="http://schemas.microsoft.com/office/drawing/2014/chartex" xmlns:cx1="http://schemas.microsoft.com/office/drawing/2015/9/8/chartex" xmlns:cx2="http://schemas.microsoft.com/office/drawing/2015/10/21/chartex" xmlns:cx3="http://schemas.microsoft.com/office/drawing/2016/5/9/chartex" xmlns:cx4="http://schemas.microsoft.com/office/drawing/2016/5/10/chartex" xmlns:cx5="http://schemas.microsoft.com/office/drawing/2016/5/11/chartex" xmlns:cx6="http://schemas.microsoft.com/office/drawing/2016/5/12/chartex" xmlns:cx7="http://schemas.microsoft.com/office/drawing/2016/5/13/chartex" xmlns:cx8="http://schemas.microsoft.com/office/drawing/2016/5/14/chartex" xmlns:mc="http://schemas.openxmlformats.org/markup-compatibility/2006" xmlns:aink="http://schemas.microsoft.com/office/drawing/2016/ink" xmlns:am3d="http://schemas.microsoft.com/office/drawing/2017/model3d" xmlns:o="urn:schemas-microsoft-com:office:office" xmlns:oel="http://schemas.microsoft.com/office/2019/extlst" xmlns:r="http://schemas.openxmlformats.org/officeDocument/2006/relationships" xmlns:m="http://schemas.openxmlformats.org/officeDocument/2006/math" xmlns:v="urn:schemas-microsoft-com:vml" xmlns:wp14="http://schemas.microsoft.com/office/word/2010/wordprocessingDrawing" xmlns:wp="http://schemas.openxmlformats.org/drawingml/2006/wordprocessingDrawing" xmlns:w10="urn:schemas-microsoft-com:office:word" xmlns:w="http://schemas.openxmlformats.org/wordprocessingml/2006/main" xmlns:w14="http://schemas.microsoft.com/office/word/2010/wordml" xmlns:w15="http://schemas.microsoft.com/office/word/2012/wordml" xmlns:w16cex="http://schemas.microsoft.com/office/word/2018/wordml/cex" xmlns:w16cid="http://schemas.microsoft.com/office/word/2016/wordml/cid" xmlns:w16="http://schemas.microsoft.com/office/word/2018/wordml" xmlns:w16du="http://schemas.microsoft.com/office/word/2023/wordml/word16du" xmlns:w16sdtdh="http://schemas.microsoft.com/office/word/2020/wordml/sdtdatahash" xmlns:w16se="http://schemas.microsoft.com/office/word/2015/wordml/symex" xmlns:wpg="http://schemas.microsoft.com/office/word/2010/wordprocessingGroup" xmlns:wpi="http://schemas.microsoft.com/office/word/2010/wordprocessingInk" xmlns:wne="http://schemas.microsoft.com/office/word/2006/wordml" xmlns:wps="http://schemas.microsoft.com/office/word/2010/wordprocessingShape" mc:Ignorable="w14 w15 w16se w16cid w16 w16cex w16sdtdh w16du wp14">
+  <w:docParts>
+    <w:docPart>
+      <w:docPartPr>
+        <w:name w:val="F0E9A7FF343A48CDB5AC9E212A7A52CD"/>
+        <w:category>
+          <w:name w:val="General"/>
+          <w:gallery w:val="placeholder"/>
+        </w:category>
+        <w:types>
+          <w:type w:val="bbPlcHdr"/>
+        </w:types>
+        <w:behaviors>
+          <w:behavior w:val="content"/>
+        </w:behaviors>
+        <w:guid w:val="{1E798B0A-4A05-4C37-A74B-A15B41CD10D9}"/>
+      </w:docPartPr>
+      <w:docPartBody>
+        <w:p>
+          <w:pPr>
+            <w:pStyle w:val="F0E9A7FF343A48CDB5AC9E212A7A52CD"/>
+          </w:pPr>
+          <w:r>
+            <w:rPr>
+              <w:rFonts w:asciiTheme="majorHAnsi" w:eastAsiaTheme="majorEastAsia" w:hAnsiTheme="majorHAnsi" w:cstheme="majorBidi"/>
+              <w:caps/>
+              <w:color w:val="156082" w:themeColor="accent1"/>
+              <w:sz w:val="80"/>
+              <w:szCs w:val="80"/>
+            </w:rPr>
+            <w:t>[Document title]</w:t>
+          </w:r>
+        </w:p>
+      </w:docPartBody>
+    </w:docPart>
+    <w:docPart>
+      <w:docPartPr>
+        <w:name w:val="B60A1BAEC3FC467B89EBFFAA2528FAC1"/>
+        <w:category>
+          <w:name w:val="General"/>
+          <w:gallery w:val="placeholder"/>
+        </w:category>
+        <w:types>
+          <w:type w:val="bbPlcHdr"/>
+        </w:types>
+        <w:behaviors>
+          <w:behavior w:val="content"/>
+        </w:behaviors>
+        <w:guid w:val="{5E9B83AA-55F1-418A-9C3B-C4DD0C541166}"/>
+      </w:docPartPr>
+      <w:docPartBody>
+        <w:p>
+          <w:pPr>
+            <w:pStyle w:val="B60A1BAEC3FC467B89EBFFAA2528FAC1"/>
+          </w:pPr>
+          <w:r>
+            <w:rPr>
+              <w:color w:val="156082" w:themeColor="accent1"/>
+              <w:sz w:val="28"/>
+              <w:szCs w:val="28"/>
+            </w:rPr>
+            <w:t>[Document subtitle]</w:t>
+          </w:r>
+        </w:p>
+      </w:docPartBody>
+    </w:docPart>
+  </w:docParts>
+</w:glossaryDocument>
+</file>
+
+<file path=word/glossary/fontTable.xml><?xml version="1.0" encoding="utf-8"?>
+<w:fonts xmlns:mc="http://schemas.openxmlformats.org/markup-compatibility/2006" xmlns:r="http://schemas.openxmlformats.org/officeDocument/2006/relationships" xmlns:w="http://schemas.openxmlformats.org/wordprocessingml/2006/main" xmlns:w14="http://schemas.microsoft.com/office/word/2010/wordml" xmlns:w15="http://schemas.microsoft.com/office/word/2012/wordml" xmlns:w16cex="http://schemas.microsoft.com/office/word/2018/wordml/cex" xmlns:w16cid="http://schemas.microsoft.com/office/word/2016/wordml/cid" xmlns:w16="http://schemas.microsoft.com/office/word/2018/wordml" xmlns:w16du="http://schemas.microsoft.com/office/word/2023/wordml/word16du" xmlns:w16sdtdh="http://schemas.microsoft.com/office/word/2020/wordml/sdtdatahash" xmlns:w16se="http://schemas.microsoft.com/office/word/2015/wordml/symex" mc:Ignorable="w14 w15 w16se w16cid w16 w16cex w16sdtdh w16du">
+  <w:font w:name="Times New Roman">
+    <w:panose1 w:val="02020603050405020304"/>
+    <w:charset w:val="00"/>
+    <w:family w:val="roman"/>
+    <w:pitch w:val="variable"/>
+    <w:sig w:usb0="E0002EFF" w:usb1="C000785B" w:usb2="00000009" w:usb3="00000000" w:csb0="000001FF" w:csb1="00000000"/>
+  </w:font>
+  <w:font w:name="Symbol">
+    <w:panose1 w:val="05050102010706020507"/>
+    <w:charset w:val="02"/>
+    <w:family w:val="roman"/>
+    <w:pitch w:val="variable"/>
+    <w:sig w:usb0="00000000" w:usb1="10000000" w:usb2="00000000" w:usb3="00000000" w:csb0="80000000" w:csb1="00000000"/>
+  </w:font>
+  <w:font w:name="Courier New">
+    <w:panose1 w:val="02070309020205020404"/>
+    <w:charset w:val="00"/>
+    <w:family w:val="modern"/>
+    <w:pitch w:val="fixed"/>
+    <w:sig w:usb0="E0002EFF" w:usb1="C0007843" w:usb2="00000009" w:usb3="00000000" w:csb0="000001FF" w:csb1="00000000"/>
+  </w:font>
+  <w:font w:name="Wingdings">
+    <w:panose1 w:val="05000000000000000000"/>
+    <w:charset w:val="02"/>
+    <w:family w:val="auto"/>
+    <w:pitch w:val="variable"/>
+    <w:sig w:usb0="00000000" w:usb1="10000000" w:usb2="00000000" w:usb3="00000000" w:csb0="80000000" w:csb1="00000000"/>
+  </w:font>
+  <w:font w:name="Aptos">
+    <w:charset w:val="00"/>
+    <w:family w:val="swiss"/>
+    <w:pitch w:val="variable"/>
+    <w:sig w:usb0="20000287" w:usb1="00000003" w:usb2="00000000" w:usb3="00000000" w:csb0="0000019F" w:csb1="00000000"/>
+  </w:font>
+  <w:font w:name="Aptos Display">
+    <w:charset w:val="00"/>
+    <w:family w:val="swiss"/>
+    <w:pitch w:val="variable"/>
+    <w:sig w:usb0="20000287" w:usb1="00000003" w:usb2="00000000" w:usb3="00000000" w:csb0="0000019F" w:csb1="00000000"/>
+  </w:font>
+  <w:font w:name="Arial">
+    <w:panose1 w:val="020B0604020202020204"/>
+    <w:charset w:val="00"/>
+    <w:family w:val="swiss"/>
+    <w:pitch w:val="variable"/>
+    <w:sig w:usb0="E0002EFF" w:usb1="C000785B" w:usb2="00000009" w:usb3="00000000" w:csb0="000001FF" w:csb1="00000000"/>
+  </w:font>
+  <w:font w:name="Arial Unicode MS">
+    <w:panose1 w:val="020B0604020202020204"/>
+    <w:charset w:val="80"/>
+    <w:family w:val="swiss"/>
+    <w:pitch w:val="variable"/>
+    <w:sig w:usb0="F7FFAFFF" w:usb1="E9DFFFFF" w:usb2="0000003F" w:usb3="00000000" w:csb0="003F01FF" w:csb1="00000000"/>
+  </w:font>
+  <w:font w:name="Cambria Math">
+    <w:panose1 w:val="02040503050406030204"/>
+    <w:charset w:val="00"/>
+    <w:family w:val="roman"/>
+    <w:pitch w:val="variable"/>
+    <w:sig w:usb0="E00006FF" w:usb1="420024FF" w:usb2="02000000" w:usb3="00000000" w:csb0="0000019F" w:csb1="00000000"/>
+  </w:font>
+</w:fonts>
+</file>
+
+<file path=word/glossary/settings.xml><?xml version="1.0" encoding="utf-8"?>
+<w:settings xmlns:mc="http://schemas.openxmlformats.org/markup-compatibility/2006" xmlns:o="urn:schemas-microsoft-com:office:office" xmlns:r="http://schemas.openxmlformats.org/officeDocument/2006/relationships" xmlns:m="http://schemas.openxmlformats.org/officeDocument/2006/math" xmlns:v="urn:schemas-microsoft-com:vml" xmlns:w10="urn:schemas-microsoft-com:office:word" xmlns:w="http://schemas.openxmlformats.org/wordprocessingml/2006/main" xmlns:w14="http://schemas.microsoft.com/office/word/2010/wordml" xmlns:w15="http://schemas.microsoft.com/office/word/2012/wordml" xmlns:w16cex="http://schemas.microsoft.com/office/word/2018/wordml/cex" xmlns:w16cid="http://schemas.microsoft.com/office/word/2016/wordml/cid" xmlns:w16="http://schemas.microsoft.com/office/word/2018/wordml" xmlns:w16du="http://schemas.microsoft.com/office/word/2023/wordml/word16du" xmlns:w16sdtdh="http://schemas.microsoft.com/office/word/2020/wordml/sdtdatahash" xmlns:w16se="http://schemas.microsoft.com/office/word/2015/wordml/symex" xmlns:sl="http://schemas.openxmlformats.org/schemaLibrary/2006/main" mc:Ignorable="w14 w15 w16se w16cid w16 w16cex w16sdtdh w16du">
+  <w:view w:val="normal"/>
+  <w:defaultTabStop w:val="720"/>
+  <w:characterSpacingControl w:val="doNotCompress"/>
+  <w:compat>
+    <w:useFELayout/>
+    <w:compatSetting w:name="compatibilityMode" w:uri="http://schemas.microsoft.com/office/word" w:val="15"/>
+    <w:compatSetting w:name="overrideTableStyleFontSizeAndJustification" w:uri="http://schemas.microsoft.com/office/word" w:val="1"/>
+    <w:compatSetting w:name="enableOpenTypeFeatures" w:uri="http://schemas.microsoft.com/office/word" w:val="1"/>
+    <w:compatSetting w:name="doNotFlipMirrorIndents" w:uri="http://schemas.microsoft.com/office/word" w:val="1"/>
+    <w:compatSetting w:name="differentiateMultirowTableHeaders" w:uri="http://schemas.microsoft.com/office/word" w:val="1"/>
+    <w:compatSetting w:name="useWord2013TrackBottomHyphenation" w:uri="http://schemas.microsoft.com/office/word" w:val="0"/>
+  </w:compat>
+  <w:rsids>
+    <w:rsidRoot w:val="00791701"/>
+    <w:rsid w:val="00791701"/>
+    <w:rsid w:val="00C53591"/>
+  </w:rsids>
+  <m:mathPr>
+    <m:mathFont m:val="Cambria Math"/>
+    <m:brkBin m:val="before"/>
+    <m:brkBinSub m:val="--"/>
+    <m:smallFrac m:val="0"/>
+    <m:dispDef/>
+    <m:lMargin m:val="0"/>
+    <m:rMargin m:val="0"/>
+    <m:defJc m:val="centerGroup"/>
+    <m:wrapIndent m:val="1440"/>
+    <m:intLim m:val="subSup"/>
+    <m:naryLim m:val="undOvr"/>
+  </m:mathPr>
+  <w:themeFontLang w:val="en-US"/>
+  <w:clrSchemeMapping w:bg1="light1" w:t1="dark1" w:bg2="light2" w:t2="dark2" w:accent1="accent1" w:accent2="accent2" w:accent3="accent3" w:accent4="accent4" w:accent5="accent5" w:accent6="accent6" w:hyperlink="hyperlink" w:followedHyperlink="followedHyperlink"/>
+  <w:decimalSymbol w:val="."/>
+  <w:listSeparator w:val=","/>
+  <w15:chartTrackingRefBased/>
+</w:settings>
+</file>
+
+<file path=word/glossary/styles.xml><?xml version="1.0" encoding="utf-8"?>
+<w:styles xmlns:mc="http://schemas.openxmlformats.org/markup-compatibility/2006" xmlns:r="http://schemas.openxmlformats.org/officeDocument/2006/relationships" xmlns:w="http://schemas.openxmlformats.org/wordprocessingml/2006/main" xmlns:w14="http://schemas.microsoft.com/office/word/2010/wordml" xmlns:w15="http://schemas.microsoft.com/office/word/2012/wordml" xmlns:w16cex="http://schemas.microsoft.com/office/word/2018/wordml/cex" xmlns:w16cid="http://schemas.microsoft.com/office/word/2016/wordml/cid" xmlns:w16="http://schemas.microsoft.com/office/word/2018/wordml" xmlns:w16du="http://schemas.microsoft.com/office/word/2023/wordml/word16du" xmlns:w16sdtdh="http://schemas.microsoft.com/office/word/2020/wordml/sdtdatahash" xmlns:w16se="http://schemas.microsoft.com/office/word/2015/wordml/symex" mc:Ignorable="w14 w15 w16se w16cid w16 w16cex w16sdtdh w16du">
+  <w:docDefaults>
+    <w:rPrDefault>
+      <w:rPr>
+        <w:rFonts w:asciiTheme="minorHAnsi" w:eastAsiaTheme="minorEastAsia" w:hAnsiTheme="minorHAnsi" w:cstheme="minorBidi"/>
+        <w:kern w:val="2"/>
+        <w:sz w:val="24"/>
+        <w:szCs w:val="24"/>
+        <w:lang w:val="en-US" w:eastAsia="en-US" w:bidi="ar-SA"/>
+        <w14:ligatures w14:val="standardContextual"/>
+      </w:rPr>
+    </w:rPrDefault>
+    <w:pPrDefault>
+      <w:pPr>
+        <w:spacing w:after="160" w:line="278" w:lineRule="auto"/>
+      </w:pPr>
+    </w:pPrDefault>
+  </w:docDefaults>
+  <w:latentStyles w:defLockedState="0" w:defUIPriority="99" w:defSemiHidden="0" w:defUnhideWhenUsed="0" w:defQFormat="0" w:count="376">
+    <w:lsdException w:name="Normal" w:uiPriority="0" w:qFormat="1"/>
+    <w:lsdException w:name="heading 1" w:uiPriority="9" w:qFormat="1"/>
+    <w:lsdException w:name="heading 2" w:semiHidden="1" w:uiPriority="9" w:unhideWhenUsed="1" w:qFormat="1"/>
+    <w:lsdException w:name="heading 3" w:semiHidden="1" w:uiPriority="9" w:unhideWhenUsed="1" w:qFormat="1"/>
+    <w:lsdException w:name="heading 4" w:semiHidden="1" w:uiPriority="9" w:unhideWhenUsed="1" w:qFormat="1"/>
+    <w:lsdException w:name="heading 5" w:semiHidden="1" w:uiPriority="9" w:unhideWhenUsed="1" w:qFormat="1"/>
+    <w:lsdException w:name="heading 6" w:semiHidden="1" w:uiPriority="9" w:unhideWhenUsed="1" w:qFormat="1"/>
+    <w:lsdException w:name="heading 7" w:semiHidden="1" w:uiPriority="9" w:unhideWhenUsed="1" w:qFormat="1"/>
+    <w:lsdException w:name="heading 8" w:semiHidden="1" w:uiPriority="9" w:unhideWhenUsed="1" w:qFormat="1"/>
+    <w:lsdException w:name="heading 9" w:semiHidden="1" w:uiPriority="9" w:unhideWhenUsed="1" w:qFormat="1"/>
+    <w:lsdException w:name="index 1" w:semiHidden="1" w:unhideWhenUsed="1"/>
+    <w:lsdException w:name="index 2" w:semiHidden="1" w:unhideWhenUsed="1"/>
+    <w:lsdException w:name="index 3" w:semiHidden="1" w:unhideWhenUsed="1"/>
+    <w:lsdException w:name="index 4" w:semiHidden="1" w:unhideWhenUsed="1"/>
+    <w:lsdException w:name="index 5" w:semiHidden="1" w:unhideWhenUsed="1"/>
+    <w:lsdException w:name="index 6" w:semiHidden="1" w:unhideWhenUsed="1"/>
+    <w:lsdException w:name="index 7" w:semiHidden="1" w:unhideWhenUsed="1"/>
+    <w:lsdException w:name="index 8" w:semiHidden="1" w:unhideWhenUsed="1"/>
+    <w:lsdException w:name="index 9" w:semiHidden="1" w:unhideWhenUsed="1"/>
+    <w:lsdException w:name="toc 1" w:semiHidden="1" w:uiPriority="39" w:unhideWhenUsed="1"/>
+    <w:lsdException w:name="toc 2" w:semiHidden="1" w:uiPriority="39" w:unhideWhenUsed="1"/>
+    <w:lsdException w:name="toc 3" w:semiHidden="1" w:uiPriority="39" w:unhideWhenUsed="1"/>
+    <w:lsdException w:name="toc 4" w:semiHidden="1" w:uiPriority="39" w:unhideWhenUsed="1"/>
+    <w:lsdException w:name="toc 5" w:semiHidden="1" w:uiPriority="39" w:unhideWhenUsed="1"/>
+    <w:lsdException w:name="toc 6" w:semiHidden="1" w:uiPriority="39" w:unhideWhenUsed="1"/>
+    <w:lsdException w:name="toc 7" w:semiHidden="1" w:uiPriority="39" w:unhideWhenUsed="1"/>
+    <w:lsdException w:name="toc 8" w:semiHidden="1" w:uiPriority="39" w:unhideWhenUsed="1"/>
+    <w:lsdException w:name="toc 9" w:semiHidden="1" w:uiPriority="39" w:unhideWhenUsed="1"/>
+    <w:lsdException w:name="Normal Indent" w:semiHidden="1" w:unhideWhenUsed="1"/>
+    <w:lsdException w:name="footnote text" w:semiHidden="1" w:unhideWhenUsed="1"/>
+    <w:lsdException w:name="annotation text" w:semiHidden="1" w:unhideWhenUsed="1"/>
+    <w:lsdException w:name="header" w:semiHidden="1" w:unhideWhenUsed="1"/>
+    <w:lsdException w:name="footer" w:semiHidden="1" w:unhideWhenUsed="1"/>
+    <w:lsdException w:name="index heading" w:semiHidden="1" w:unhideWhenUsed="1"/>
+    <w:lsdException w:name="caption" w:semiHidden="1" w:uiPriority="35" w:unhideWhenUsed="1" w:qFormat="1"/>
+    <w:lsdException w:name="table of figures" w:semiHidden="1" w:unhideWhenUsed="1"/>
+    <w:lsdException w:name="envelope address" w:semiHidden="1" w:unhideWhenUsed="1"/>
+    <w:lsdException w:name="envelope return" w:semiHidden="1" w:unhideWhenUsed="1"/>
+    <w:lsdException w:name="footnote reference" w:semiHidden="1" w:unhideWhenUsed="1"/>
+    <w:lsdException w:name="annotation reference" w:semiHidden="1" w:unhideWhenUsed="1"/>
+    <w:lsdException w:name="line number" w:semiHidden="1" w:unhideWhenUsed="1"/>
+    <w:lsdException w:name="page number" w:semiHidden="1" w:unhideWhenUsed="1"/>
+    <w:lsdException w:name="endnote reference" w:semiHidden="1" w:unhideWhenUsed="1"/>
+    <w:lsdException w:name="endnote text" w:semiHidden="1" w:unhideWhenUsed="1"/>
+    <w:lsdException w:name="table of authorities" w:semiHidden="1" w:unhideWhenUsed="1"/>
+    <w:lsdException w:name="macro" w:semiHidden="1" w:unhideWhenUsed="1"/>
+    <w:lsdException w:name="toa heading" w:semiHidden="1" w:unhideWhenUsed="1"/>
+    <w:lsdException w:name="List" w:semiHidden="1" w:unhideWhenUsed="1"/>
+    <w:lsdException w:name="List Bullet" w:semiHidden="1" w:unhideWhenUsed="1"/>
+    <w:lsdException w:name="List Number" w:semiHidden="1" w:unhideWhenUsed="1"/>
+    <w:lsdException w:name="List 2" w:semiHidden="1" w:unhideWhenUsed="1"/>
+    <w:lsdException w:name="List 3" w:semiHidden="1" w:unhideWhenUsed="1"/>
+    <w:lsdException w:name="List 4" w:semiHidden="1" w:unhideWhenUsed="1"/>
+    <w:lsdException w:name="List 5" w:semiHidden="1" w:unhideWhenUsed="1"/>
+    <w:lsdException w:name="List Bullet 2" w:semiHidden="1" w:unhideWhenUsed="1"/>
+    <w:lsdException w:name="List Bullet 3" w:semiHidden="1" w:unhideWhenUsed="1"/>
+    <w:lsdException w:name="List Bullet 4" w:semiHidden="1" w:unhideWhenUsed="1"/>
+    <w:lsdException w:name="List Bullet 5" w:semiHidden="1" w:unhideWhenUsed="1"/>
+    <w:lsdException w:name="List Number 2" w:semiHidden="1" w:unhideWhenUsed="1"/>
+    <w:lsdException w:name="List Number 3" w:semiHidden="1" w:unhideWhenUsed="1"/>
+    <w:lsdException w:name="List Number 4" w:semiHidden="1" w:unhideWhenUsed="1"/>
+    <w:lsdException w:name="List Number 5" w:semiHidden="1" w:unhideWhenUsed="1"/>
+    <w:lsdException w:name="Title" w:uiPriority="10" w:qFormat="1"/>
+    <w:lsdException w:name="Closing" w:semiHidden="1" w:unhideWhenUsed="1"/>
+    <w:lsdException w:name="Signature" w:semiHidden="1" w:unhideWhenUsed="1"/>
+    <w:lsdException w:name="Default Paragraph Font" w:semiHidden="1" w:uiPriority="1" w:unhideWhenUsed="1"/>
+    <w:lsdException w:name="Body Text" w:semiHidden="1" w:unhideWhenUsed="1"/>
+    <w:lsdException w:name="Body Text Indent" w:semiHidden="1" w:unhideWhenUsed="1"/>
+    <w:lsdException w:name="List Continue" w:semiHidden="1" w:unhideWhenUsed="1"/>
+    <w:lsdException w:name="List Continue 2" w:semiHidden="1" w:unhideWhenUsed="1"/>
+    <w:lsdException w:name="List Continue 3" w:semiHidden="1" w:unhideWhenUsed="1"/>
+    <w:lsdException w:name="List Continue 4" w:semiHidden="1" w:unhideWhenUsed="1"/>
+    <w:lsdException w:name="List Continue 5" w:semiHidden="1" w:unhideWhenUsed="1"/>
+    <w:lsdException w:name="Message Header" w:semiHidden="1" w:unhideWhenUsed="1"/>
+    <w:lsdException w:name="Subtitle" w:uiPriority="11" w:qFormat="1"/>
+    <w:lsdException w:name="Salutation" w:semiHidden="1" w:unhideWhenUsed="1"/>
+    <w:lsdException w:name="Date" w:semiHidden="1" w:unhideWhenUsed="1"/>
+    <w:lsdException w:name="Body Text First Indent" w:semiHidden="1" w:unhideWhenUsed="1"/>
+    <w:lsdException w:name="Body Text First Indent 2" w:semiHidden="1" w:unhideWhenUsed="1"/>
+    <w:lsdException w:name="Note Heading" w:semiHidden="1" w:unhideWhenUsed="1"/>
+    <w:lsdException w:name="Body Text 2" w:semiHidden="1" w:unhideWhenUsed="1"/>
+    <w:lsdException w:name="Body Text 3" w:semiHidden="1" w:unhideWhenUsed="1"/>
+    <w:lsdException w:name="Body Text Indent 2" w:semiHidden="1" w:unhideWhenUsed="1"/>
+    <w:lsdException w:name="Body Text Indent 3" w:semiHidden="1" w:unhideWhenUsed="1"/>
+    <w:lsdException w:name="Block Text" w:semiHidden="1" w:unhideWhenUsed="1"/>
+    <w:lsdException w:name="Hyperlink" w:semiHidden="1" w:unhideWhenUsed="1"/>
+    <w:lsdException w:name="FollowedHyperlink" w:semiHidden="1" w:unhideWhenUsed="1"/>
+    <w:lsdException w:name="Strong" w:uiPriority="22" w:qFormat="1"/>
+    <w:lsdException w:name="Emphasis" w:uiPriority="20" w:qFormat="1"/>
+    <w:lsdException w:name="Document Map" w:semiHidden="1" w:unhideWhenUsed="1"/>
+    <w:lsdException w:name="Plain Text" w:semiHidden="1" w:unhideWhenUsed="1"/>
+    <w:lsdException w:name="E-mail Signature" w:semiHidden="1" w:unhideWhenUsed="1"/>
+    <w:lsdException w:name="HTML Top of Form" w:semiHidden="1" w:unhideWhenUsed="1"/>
+    <w:lsdException w:name="HTML Bottom of Form" w:semiHidden="1" w:unhideWhenUsed="1"/>
+    <w:lsdException w:name="Normal (Web)" w:semiHidden="1" w:unhideWhenUsed="1"/>
+    <w:lsdException w:name="HTML Acronym" w:semiHidden="1" w:unhideWhenUsed="1"/>
+    <w:lsdException w:name="HTML Address" w:semiHidden="1" w:unhideWhenUsed="1"/>
+    <w:lsdException w:name="HTML Cite" w:semiHidden="1" w:unhideWhenUsed="1"/>
+    <w:lsdException w:name="HTML Code" w:semiHidden="1" w:unhideWhenUsed="1"/>
+    <w:lsdException w:name="HTML Definition" w:semiHidden="1" w:unhideWhenUsed="1"/>
+    <w:lsdException w:name="HTML Keyboard" w:semiHidden="1" w:unhideWhenUsed="1"/>
+    <w:lsdException w:name="HTML Preformatted" w:semiHidden="1" w:unhideWhenUsed="1"/>
+    <w:lsdException w:name="HTML Sample" w:semiHidden="1" w:unhideWhenUsed="1"/>
+    <w:lsdException w:name="HTML Typewriter" w:semiHidden="1" w:unhideWhenUsed="1"/>
+    <w:lsdException w:name="HTML Variable" w:semiHidden="1" w:unhideWhenUsed="1"/>
+    <w:lsdException w:name="Normal Table" w:semiHidden="1" w:unhideWhenUsed="1"/>
+    <w:lsdException w:name="annotation subject" w:semiHidden="1" w:unhideWhenUsed="1"/>
+    <w:lsdException w:name="No List" w:semiHidden="1" w:unhideWhenUsed="1"/>
+    <w:lsdException w:name="Outline List 1" w:semiHidden="1" w:unhideWhenUsed="1"/>
+    <w:lsdException w:name="Outline List 2" w:semiHidden="1" w:unhideWhenUsed="1"/>
+    <w:lsdException w:name="Outline List 3" w:semiHidden="1" w:unhideWhenUsed="1"/>
+    <w:lsdException w:name="Table Simple 1" w:semiHidden="1" w:unhideWhenUsed="1"/>
+    <w:lsdException w:name="Table Simple 2" w:semiHidden="1" w:unhideWhenUsed="1"/>
+    <w:lsdException w:name="Table Simple 3" w:semiHidden="1" w:unhideWhenUsed="1"/>
+    <w:lsdException w:name="Table Classic 1" w:semiHidden="1" w:unhideWhenUsed="1"/>
+    <w:lsdException w:name="Table Classic 2" w:semiHidden="1" w:unhideWhenUsed="1"/>
+    <w:lsdException w:name="Table Classic 3" w:semiHidden="1" w:unhideWhenUsed="1"/>
+    <w:lsdException w:name="Table Classic 4" w:semiHidden="1" w:unhideWhenUsed="1"/>
+    <w:lsdException w:name="Table Colorful 1" w:semiHidden="1" w:unhideWhenUsed="1"/>
+    <w:lsdException w:name="Table Colorful 2" w:semiHidden="1" w:unhideWhenUsed="1"/>
+    <w:lsdException w:name="Table Colorful 3" w:semiHidden="1" w:unhideWhenUsed="1"/>
+    <w:lsdException w:name="Table Columns 1" w:semiHidden="1" w:unhideWhenUsed="1"/>
+    <w:lsdException w:name="Table Columns 2" w:semiHidden="1" w:unhideWhenUsed="1"/>
+    <w:lsdException w:name="Table Columns 3" w:semiHidden="1" w:unhideWhenUsed="1"/>
+    <w:lsdException w:name="Table Columns 4" w:semiHidden="1" w:unhideWhenUsed="1"/>
+    <w:lsdException w:name="Table Columns 5" w:semiHidden="1" w:unhideWhenUsed="1"/>
+    <w:lsdException w:name="Table Grid 1" w:semiHidden="1" w:unhideWhenUsed="1"/>
+    <w:lsdException w:name="Table Grid 2" w:semiHidden="1" w:unhideWhenUsed="1"/>
+    <w:lsdException w:name="Table Grid 3" w:semiHidden="1" w:unhideWhenUsed="1"/>
+    <w:lsdException w:name="Table Grid 4" w:semiHidden="1" w:unhideWhenUsed="1"/>
+    <w:lsdException w:name="Table Grid 5" w:semiHidden="1" w:unhideWhenUsed="1"/>
+    <w:lsdException w:name="Table Grid 6" w:semiHidden="1" w:unhideWhenUsed="1"/>
+    <w:lsdException w:name="Table Grid 7" w:semiHidden="1" w:unhideWhenUsed="1"/>
+    <w:lsdException w:name="Table Grid 8" w:semiHidden="1" w:unhideWhenUsed="1"/>
+    <w:lsdException w:name="Table List 1" w:semiHidden="1" w:unhideWhenUsed="1"/>
+    <w:lsdException w:name="Table List 2" w:semiHidden="1" w:unhideWhenUsed="1"/>
+    <w:lsdException w:name="Table List 3" w:semiHidden="1" w:unhideWhenUsed="1"/>
+    <w:lsdException w:name="Table List 4" w:semiHidden="1" w:unhideWhenUsed="1"/>
+    <w:lsdException w:name="Table List 5" w:semiHidden="1" w:unhideWhenUsed="1"/>
+    <w:lsdException w:name="Table List 6" w:semiHidden="1" w:unhideWhenUsed="1"/>
+    <w:lsdException w:name="Table List 7" w:semiHidden="1" w:unhideWhenUsed="1"/>
+    <w:lsdException w:name="Table List 8" w:semiHidden="1" w:unhideWhenUsed="1"/>
+    <w:lsdException w:name="Table 3D effects 1" w:semiHidden="1" w:unhideWhenUsed="1"/>
+    <w:lsdException w:name="Table 3D effects 2" w:semiHidden="1" w:unhideWhenUsed="1"/>
+    <w:lsdException w:name="Table 3D effects 3" w:semiHidden="1" w:unhideWhenUsed="1"/>
+    <w:lsdException w:name="Table Contemporary" w:semiHidden="1" w:unhideWhenUsed="1"/>
+    <w:lsdException w:name="Table Elegant" w:semiHidden="1" w:unhideWhenUsed="1"/>
+    <w:lsdException w:name="Table Professional" w:semiHidden="1" w:unhideWhenUsed="1"/>
+    <w:lsdException w:name="Table Subtle 1" w:semiHidden="1" w:unhideWhenUsed="1"/>
+    <w:lsdException w:name="Table Subtle 2" w:semiHidden="1" w:unhideWhenUsed="1"/>
+    <w:lsdException w:name="Table Web 1" w:semiHidden="1" w:unhideWhenUsed="1"/>
+    <w:lsdException w:name="Table Web 2" w:semiHidden="1" w:unhideWhenUsed="1"/>
+    <w:lsdException w:name="Table Web 3" w:semiHidden="1" w:unhideWhenUsed="1"/>
+    <w:lsdException w:name="Balloon Text" w:semiHidden="1" w:unhideWhenUsed="1"/>
+    <w:lsdException w:name="Table Grid" w:uiPriority="39"/>
+    <w:lsdException w:name="Table Theme" w:semiHidden="1" w:unhideWhenUsed="1"/>
+    <w:lsdException w:name="Placeholder Text" w:semiHidden="1"/>
+    <w:lsdException w:name="No Spacing" w:uiPriority="1" w:qFormat="1"/>
+    <w:lsdException w:name="Light Shading" w:uiPriority="60"/>
+    <w:lsdException w:name="Light List" w:uiPriority="61"/>
+    <w:lsdException w:name="Light Grid" w:uiPriority="62"/>
+    <w:lsdException w:name="Medium Shading 1" w:uiPriority="63"/>
+    <w:lsdException w:name="Medium Shading 2" w:uiPriority="64"/>
+    <w:lsdException w:name="Medium List 1" w:uiPriority="65"/>
+    <w:lsdException w:name="Medium List 2" w:uiPriority="66"/>
+    <w:lsdException w:name="Medium Grid 1" w:uiPriority="67"/>
+    <w:lsdException w:name="Medium Grid 2" w:uiPriority="68"/>
+    <w:lsdException w:name="Medium Grid 3" w:uiPriority="69"/>
+    <w:lsdException w:name="Dark List" w:uiPriority="70"/>
+    <w:lsdException w:name="Colorful Shading" w:uiPriority="71"/>
+    <w:lsdException w:name="Colorful List" w:uiPriority="72"/>
+    <w:lsdException w:name="Colorful Grid" w:uiPriority="73"/>
+    <w:lsdException w:name="Light Shading Accent 1" w:uiPriority="60"/>
+    <w:lsdException w:name="Light List Accent 1" w:uiPriority="61"/>
+    <w:lsdException w:name="Light Grid Accent 1" w:uiPriority="62"/>
+    <w:lsdException w:name="Medium Shading 1 Accent 1" w:uiPriority="63"/>
+    <w:lsdException w:name="Medium Shading 2 Accent 1" w:uiPriority="64"/>
+    <w:lsdException w:name="Medium List 1 Accent 1" w:uiPriority="65"/>
+    <w:lsdException w:name="Revision" w:semiHidden="1"/>
+    <w:lsdException w:name="List Paragraph" w:uiPriority="34" w:qFormat="1"/>
+    <w:lsdException w:name="Quote" w:uiPriority="29" w:qFormat="1"/>
+    <w:lsdException w:name="Intense Quote" w:uiPriority="30" w:qFormat="1"/>
+    <w:lsdException w:name="Medium List 2 Accent 1" w:uiPriority="66"/>
+    <w:lsdException w:name="Medium Grid 1 Accent 1" w:uiPriority="67"/>
+    <w:lsdException w:name="Medium Grid 2 Accent 1" w:uiPriority="68"/>
+    <w:lsdException w:name="Medium Grid 3 Accent 1" w:uiPriority="69"/>
+    <w:lsdException w:name="Dark List Accent 1" w:uiPriority="70"/>
+    <w:lsdException w:name="Colorful Shading Accent 1" w:uiPriority="71"/>
+    <w:lsdException w:name="Colorful List Accent 1" w:uiPriority="72"/>
+    <w:lsdException w:name="Colorful Grid Accent 1" w:uiPriority="73"/>
+    <w:lsdException w:name="Light Shading Accent 2" w:uiPriority="60"/>
+    <w:lsdException w:name="Light List Accent 2" w:uiPriority="61"/>
+    <w:lsdException w:name="Light Grid Accent 2" w:uiPriority="62"/>
+    <w:lsdException w:name="Medium Shading 1 Accent 2" w:uiPriority="63"/>
+    <w:lsdException w:name="Medium Shading 2 Accent 2" w:uiPriority="64"/>
+    <w:lsdException w:name="Medium List 1 Accent 2" w:uiPriority="65"/>
+    <w:lsdException w:name="Medium List 2 Accent 2" w:uiPriority="66"/>
+    <w:lsdException w:name="Medium Grid 1 Accent 2" w:uiPriority="67"/>
+    <w:lsdException w:name="Medium Grid 2 Accent 2" w:uiPriority="68"/>
+    <w:lsdException w:name="Medium Grid 3 Accent 2" w:uiPriority="69"/>
+    <w:lsdException w:name="Dark List Accent 2" w:uiPriority="70"/>
+    <w:lsdException w:name="Colorful Shading Accent 2" w:uiPriority="71"/>
+    <w:lsdException w:name="Colorful List Accent 2" w:uiPriority="72"/>
+    <w:lsdException w:name="Colorful Grid Accent 2" w:uiPriority="73"/>
+    <w:lsdException w:name="Light Shading Accent 3" w:uiPriority="60"/>
+    <w:lsdException w:name="Light List Accent 3" w:uiPriority="61"/>
+    <w:lsdException w:name="Light Grid Accent 3" w:uiPriority="62"/>
+    <w:lsdException w:name="Medium Shading 1 Accent 3" w:uiPriority="63"/>
+    <w:lsdException w:name="Medium Shading 2 Accent 3" w:uiPriority="64"/>
+    <w:lsdException w:name="Medium List 1 Accent 3" w:uiPriority="65"/>
+    <w:lsdException w:name="Medium List 2 Accent 3" w:uiPriority="66"/>
+    <w:lsdException w:name="Medium Grid 1 Accent 3" w:uiPriority="67"/>
+    <w:lsdException w:name="Medium Grid 2 Accent 3" w:uiPriority="68"/>
+    <w:lsdException w:name="Medium Grid 3 Accent 3" w:uiPriority="69"/>
+    <w:lsdException w:name="Dark List Accent 3" w:uiPriority="70"/>
+    <w:lsdException w:name="Colorful Shading Accent 3" w:uiPriority="71"/>
+    <w:lsdException w:name="Colorful List Accent 3" w:uiPriority="72"/>
+    <w:lsdException w:name="Colorful Grid Accent 3" w:uiPriority="73"/>
+    <w:lsdException w:name="Light Shading Accent 4" w:uiPriority="60"/>
+    <w:lsdException w:name="Light List Accent 4" w:uiPriority="61"/>
+    <w:lsdException w:name="Light Grid Accent 4" w:uiPriority="62"/>
+    <w:lsdException w:name="Medium Shading 1 Accent 4" w:uiPriority="63"/>
+    <w:lsdException w:name="Medium Shading 2 Accent 4" w:uiPriority="64"/>
+    <w:lsdException w:name="Medium List 1 Accent 4" w:uiPriority="65"/>
+    <w:lsdException w:name="Medium List 2 Accent 4" w:uiPriority="66"/>
+    <w:lsdException w:name="Medium Grid 1 Accent 4" w:uiPriority="67"/>
+    <w:lsdException w:name="Medium Grid 2 Accent 4" w:uiPriority="68"/>
+    <w:lsdException w:name="Medium Grid 3 Accent 4" w:uiPriority="69"/>
+    <w:lsdException w:name="Dark List Accent 4" w:uiPriority="70"/>
+    <w:lsdException w:name="Colorful Shading Accent 4" w:uiPriority="71"/>
+    <w:lsdException w:name="Colorful List Accent 4" w:uiPriority="72"/>
+    <w:lsdException w:name="Colorful Grid Accent 4" w:uiPriority="73"/>
+    <w:lsdException w:name="Light Shading Accent 5" w:uiPriority="60"/>
+    <w:lsdException w:name="Light List Accent 5" w:uiPriority="61"/>
+    <w:lsdException w:name="Light Grid Accent 5" w:uiPriority="62"/>
+    <w:lsdException w:name="Medium Shading 1 Accent 5" w:uiPriority="63"/>
+    <w:lsdException w:name="Medium Shading 2 Accent 5" w:uiPriority="64"/>
+    <w:lsdException w:name="Medium List 1 Accent 5" w:uiPriority="65"/>
+    <w:lsdException w:name="Medium List 2 Accent 5" w:uiPriority="66"/>
+    <w:lsdException w:name="Medium Grid 1 Accent 5" w:uiPriority="67"/>
+    <w:lsdException w:name="Medium Grid 2 Accent 5" w:uiPriority="68"/>
+    <w:lsdException w:name="Medium Grid 3 Accent 5" w:uiPriority="69"/>
+    <w:lsdException w:name="Dark List Accent 5" w:uiPriority="70"/>
+    <w:lsdException w:name="Colorful Shading Accent 5" w:uiPriority="71"/>
+    <w:lsdException w:name="Colorful List Accent 5" w:uiPriority="72"/>
+    <w:lsdException w:name="Colorful Grid Accent 5" w:uiPriority="73"/>
+    <w:lsdException w:name="Light Shading Accent 6" w:uiPriority="60"/>
+    <w:lsdException w:name="Light List Accent 6" w:uiPriority="61"/>
+    <w:lsdException w:name="Light Grid Accent 6" w:uiPriority="62"/>
+    <w:lsdException w:name="Medium Shading 1 Accent 6" w:uiPriority="63"/>
+    <w:lsdException w:name="Medium Shading 2 Accent 6" w:uiPriority="64"/>
+    <w:lsdException w:name="Medium List 1 Accent 6" w:uiPriority="65"/>
+    <w:lsdException w:name="Medium List 2 Accent 6" w:uiPriority="66"/>
+    <w:lsdException w:name="Medium Grid 1 Accent 6" w:uiPriority="67"/>
+    <w:lsdException w:name="Medium Grid 2 Accent 6" w:uiPriority="68"/>
+    <w:lsdException w:name="Medium Grid 3 Accent 6" w:uiPriority="69"/>
+    <w:lsdException w:name="Dark List Accent 6" w:uiPriority="70"/>
+    <w:lsdException w:name="Colorful Shading Accent 6" w:uiPriority="71"/>
+    <w:lsdException w:name="Colorful List Accent 6" w:uiPriority="72"/>
+    <w:lsdException w:name="Colorful Grid Accent 6" w:uiPriority="73"/>
+    <w:lsdException w:name="Subtle Emphasis" w:uiPriority="19" w:qFormat="1"/>
+    <w:lsdException w:name="Intense Emphasis" w:uiPriority="21" w:qFormat="1"/>
+    <w:lsdException w:name="Subtle Reference" w:uiPriority="31" w:qFormat="1"/>
+    <w:lsdException w:name="Intense Reference" w:uiPriority="32" w:qFormat="1"/>
+    <w:lsdException w:name="Book Title" w:uiPriority="33" w:qFormat="1"/>
+    <w:lsdException w:name="Bibliography" w:semiHidden="1" w:uiPriority="37" w:unhideWhenUsed="1"/>
+    <w:lsdException w:name="TOC Heading" w:semiHidden="1" w:uiPriority="39" w:unhideWhenUsed="1" w:qFormat="1"/>
+    <w:lsdException w:name="Plain Table 1" w:uiPriority="41"/>
+    <w:lsdException w:name="Plain Table 2" w:uiPriority="42"/>
+    <w:lsdException w:name="Plain Table 3" w:uiPriority="43"/>
+    <w:lsdException w:name="Plain Table 4" w:uiPriority="44"/>
+    <w:lsdException w:name="Plain Table 5" w:uiPriority="45"/>
+    <w:lsdException w:name="Grid Table Light" w:uiPriority="40"/>
+    <w:lsdException w:name="Grid Table 1 Light" w:uiPriority="46"/>
+    <w:lsdException w:name="Grid Table 2" w:uiPriority="47"/>
+    <w:lsdException w:name="Grid Table 3" w:uiPriority="48"/>
+    <w:lsdException w:name="Grid Table 4" w:uiPriority="49"/>
+    <w:lsdException w:name="Grid Table 5 Dark" w:uiPriority="50"/>
+    <w:lsdException w:name="Grid Table 6 Colorful" w:uiPriority="51"/>
+    <w:lsdException w:name="Grid Table 7 Colorful" w:uiPriority="52"/>
+    <w:lsdException w:name="Grid Table 1 Light Accent 1" w:uiPriority="46"/>
+    <w:lsdException w:name="Grid Table 2 Accent 1" w:uiPriority="47"/>
+    <w:lsdException w:name="Grid Table 3 Accent 1" w:uiPriority="48"/>
+    <w:lsdException w:name="Grid Table 4 Accent 1" w:uiPriority="49"/>
+    <w:lsdException w:name="Grid Table 5 Dark Accent 1" w:uiPriority="50"/>
+    <w:lsdException w:name="Grid Table 6 Colorful Accent 1" w:uiPriority="51"/>
+    <w:lsdException w:name="Grid Table 7 Colorful Accent 1" w:uiPriority="52"/>
+    <w:lsdException w:name="Grid Table 1 Light Accent 2" w:uiPriority="46"/>
+    <w:lsdException w:name="Grid Table 2 Accent 2" w:uiPriority="47"/>
+    <w:lsdException w:name="Grid Table 3 Accent 2" w:uiPriority="48"/>
+    <w:lsdException w:name="Grid Table 4 Accent 2" w:uiPriority="49"/>
+    <w:lsdException w:name="Grid Table 5 Dark Accent 2" w:uiPriority="50"/>
+    <w:lsdException w:name="Grid Table 6 Colorful Accent 2" w:uiPriority="51"/>
+    <w:lsdException w:name="Grid Table 7 Colorful Accent 2" w:uiPriority="52"/>
+    <w:lsdException w:name="Grid Table 1 Light Accent 3" w:uiPriority="46"/>
+    <w:lsdException w:name="Grid Table 2 Accent 3" w:uiPriority="47"/>
+    <w:lsdException w:name="Grid Table 3 Accent 3" w:uiPriority="48"/>
+    <w:lsdException w:name="Grid Table 4 Accent 3" w:uiPriority="49"/>
+    <w:lsdException w:name="Grid Table 5 Dark Accent 3" w:uiPriority="50"/>
+    <w:lsdException w:name="Grid Table 6 Colorful Accent 3" w:uiPriority="51"/>
+    <w:lsdException w:name="Grid Table 7 Colorful Accent 3" w:uiPriority="52"/>
+    <w:lsdException w:name="Grid Table 1 Light Accent 4" w:uiPriority="46"/>
+    <w:lsdException w:name="Grid Table 2 Accent 4" w:uiPriority="47"/>
+    <w:lsdException w:name="Grid Table 3 Accent 4" w:uiPriority="48"/>
+    <w:lsdException w:name="Grid Table 4 Accent 4" w:uiPriority="49"/>
+    <w:lsdException w:name="Grid Table 5 Dark Accent 4" w:uiPriority="50"/>
+    <w:lsdException w:name="Grid Table 6 Colorful Accent 4" w:uiPriority="51"/>
+    <w:lsdException w:name="Grid Table 7 Colorful Accent 4" w:uiPriority="52"/>
+    <w:lsdException w:name="Grid Table 1 Light Accent 5" w:uiPriority="46"/>
+    <w:lsdException w:name="Grid Table 2 Accent 5" w:uiPriority="47"/>
+    <w:lsdException w:name="Grid Table 3 Accent 5" w:uiPriority="48"/>
+    <w:lsdException w:name="Grid Table 4 Accent 5" w:uiPriority="49"/>
+    <w:lsdException w:name="Grid Table 5 Dark Accent 5" w:uiPriority="50"/>
+    <w:lsdException w:name="Grid Table 6 Colorful Accent 5" w:uiPriority="51"/>
+    <w:lsdException w:name="Grid Table 7 Colorful Accent 5" w:uiPriority="52"/>
+    <w:lsdException w:name="Grid Table 1 Light Accent 6" w:uiPriority="46"/>
+    <w:lsdException w:name="Grid Table 2 Accent 6" w:uiPriority="47"/>
+    <w:lsdException w:name="Grid Table 3 Accent 6" w:uiPriority="48"/>
+    <w:lsdException w:name="Grid Table 4 Accent 6" w:uiPriority="49"/>
+    <w:lsdException w:name="Grid Table 5 Dark Accent 6" w:uiPriority="50"/>
+    <w:lsdException w:name="Grid Table 6 Colorful Accent 6" w:uiPriority="51"/>
+    <w:lsdException w:name="Grid Table 7 Colorful Accent 6" w:uiPriority="52"/>
+    <w:lsdException w:name="List Table 1 Light" w:uiPriority="46"/>
+    <w:lsdException w:name="List Table 2" w:uiPriority="47"/>
+    <w:lsdException w:name="List Table 3" w:uiPriority="48"/>
+    <w:lsdException w:name="List Table 4" w:uiPriority="49"/>
+    <w:lsdException w:name="List Table 5 Dark" w:uiPriority="50"/>
+    <w:lsdException w:name="List Table 6 Colorful" w:uiPriority="51"/>
+    <w:lsdException w:name="List Table 7 Colorful" w:uiPriority="52"/>
+    <w:lsdException w:name="List Table 1 Light Accent 1" w:uiPriority="46"/>
+    <w:lsdException w:name="List Table 2 Accent 1" w:uiPriority="47"/>
+    <w:lsdException w:name="List Table 3 Accent 1" w:uiPriority="48"/>
+    <w:lsdException w:name="List Table 4 Accent 1" w:uiPriority="49"/>
+    <w:lsdException w:name="List Table 5 Dark Accent 1" w:uiPriority="50"/>
+    <w:lsdException w:name="List Table 6 Colorful Accent 1" w:uiPriority="51"/>
+    <w:lsdException w:name="List Table 7 Colorful Accent 1" w:uiPriority="52"/>
+    <w:lsdException w:name="List Table 1 Light Accent 2" w:uiPriority="46"/>
+    <w:lsdException w:name="List Table 2 Accent 2" w:uiPriority="47"/>
+    <w:lsdException w:name="List Table 3 Accent 2" w:uiPriority="48"/>
+    <w:lsdException w:name="List Table 4 Accent 2" w:uiPriority="49"/>
+    <w:lsdException w:name="List Table 5 Dark Accent 2" w:uiPriority="50"/>
+    <w:lsdException w:name="List Table 6 Colorful Accent 2" w:uiPriority="51"/>
+    <w:lsdException w:name="List Table 7 Colorful Accent 2" w:uiPriority="52"/>
+    <w:lsdException w:name="List Table 1 Light Accent 3" w:uiPriority="46"/>
+    <w:lsdException w:name="List Table 2 Accent 3" w:uiPriority="47"/>
+    <w:lsdException w:name="List Table 3 Accent 3" w:uiPriority="48"/>
+    <w:lsdException w:name="List Table 4 Accent 3" w:uiPriority="49"/>
+    <w:lsdException w:name="List Table 5 Dark Accent 3" w:uiPriority="50"/>
+    <w:lsdException w:name="List Table 6 Colorful Accent 3" w:uiPriority="51"/>
+    <w:lsdException w:name="List Table 7 Colorful Accent 3" w:uiPriority="52"/>
+    <w:lsdException w:name="List Table 1 Light Accent 4" w:uiPriority="46"/>
+    <w:lsdException w:name="List Table 2 Accent 4" w:uiPriority="47"/>
+    <w:lsdException w:name="List Table 3 Accent 4" w:uiPriority="48"/>
+    <w:lsdException w:name="List Table 4 Accent 4" w:uiPriority="49"/>
+    <w:lsdException w:name="List Table 5 Dark Accent 4" w:uiPriority="50"/>
+    <w:lsdException w:name="List Table 6 Colorful Accent 4" w:uiPriority="51"/>
+    <w:lsdException w:name="List Table 7 Colorful Accent 4" w:uiPriority="52"/>
+    <w:lsdException w:name="List Table 1 Light Accent 5" w:uiPriority="46"/>
+    <w:lsdException w:name="List Table 2 Accent 5" w:uiPriority="47"/>
+    <w:lsdException w:name="List Table 3 Accent 5" w:uiPriority="48"/>
+    <w:lsdException w:name="List Table 4 Accent 5" w:uiPriority="49"/>
+    <w:lsdException w:name="List Table 5 Dark Accent 5" w:uiPriority="50"/>
+    <w:lsdException w:name="List Table 6 Colorful Accent 5" w:uiPriority="51"/>
+    <w:lsdException w:name="List Table 7 Colorful Accent 5" w:uiPriority="52"/>
+    <w:lsdException w:name="List Table 1 Light Accent 6" w:uiPriority="46"/>
+    <w:lsdException w:name="List Table 2 Accent 6" w:uiPriority="47"/>
+    <w:lsdException w:name="List Table 3 Accent 6" w:uiPriority="48"/>
+    <w:lsdException w:name="List Table 4 Accent 6" w:uiPriority="49"/>
+    <w:lsdException w:name="List Table 5 Dark Accent 6" w:uiPriority="50"/>
+    <w:lsdException w:name="List Table 6 Colorful Accent 6" w:uiPriority="51"/>
+    <w:lsdException w:name="List Table 7 Colorful Accent 6" w:uiPriority="52"/>
+    <w:lsdException w:name="Mention" w:semiHidden="1" w:unhideWhenUsed="1"/>
+    <w:lsdException w:name="Smart Hyperlink" w:semiHidden="1" w:unhideWhenUsed="1"/>
+    <w:lsdException w:name="Hashtag" w:semiHidden="1" w:unhideWhenUsed="1"/>
+    <w:lsdException w:name="Unresolved Mention" w:semiHidden="1" w:unhideWhenUsed="1"/>
+    <w:lsdException w:name="Smart Link" w:semiHidden="1" w:unhideWhenUsed="1"/>
+  </w:latentStyles>
+  <w:style w:type="paragraph" w:default="1" w:styleId="Normal">
+    <w:name w:val="Normal"/>
+    <w:qFormat/>
+  </w:style>
+  <w:style w:type="character" w:default="1" w:styleId="DefaultParagraphFont">
+    <w:name w:val="Default Paragraph Font"/>
+    <w:uiPriority w:val="1"/>
+    <w:semiHidden/>
+    <w:unhideWhenUsed/>
+  </w:style>
+  <w:style w:type="table" w:default="1" w:styleId="TableNormal">
+    <w:name w:val="Normal Table"/>
+    <w:uiPriority w:val="99"/>
+    <w:semiHidden/>
+    <w:unhideWhenUsed/>
+    <w:tblPr>
+      <w:tblInd w:w="0" w:type="dxa"/>
+      <w:tblCellMar>
+        <w:top w:w="0" w:type="dxa"/>
+        <w:left w:w="108" w:type="dxa"/>
+        <w:bottom w:w="0" w:type="dxa"/>
+        <w:right w:w="108" w:type="dxa"/>
+      </w:tblCellMar>
+    </w:tblPr>
+  </w:style>
+  <w:style w:type="numbering" w:default="1" w:styleId="NoList">
+    <w:name w:val="No List"/>
+    <w:uiPriority w:val="99"/>
+    <w:semiHidden/>
+    <w:unhideWhenUsed/>
+  </w:style>
+  <w:style w:type="paragraph" w:customStyle="1" w:styleId="F0E9A7FF343A48CDB5AC9E212A7A52CD">
+    <w:name w:val="F0E9A7FF343A48CDB5AC9E212A7A52CD"/>
+    <w:rsid w:val="00791701"/>
+  </w:style>
+  <w:style w:type="paragraph" w:customStyle="1" w:styleId="B60A1BAEC3FC467B89EBFFAA2528FAC1">
+    <w:name w:val="B60A1BAEC3FC467B89EBFFAA2528FAC1"/>
+    <w:rsid w:val="00791701"/>
+  </w:style>
+</w:styles>
+</file>
+
+<file path=word/glossary/webSettings.xml><?xml version="1.0" encoding="utf-8"?>
+<w:webSettings xmlns:mc="http://schemas.openxmlformats.org/markup-compatibility/2006" xmlns:r="http://schemas.openxmlformats.org/officeDocument/2006/relationships" xmlns:w="http://schemas.openxmlformats.org/wordprocessingml/2006/main" xmlns:w14="http://schemas.microsoft.com/office/word/2010/wordml" xmlns:w15="http://schemas.microsoft.com/office/word/2012/wordml" xmlns:w16cex="http://schemas.microsoft.com/office/word/2018/wordml/cex" xmlns:w16cid="http://schemas.microsoft.com/office/word/2016/wordml/cid" xmlns:w16="http://schemas.microsoft.com/office/word/2018/wordml" xmlns:w16du="http://schemas.microsoft.com/office/word/2023/wordml/word16du" xmlns:w16sdtdh="http://schemas.microsoft.com/office/word/2020/wordml/sdtdatahash" xmlns:w16se="http://schemas.microsoft.com/office/word/2015/wordml/symex" mc:Ignorable="w14 w15 w16se w16cid w16 w16cex w16sdtdh w16du">
+  <w:optimizeForBrowser/>
+  <w:allowPNG/>
+</w:webSettings>
 </file>
 
 <file path=word/theme/theme1.xml><?xml version="1.0" encoding="utf-8"?>
@@ -7141,4 +9665,16 @@
     </a:ext>
   </a:extLst>
 </a:theme>
+</file>
+
+<file path=customXml/item1.xml><?xml version="1.0" encoding="utf-8"?>
+<b:Sources xmlns:b="http://schemas.openxmlformats.org/officeDocument/2006/bibliography" xmlns="http://schemas.openxmlformats.org/officeDocument/2006/bibliography" SelectedStyle="\APASixthEditionOfficeOnline.xsl" StyleName="APA" Version="6"/>
+</file>
+
+<file path=customXml/itemProps1.xml><?xml version="1.0" encoding="utf-8"?>
+<ds:datastoreItem xmlns:ds="http://schemas.openxmlformats.org/officeDocument/2006/customXml" ds:itemID="{84C415FE-A54F-48F9-A69F-83A802C963AE}">
+  <ds:schemaRefs>
+    <ds:schemaRef ds:uri="http://schemas.openxmlformats.org/officeDocument/2006/bibliography"/>
+  </ds:schemaRefs>
+</ds:datastoreItem>
 </file>
</xml_diff>